<commit_message>
Add searchsploit and whois to the report script
</commit_message>
<xml_diff>
--- a/template_report.docx
+++ b/template_report.docx
@@ -1929,6 +1929,8 @@
       <w:r>
         <w:rPr>
           <w:rFonts w:ascii="Times New Roman" w:hAnsi="Times New Roman" w:cs="Times New Roman"/>
+          <w:b/>
+          <w:bCs/>
           <w:sz w:val="24"/>
           <w:szCs w:val="24"/>
         </w:rPr>
@@ -2715,1044 +2717,31 @@
     </w:p>
     <w:p>
       <w:pPr>
-        <w:pStyle w:val="Heading2"/>
-        <w:spacing w:line="360" w:lineRule="auto"/>
-        <w:rPr>
-          <w:rFonts w:ascii="Times New Roman" w:hAnsi="Times New Roman" w:cs="Times New Roman"/>
-          <w:b/>
-          <w:bCs/>
-          <w:color w:val="auto"/>
-          <w:sz w:val="28"/>
-          <w:szCs w:val="28"/>
-        </w:rPr>
-      </w:pPr>
-      <w:r>
-        <w:rPr>
-          <w:rFonts w:ascii="Times New Roman" w:hAnsi="Times New Roman" w:cs="Times New Roman"/>
-          <w:b/>
-          <w:bCs/>
-          <w:color w:val="auto"/>
-          <w:sz w:val="28"/>
-          <w:szCs w:val="28"/>
-        </w:rPr>
-        <w:t>FTP</w:t>
-      </w:r>
-    </w:p>
-    <w:p>
-      <w:pPr>
-        <w:spacing w:after="0" w:line="360" w:lineRule="auto"/>
-        <w:jc w:val="both"/>
-        <w:rPr>
-          <w:rFonts w:ascii="Times New Roman" w:hAnsi="Times New Roman" w:cs="Times New Roman"/>
-          <w:sz w:val="24"/>
-          <w:szCs w:val="24"/>
-        </w:rPr>
-      </w:pPr>
-      <w:r>
-        <w:rPr>
-          <w:rFonts w:ascii="Times New Roman" w:hAnsi="Times New Roman" w:cs="Times New Roman"/>
-          <w:sz w:val="24"/>
-          <w:szCs w:val="24"/>
-        </w:rPr>
-        <w:t xml:space="preserve">The </w:t>
-      </w:r>
-      <w:r>
-        <w:rPr>
-          <w:rFonts w:ascii="Times New Roman" w:hAnsi="Times New Roman" w:cs="Times New Roman"/>
-          <w:b/>
-          <w:bCs/>
-          <w:sz w:val="24"/>
-          <w:szCs w:val="24"/>
-        </w:rPr>
-        <w:t>File Transfer Protocol (FTP</w:t>
-      </w:r>
-      <w:r>
-        <w:rPr>
-          <w:rFonts w:ascii="Times New Roman" w:hAnsi="Times New Roman" w:cs="Times New Roman"/>
-          <w:sz w:val="24"/>
-          <w:szCs w:val="24"/>
-        </w:rPr>
-        <w:t>) is a standard network protocol used for the transfer of computer files between a client and server on a computer network.</w:t>
-      </w:r>
-      <w:r>
-        <w:rPr>
-          <w:rFonts w:ascii="Times New Roman" w:hAnsi="Times New Roman" w:cs="Times New Roman"/>
-          <w:sz w:val="24"/>
-          <w:szCs w:val="24"/>
-        </w:rPr>
-        <w:t xml:space="preserve"> In this part, the program </w:t>
-      </w:r>
-      <w:r>
-        <w:rPr>
-          <w:rFonts w:ascii="Times New Roman" w:hAnsi="Times New Roman" w:cs="Times New Roman"/>
-          <w:sz w:val="24"/>
-          <w:szCs w:val="24"/>
-        </w:rPr>
-        <w:t>tries</w:t>
-      </w:r>
-      <w:r>
-        <w:rPr>
-          <w:rFonts w:ascii="Times New Roman" w:hAnsi="Times New Roman" w:cs="Times New Roman"/>
-          <w:sz w:val="24"/>
-          <w:szCs w:val="24"/>
-        </w:rPr>
-        <w:t xml:space="preserve"> to brute-force the FTP login credentials</w:t>
-      </w:r>
-      <w:r>
-        <w:rPr>
-          <w:rFonts w:ascii="Times New Roman" w:hAnsi="Times New Roman" w:cs="Times New Roman"/>
-          <w:sz w:val="24"/>
-          <w:szCs w:val="24"/>
-        </w:rPr>
-        <w:t xml:space="preserve"> using </w:t>
-      </w:r>
-      <w:proofErr w:type="spellStart"/>
-      <w:r>
-        <w:rPr>
-          <w:rFonts w:ascii="Times New Roman" w:hAnsi="Times New Roman" w:cs="Times New Roman"/>
-          <w:sz w:val="24"/>
-          <w:szCs w:val="24"/>
-        </w:rPr>
-        <w:t>wget</w:t>
-      </w:r>
-      <w:proofErr w:type="spellEnd"/>
-      <w:r>
-        <w:rPr>
-          <w:rFonts w:ascii="Times New Roman" w:hAnsi="Times New Roman" w:cs="Times New Roman"/>
-          <w:sz w:val="24"/>
-          <w:szCs w:val="24"/>
-        </w:rPr>
-        <w:t xml:space="preserve"> with “</w:t>
-      </w:r>
-      <w:r>
-        <w:rPr>
-          <w:rFonts w:ascii="Times New Roman" w:hAnsi="Times New Roman" w:cs="Times New Roman"/>
-          <w:sz w:val="24"/>
-          <w:szCs w:val="24"/>
-        </w:rPr>
-        <w:t>ftp-betterdefaultpasslist.txt</w:t>
-      </w:r>
-      <w:r>
-        <w:rPr>
-          <w:rFonts w:ascii="Times New Roman" w:hAnsi="Times New Roman" w:cs="Times New Roman"/>
-          <w:sz w:val="24"/>
-          <w:szCs w:val="24"/>
-        </w:rPr>
-        <w:t>” as the default wordlist</w:t>
-      </w:r>
-      <w:r>
-        <w:rPr>
-          <w:rFonts w:ascii="Times New Roman" w:hAnsi="Times New Roman" w:cs="Times New Roman"/>
-          <w:sz w:val="24"/>
-          <w:szCs w:val="24"/>
-        </w:rPr>
-        <w:t>.</w:t>
-      </w:r>
-    </w:p>
-    <w:tbl>
-      <w:tblPr>
-        <w:tblStyle w:val="TableGrid"/>
-        <w:tblW w:w="0" w:type="auto"/>
-        <w:tblLook w:val="04A0" w:firstRow="1" w:lastRow="0" w:firstColumn="1" w:lastColumn="0" w:noHBand="0" w:noVBand="1"/>
-      </w:tblPr>
-      <w:tblGrid>
-        <w:gridCol w:w="9350"/>
-      </w:tblGrid>
-      <w:tr>
-        <w:tc>
-          <w:tcPr>
-            <w:tcW w:w="9350" w:type="dxa"/>
-          </w:tcPr>
-          <w:p>
-            <w:pPr>
-              <w:spacing w:line="360" w:lineRule="auto"/>
-              <w:rPr>
-                <w:rFonts w:ascii="Times New Roman" w:hAnsi="Times New Roman" w:cs="Times New Roman"/>
-              </w:rPr>
-            </w:pPr>
-            <w:r>
-              <w:rPr>
-                <w:rFonts w:ascii="Times New Roman" w:hAnsi="Times New Roman" w:cs="Times New Roman"/>
-              </w:rPr>
-              <w:fldChar w:fldCharType="begin"/>
-            </w:r>
-            <w:r>
-              <w:rPr>
-                <w:rFonts w:ascii="Times New Roman" w:hAnsi="Times New Roman" w:cs="Times New Roman"/>
-              </w:rPr>
-              <w:instrText xml:space="preserve"> MERGEFIELD  ftp_docx  \* MERGEFORMAT </w:instrText>
-            </w:r>
-            <w:r>
-              <w:rPr>
-                <w:rFonts w:ascii="Times New Roman" w:hAnsi="Times New Roman" w:cs="Times New Roman"/>
-              </w:rPr>
-              <w:fldChar w:fldCharType="separate"/>
-            </w:r>
-            <w:r>
-              <w:rPr>
-                <w:rFonts w:ascii="Times New Roman" w:hAnsi="Times New Roman" w:cs="Times New Roman"/>
-                <w:noProof/>
-              </w:rPr>
-              <w:t>«ftp_docx»</w:t>
-            </w:r>
-            <w:r>
-              <w:rPr>
-                <w:rFonts w:ascii="Times New Roman" w:hAnsi="Times New Roman" w:cs="Times New Roman"/>
-              </w:rPr>
-              <w:fldChar w:fldCharType="end"/>
-            </w:r>
-          </w:p>
-        </w:tc>
-      </w:tr>
-    </w:tbl>
-    <w:p>
-      <w:pPr>
-        <w:spacing w:after="0" w:line="360" w:lineRule="auto"/>
-        <w:jc w:val="both"/>
-        <w:rPr>
-          <w:rFonts w:ascii="Times New Roman" w:hAnsi="Times New Roman" w:cs="Times New Roman"/>
-          <w:sz w:val="24"/>
-          <w:szCs w:val="24"/>
-        </w:rPr>
-      </w:pPr>
-    </w:p>
-    <w:p>
-      <w:pPr>
-        <w:pStyle w:val="Heading2"/>
-        <w:spacing w:line="360" w:lineRule="auto"/>
-        <w:rPr>
-          <w:rFonts w:ascii="Times New Roman" w:hAnsi="Times New Roman" w:cs="Times New Roman"/>
-          <w:b/>
-          <w:bCs/>
-          <w:color w:val="auto"/>
-          <w:sz w:val="28"/>
-          <w:szCs w:val="28"/>
-        </w:rPr>
-      </w:pPr>
-      <w:r>
-        <w:rPr>
-          <w:rFonts w:ascii="Times New Roman" w:hAnsi="Times New Roman" w:cs="Times New Roman"/>
-          <w:b/>
-          <w:bCs/>
-          <w:color w:val="auto"/>
-          <w:sz w:val="28"/>
-          <w:szCs w:val="28"/>
-        </w:rPr>
-        <w:t>SSH</w:t>
-      </w:r>
-    </w:p>
-    <w:p>
-      <w:pPr>
-        <w:spacing w:line="360" w:lineRule="auto"/>
-        <w:jc w:val="both"/>
-        <w:rPr>
-          <w:rFonts w:ascii="Times New Roman" w:hAnsi="Times New Roman" w:cs="Times New Roman"/>
-          <w:sz w:val="24"/>
-          <w:szCs w:val="24"/>
-        </w:rPr>
-      </w:pPr>
-      <w:r>
-        <w:rPr>
-          <w:rFonts w:ascii="Times New Roman" w:hAnsi="Times New Roman" w:cs="Times New Roman"/>
-          <w:b/>
-          <w:bCs/>
-          <w:sz w:val="24"/>
-          <w:szCs w:val="24"/>
-        </w:rPr>
-        <w:t>Secure Shell</w:t>
-      </w:r>
-      <w:r>
-        <w:rPr>
-          <w:rFonts w:ascii="Times New Roman" w:hAnsi="Times New Roman" w:cs="Times New Roman"/>
-          <w:sz w:val="24"/>
-          <w:szCs w:val="24"/>
-        </w:rPr>
-        <w:t xml:space="preserve"> or </w:t>
-      </w:r>
-      <w:r>
-        <w:rPr>
-          <w:rFonts w:ascii="Times New Roman" w:hAnsi="Times New Roman" w:cs="Times New Roman"/>
-          <w:b/>
-          <w:bCs/>
-          <w:sz w:val="24"/>
-          <w:szCs w:val="24"/>
-        </w:rPr>
-        <w:t>Secure Socket Shell</w:t>
-      </w:r>
-      <w:r>
-        <w:rPr>
-          <w:rFonts w:ascii="Times New Roman" w:hAnsi="Times New Roman" w:cs="Times New Roman"/>
-          <w:sz w:val="24"/>
-          <w:szCs w:val="24"/>
-        </w:rPr>
-        <w:t xml:space="preserve"> is a network protocol that gives users a secure way to access a computer over an unsecured network.</w:t>
-      </w:r>
-      <w:r>
-        <w:rPr>
-          <w:rFonts w:ascii="Times New Roman" w:hAnsi="Times New Roman" w:cs="Times New Roman"/>
-          <w:sz w:val="24"/>
-          <w:szCs w:val="24"/>
-        </w:rPr>
-        <w:t xml:space="preserve"> The program scans the </w:t>
-      </w:r>
-      <w:r>
-        <w:rPr>
-          <w:rFonts w:ascii="Times New Roman" w:hAnsi="Times New Roman" w:cs="Times New Roman"/>
-          <w:sz w:val="24"/>
-          <w:szCs w:val="24"/>
-        </w:rPr>
-        <w:t xml:space="preserve">service using </w:t>
-      </w:r>
-      <w:proofErr w:type="spellStart"/>
-      <w:r>
-        <w:rPr>
-          <w:rFonts w:ascii="Times New Roman" w:hAnsi="Times New Roman" w:cs="Times New Roman"/>
-          <w:sz w:val="24"/>
-          <w:szCs w:val="24"/>
-        </w:rPr>
-        <w:t>n</w:t>
-      </w:r>
-      <w:r>
-        <w:rPr>
-          <w:rFonts w:ascii="Times New Roman" w:hAnsi="Times New Roman" w:cs="Times New Roman"/>
-          <w:sz w:val="24"/>
-          <w:szCs w:val="24"/>
-        </w:rPr>
-        <w:t>map</w:t>
-      </w:r>
-      <w:proofErr w:type="spellEnd"/>
-      <w:r>
-        <w:rPr>
-          <w:rFonts w:ascii="Times New Roman" w:hAnsi="Times New Roman" w:cs="Times New Roman"/>
-          <w:sz w:val="24"/>
-          <w:szCs w:val="24"/>
-        </w:rPr>
-        <w:t xml:space="preserve"> with </w:t>
-      </w:r>
-      <w:r>
-        <w:rPr>
-          <w:rFonts w:ascii="Times New Roman" w:hAnsi="Times New Roman" w:cs="Times New Roman"/>
-          <w:sz w:val="24"/>
-          <w:szCs w:val="24"/>
-        </w:rPr>
-        <w:t>ssh2-enum-algos,</w:t>
-      </w:r>
-      <w:r>
-        <w:rPr>
-          <w:rFonts w:ascii="Times New Roman" w:hAnsi="Times New Roman" w:cs="Times New Roman"/>
-          <w:sz w:val="24"/>
-          <w:szCs w:val="24"/>
-        </w:rPr>
-        <w:t xml:space="preserve"> </w:t>
-      </w:r>
-      <w:proofErr w:type="spellStart"/>
-      <w:r>
-        <w:rPr>
-          <w:rFonts w:ascii="Times New Roman" w:hAnsi="Times New Roman" w:cs="Times New Roman"/>
-          <w:sz w:val="24"/>
-          <w:szCs w:val="24"/>
-        </w:rPr>
-        <w:t>ssh-hostkey</w:t>
-      </w:r>
-      <w:proofErr w:type="spellEnd"/>
-      <w:r>
-        <w:rPr>
-          <w:rFonts w:ascii="Times New Roman" w:hAnsi="Times New Roman" w:cs="Times New Roman"/>
-          <w:sz w:val="24"/>
-          <w:szCs w:val="24"/>
-        </w:rPr>
-        <w:t>,</w:t>
-      </w:r>
-      <w:r>
-        <w:rPr>
-          <w:rFonts w:ascii="Times New Roman" w:hAnsi="Times New Roman" w:cs="Times New Roman"/>
-          <w:sz w:val="24"/>
-          <w:szCs w:val="24"/>
-        </w:rPr>
-        <w:t xml:space="preserve"> and </w:t>
-      </w:r>
-      <w:proofErr w:type="spellStart"/>
-      <w:r>
-        <w:rPr>
-          <w:rFonts w:ascii="Times New Roman" w:hAnsi="Times New Roman" w:cs="Times New Roman"/>
-          <w:sz w:val="24"/>
-          <w:szCs w:val="24"/>
-        </w:rPr>
-        <w:t>ssh</w:t>
-      </w:r>
-      <w:proofErr w:type="spellEnd"/>
-      <w:r>
-        <w:rPr>
-          <w:rFonts w:ascii="Times New Roman" w:hAnsi="Times New Roman" w:cs="Times New Roman"/>
-          <w:sz w:val="24"/>
-          <w:szCs w:val="24"/>
-        </w:rPr>
-        <w:t>-auth-methods</w:t>
-      </w:r>
-      <w:r>
-        <w:rPr>
-          <w:rFonts w:ascii="Times New Roman" w:hAnsi="Times New Roman" w:cs="Times New Roman"/>
-          <w:sz w:val="24"/>
-          <w:szCs w:val="24"/>
-        </w:rPr>
-        <w:t xml:space="preserve"> as wordlists.</w:t>
-      </w:r>
-    </w:p>
-    <w:tbl>
-      <w:tblPr>
-        <w:tblStyle w:val="TableGrid"/>
-        <w:tblW w:w="0" w:type="auto"/>
-        <w:tblLook w:val="04A0" w:firstRow="1" w:lastRow="0" w:firstColumn="1" w:lastColumn="0" w:noHBand="0" w:noVBand="1"/>
-      </w:tblPr>
-      <w:tblGrid>
-        <w:gridCol w:w="9350"/>
-      </w:tblGrid>
-      <w:tr>
-        <w:tc>
-          <w:tcPr>
-            <w:tcW w:w="9350" w:type="dxa"/>
-          </w:tcPr>
-          <w:p>
-            <w:pPr>
-              <w:spacing w:line="360" w:lineRule="auto"/>
-              <w:rPr>
-                <w:rFonts w:ascii="Times New Roman" w:hAnsi="Times New Roman" w:cs="Times New Roman"/>
-              </w:rPr>
-            </w:pPr>
-            <w:r>
-              <w:rPr>
-                <w:rFonts w:ascii="Times New Roman" w:hAnsi="Times New Roman" w:cs="Times New Roman"/>
-              </w:rPr>
-              <w:fldChar w:fldCharType="begin"/>
-            </w:r>
-            <w:r>
-              <w:rPr>
-                <w:rFonts w:ascii="Times New Roman" w:hAnsi="Times New Roman" w:cs="Times New Roman"/>
-              </w:rPr>
-              <w:instrText xml:space="preserve"> MERGEFIELD  ssh_docx  \* MERGEFORMAT </w:instrText>
-            </w:r>
-            <w:r>
-              <w:rPr>
-                <w:rFonts w:ascii="Times New Roman" w:hAnsi="Times New Roman" w:cs="Times New Roman"/>
-              </w:rPr>
-              <w:fldChar w:fldCharType="separate"/>
-            </w:r>
-            <w:r>
-              <w:rPr>
-                <w:rFonts w:ascii="Times New Roman" w:hAnsi="Times New Roman" w:cs="Times New Roman"/>
-                <w:noProof/>
-              </w:rPr>
-              <w:t>«ssh_docx»</w:t>
-            </w:r>
-            <w:r>
-              <w:rPr>
-                <w:rFonts w:ascii="Times New Roman" w:hAnsi="Times New Roman" w:cs="Times New Roman"/>
-              </w:rPr>
-              <w:fldChar w:fldCharType="end"/>
-            </w:r>
-          </w:p>
-        </w:tc>
-      </w:tr>
-    </w:tbl>
-    <w:p>
-      <w:pPr>
-        <w:spacing w:after="0" w:line="360" w:lineRule="auto"/>
-        <w:jc w:val="both"/>
-        <w:rPr>
-          <w:rFonts w:ascii="Times New Roman" w:hAnsi="Times New Roman" w:cs="Times New Roman"/>
-          <w:sz w:val="24"/>
-          <w:szCs w:val="24"/>
-        </w:rPr>
-      </w:pPr>
-    </w:p>
-    <w:p>
-      <w:pPr>
-        <w:pStyle w:val="Heading2"/>
-        <w:spacing w:line="360" w:lineRule="auto"/>
-        <w:rPr>
-          <w:rFonts w:ascii="Times New Roman" w:hAnsi="Times New Roman" w:cs="Times New Roman"/>
-          <w:b/>
-          <w:bCs/>
-          <w:color w:val="auto"/>
-          <w:sz w:val="28"/>
-          <w:szCs w:val="28"/>
-        </w:rPr>
-      </w:pPr>
-      <w:r>
-        <w:rPr>
-          <w:rFonts w:ascii="Times New Roman" w:hAnsi="Times New Roman" w:cs="Times New Roman"/>
-          <w:b/>
-          <w:bCs/>
-          <w:color w:val="auto"/>
-          <w:sz w:val="28"/>
-          <w:szCs w:val="28"/>
-        </w:rPr>
-        <w:t>HTTP or HTTPS</w:t>
-      </w:r>
-    </w:p>
-    <w:p>
-      <w:pPr>
         <w:pStyle w:val="Heading3"/>
         <w:numPr>
           <w:ilvl w:val="0"/>
-          <w:numId w:val="2"/>
+          <w:numId w:val="1"/>
         </w:numPr>
         <w:spacing w:line="360" w:lineRule="auto"/>
         <w:jc w:val="both"/>
         <w:rPr>
           <w:rFonts w:ascii="Times New Roman" w:hAnsi="Times New Roman" w:cs="Times New Roman"/>
-        </w:rPr>
-      </w:pPr>
-      <w:r>
-        <w:rPr>
-          <w:rFonts w:ascii="Times New Roman" w:hAnsi="Times New Roman" w:cs="Times New Roman"/>
           <w:color w:val="auto"/>
         </w:rPr>
-        <w:t>Directory Fuzzing</w:t>
-      </w:r>
-    </w:p>
-    <w:p>
-      <w:pPr>
-        <w:spacing w:after="0" w:line="360" w:lineRule="auto"/>
-        <w:ind w:left="709"/>
-        <w:jc w:val="both"/>
-        <w:rPr>
-          <w:rFonts w:ascii="Times New Roman" w:hAnsi="Times New Roman" w:cs="Times New Roman"/>
-          <w:sz w:val="24"/>
-          <w:szCs w:val="24"/>
-        </w:rPr>
-      </w:pPr>
-      <w:r>
-        <w:rPr>
-          <w:rFonts w:ascii="Times New Roman" w:hAnsi="Times New Roman" w:cs="Times New Roman"/>
-          <w:sz w:val="24"/>
-          <w:szCs w:val="24"/>
-        </w:rPr>
-        <w:t xml:space="preserve">Performed by using </w:t>
-      </w:r>
+      </w:pPr>
       <w:proofErr w:type="spellStart"/>
       <w:r>
         <w:rPr>
           <w:rFonts w:ascii="Times New Roman" w:hAnsi="Times New Roman" w:cs="Times New Roman"/>
-          <w:sz w:val="24"/>
-          <w:szCs w:val="24"/>
-        </w:rPr>
-        <w:t>gobuster</w:t>
+          <w:color w:val="auto"/>
+        </w:rPr>
+        <w:t>Searchsploit</w:t>
       </w:r>
       <w:proofErr w:type="spellEnd"/>
-      <w:r>
-        <w:rPr>
-          <w:rFonts w:ascii="Times New Roman" w:hAnsi="Times New Roman" w:cs="Times New Roman"/>
-          <w:sz w:val="24"/>
-          <w:szCs w:val="24"/>
-        </w:rPr>
-        <w:t xml:space="preserve"> and </w:t>
-      </w:r>
-      <w:proofErr w:type="spellStart"/>
-      <w:r>
-        <w:rPr>
-          <w:rFonts w:ascii="Times New Roman" w:hAnsi="Times New Roman" w:cs="Times New Roman"/>
-          <w:sz w:val="24"/>
-          <w:szCs w:val="24"/>
-        </w:rPr>
-        <w:t>dirsearch</w:t>
-      </w:r>
-      <w:proofErr w:type="spellEnd"/>
-      <w:r>
-        <w:rPr>
-          <w:rFonts w:ascii="Times New Roman" w:hAnsi="Times New Roman" w:cs="Times New Roman"/>
-          <w:sz w:val="24"/>
-          <w:szCs w:val="24"/>
-        </w:rPr>
-        <w:t xml:space="preserve"> to find some of the “hidden paths” the target has. </w:t>
-      </w:r>
-      <w:proofErr w:type="spellStart"/>
-      <w:r>
-        <w:rPr>
-          <w:rFonts w:ascii="Times New Roman" w:hAnsi="Times New Roman" w:cs="Times New Roman"/>
-          <w:sz w:val="24"/>
-          <w:szCs w:val="24"/>
-        </w:rPr>
-        <w:t>Gobuster</w:t>
-      </w:r>
-      <w:proofErr w:type="spellEnd"/>
-      <w:r>
-        <w:rPr>
-          <w:rFonts w:ascii="Times New Roman" w:hAnsi="Times New Roman" w:cs="Times New Roman"/>
-          <w:sz w:val="24"/>
-          <w:szCs w:val="24"/>
-        </w:rPr>
-        <w:t xml:space="preserve"> using “</w:t>
-      </w:r>
-      <w:r>
-        <w:rPr>
-          <w:rFonts w:ascii="Times New Roman" w:hAnsi="Times New Roman" w:cs="Times New Roman"/>
-          <w:sz w:val="24"/>
-          <w:szCs w:val="24"/>
-        </w:rPr>
-        <w:t>directory-list-2.3-medium.txt</w:t>
-      </w:r>
-      <w:r>
-        <w:rPr>
-          <w:rFonts w:ascii="Times New Roman" w:hAnsi="Times New Roman" w:cs="Times New Roman"/>
-          <w:sz w:val="24"/>
-          <w:szCs w:val="24"/>
-        </w:rPr>
-        <w:t xml:space="preserve">” as a default wordlist and </w:t>
-      </w:r>
-      <w:proofErr w:type="spellStart"/>
-      <w:r>
-        <w:rPr>
-          <w:rFonts w:ascii="Times New Roman" w:hAnsi="Times New Roman" w:cs="Times New Roman"/>
-          <w:sz w:val="24"/>
-          <w:szCs w:val="24"/>
-        </w:rPr>
-        <w:t>dirbuster</w:t>
-      </w:r>
-      <w:proofErr w:type="spellEnd"/>
-      <w:r>
-        <w:rPr>
-          <w:rFonts w:ascii="Times New Roman" w:hAnsi="Times New Roman" w:cs="Times New Roman"/>
-          <w:sz w:val="24"/>
-          <w:szCs w:val="24"/>
-        </w:rPr>
-        <w:t xml:space="preserve"> using their default wordlist.</w:t>
-      </w:r>
-    </w:p>
-    <w:tbl>
-      <w:tblPr>
-        <w:tblStyle w:val="TableGrid"/>
-        <w:tblW w:w="8647" w:type="dxa"/>
-        <w:tblInd w:w="704" w:type="dxa"/>
-        <w:tblLook w:val="04A0" w:firstRow="1" w:lastRow="0" w:firstColumn="1" w:lastColumn="0" w:noHBand="0" w:noVBand="1"/>
-      </w:tblPr>
-      <w:tblGrid>
-        <w:gridCol w:w="8647"/>
-      </w:tblGrid>
-      <w:tr>
-        <w:tc>
-          <w:tcPr>
-            <w:tcW w:w="8647" w:type="dxa"/>
-          </w:tcPr>
-          <w:p>
-            <w:pPr>
-              <w:spacing w:line="360" w:lineRule="auto"/>
-              <w:rPr>
-                <w:rFonts w:ascii="Times New Roman" w:hAnsi="Times New Roman" w:cs="Times New Roman"/>
-              </w:rPr>
-            </w:pPr>
-            <w:proofErr w:type="spellStart"/>
-            <w:r>
-              <w:rPr>
-                <w:rFonts w:ascii="Times New Roman" w:hAnsi="Times New Roman" w:cs="Times New Roman"/>
-              </w:rPr>
-              <w:lastRenderedPageBreak/>
-              <w:t>Gobuster</w:t>
-            </w:r>
-            <w:proofErr w:type="spellEnd"/>
-          </w:p>
-        </w:tc>
-      </w:tr>
-      <w:tr>
-        <w:tc>
-          <w:tcPr>
-            <w:tcW w:w="8647" w:type="dxa"/>
-          </w:tcPr>
-          <w:p>
-            <w:pPr>
-              <w:spacing w:line="360" w:lineRule="auto"/>
-              <w:rPr>
-                <w:rFonts w:ascii="Times New Roman" w:hAnsi="Times New Roman" w:cs="Times New Roman"/>
-              </w:rPr>
-            </w:pPr>
-            <w:r>
-              <w:rPr>
-                <w:rFonts w:ascii="Times New Roman" w:hAnsi="Times New Roman" w:cs="Times New Roman"/>
-              </w:rPr>
-              <w:fldChar w:fldCharType="begin"/>
-            </w:r>
-            <w:r>
-              <w:rPr>
-                <w:rFonts w:ascii="Times New Roman" w:hAnsi="Times New Roman" w:cs="Times New Roman"/>
-              </w:rPr>
-              <w:instrText xml:space="preserve"> MERGEFIELD  gobuster_dir_docx  \* MERGEFORMAT </w:instrText>
-            </w:r>
-            <w:r>
-              <w:rPr>
-                <w:rFonts w:ascii="Times New Roman" w:hAnsi="Times New Roman" w:cs="Times New Roman"/>
-              </w:rPr>
-              <w:fldChar w:fldCharType="separate"/>
-            </w:r>
-            <w:r>
-              <w:rPr>
-                <w:rFonts w:ascii="Times New Roman" w:hAnsi="Times New Roman" w:cs="Times New Roman"/>
-                <w:noProof/>
-              </w:rPr>
-              <w:t>«gobuster_dir_docx»</w:t>
-            </w:r>
-            <w:r>
-              <w:rPr>
-                <w:rFonts w:ascii="Times New Roman" w:hAnsi="Times New Roman" w:cs="Times New Roman"/>
-              </w:rPr>
-              <w:fldChar w:fldCharType="end"/>
-            </w:r>
-          </w:p>
-        </w:tc>
-      </w:tr>
-      <w:tr>
-        <w:tc>
-          <w:tcPr>
-            <w:tcW w:w="8647" w:type="dxa"/>
-          </w:tcPr>
-          <w:p>
-            <w:pPr>
-              <w:spacing w:line="360" w:lineRule="auto"/>
-              <w:rPr>
-                <w:rFonts w:ascii="Times New Roman" w:hAnsi="Times New Roman" w:cs="Times New Roman"/>
-              </w:rPr>
-            </w:pPr>
-            <w:proofErr w:type="spellStart"/>
-            <w:r>
-              <w:rPr>
-                <w:rFonts w:ascii="Times New Roman" w:hAnsi="Times New Roman" w:cs="Times New Roman"/>
-              </w:rPr>
-              <w:t>Dirsearch</w:t>
-            </w:r>
-            <w:proofErr w:type="spellEnd"/>
-          </w:p>
-        </w:tc>
-      </w:tr>
-      <w:tr>
-        <w:tc>
-          <w:tcPr>
-            <w:tcW w:w="8647" w:type="dxa"/>
-          </w:tcPr>
-          <w:p>
-            <w:pPr>
-              <w:spacing w:line="360" w:lineRule="auto"/>
-              <w:jc w:val="both"/>
-              <w:rPr>
-                <w:rFonts w:ascii="Times New Roman" w:hAnsi="Times New Roman" w:cs="Times New Roman"/>
-                <w:sz w:val="24"/>
-                <w:szCs w:val="24"/>
-              </w:rPr>
-            </w:pPr>
-            <w:r>
-              <w:rPr>
-                <w:rFonts w:ascii="Times New Roman" w:hAnsi="Times New Roman" w:cs="Times New Roman"/>
-              </w:rPr>
-              <w:fldChar w:fldCharType="begin"/>
-            </w:r>
-            <w:r>
-              <w:rPr>
-                <w:rFonts w:ascii="Times New Roman" w:hAnsi="Times New Roman" w:cs="Times New Roman"/>
-              </w:rPr>
-              <w:instrText xml:space="preserve"> MERGEFIELD  dirsearch_docx  \* MERGEFORMAT </w:instrText>
-            </w:r>
-            <w:r>
-              <w:rPr>
-                <w:rFonts w:ascii="Times New Roman" w:hAnsi="Times New Roman" w:cs="Times New Roman"/>
-              </w:rPr>
-              <w:fldChar w:fldCharType="separate"/>
-            </w:r>
-            <w:r>
-              <w:rPr>
-                <w:rFonts w:ascii="Times New Roman" w:hAnsi="Times New Roman" w:cs="Times New Roman"/>
-                <w:noProof/>
-              </w:rPr>
-              <w:t>«dirsearch_docx»</w:t>
-            </w:r>
-            <w:r>
-              <w:rPr>
-                <w:rFonts w:ascii="Times New Roman" w:hAnsi="Times New Roman" w:cs="Times New Roman"/>
-              </w:rPr>
-              <w:fldChar w:fldCharType="end"/>
-            </w:r>
-          </w:p>
-        </w:tc>
-      </w:tr>
-    </w:tbl>
-    <w:p/>
-    <w:p>
-      <w:pPr>
-        <w:pStyle w:val="Heading3"/>
-        <w:numPr>
-          <w:ilvl w:val="0"/>
-          <w:numId w:val="2"/>
-        </w:numPr>
-        <w:spacing w:line="360" w:lineRule="auto"/>
-        <w:jc w:val="both"/>
-        <w:rPr>
-          <w:rFonts w:ascii="Times New Roman" w:hAnsi="Times New Roman" w:cs="Times New Roman"/>
-          <w:color w:val="auto"/>
-        </w:rPr>
-      </w:pPr>
-      <w:r>
-        <w:rPr>
-          <w:rFonts w:ascii="Times New Roman" w:hAnsi="Times New Roman" w:cs="Times New Roman"/>
-          <w:color w:val="auto"/>
-        </w:rPr>
-        <w:t>Subdomain Fuzzing</w:t>
-      </w:r>
-    </w:p>
-    <w:p>
-      <w:pPr>
-        <w:spacing w:after="0" w:line="360" w:lineRule="auto"/>
-        <w:ind w:left="709"/>
-        <w:jc w:val="both"/>
-        <w:rPr>
-          <w:rFonts w:ascii="Times New Roman" w:hAnsi="Times New Roman" w:cs="Times New Roman"/>
-          <w:sz w:val="24"/>
-          <w:szCs w:val="24"/>
-        </w:rPr>
-      </w:pPr>
-      <w:r>
-        <w:rPr>
-          <w:rFonts w:ascii="Times New Roman" w:hAnsi="Times New Roman" w:cs="Times New Roman"/>
-          <w:sz w:val="24"/>
-          <w:szCs w:val="24"/>
-        </w:rPr>
-        <w:t xml:space="preserve">Performed by using </w:t>
-      </w:r>
-      <w:proofErr w:type="spellStart"/>
-      <w:r>
-        <w:rPr>
-          <w:rFonts w:ascii="Times New Roman" w:hAnsi="Times New Roman" w:cs="Times New Roman"/>
-          <w:sz w:val="24"/>
-          <w:szCs w:val="24"/>
-        </w:rPr>
-        <w:t>gobuster</w:t>
-      </w:r>
-      <w:proofErr w:type="spellEnd"/>
-      <w:r>
-        <w:rPr>
-          <w:rFonts w:ascii="Times New Roman" w:hAnsi="Times New Roman" w:cs="Times New Roman"/>
-          <w:sz w:val="24"/>
-          <w:szCs w:val="24"/>
-        </w:rPr>
-        <w:t xml:space="preserve"> to find subdomain the target has. </w:t>
-      </w:r>
-      <w:proofErr w:type="spellStart"/>
-      <w:r>
-        <w:rPr>
-          <w:rFonts w:ascii="Times New Roman" w:hAnsi="Times New Roman" w:cs="Times New Roman"/>
-          <w:sz w:val="24"/>
-          <w:szCs w:val="24"/>
-        </w:rPr>
-        <w:t>Gobuster</w:t>
-      </w:r>
-      <w:proofErr w:type="spellEnd"/>
-      <w:r>
-        <w:rPr>
-          <w:rFonts w:ascii="Times New Roman" w:hAnsi="Times New Roman" w:cs="Times New Roman"/>
-          <w:sz w:val="24"/>
-          <w:szCs w:val="24"/>
-        </w:rPr>
-        <w:t xml:space="preserve"> using “</w:t>
-      </w:r>
-      <w:r>
-        <w:rPr>
-          <w:rFonts w:ascii="Times New Roman" w:hAnsi="Times New Roman" w:cs="Times New Roman"/>
-          <w:sz w:val="24"/>
-          <w:szCs w:val="24"/>
-        </w:rPr>
-        <w:t>subdomain-wordlist.txt</w:t>
-      </w:r>
-      <w:r>
-        <w:rPr>
-          <w:rFonts w:ascii="Times New Roman" w:hAnsi="Times New Roman" w:cs="Times New Roman"/>
-          <w:sz w:val="24"/>
-          <w:szCs w:val="24"/>
-        </w:rPr>
-        <w:t xml:space="preserve">” as a default wordlist and </w:t>
-      </w:r>
-      <w:proofErr w:type="spellStart"/>
-      <w:r>
-        <w:rPr>
-          <w:rFonts w:ascii="Times New Roman" w:hAnsi="Times New Roman" w:cs="Times New Roman"/>
-          <w:sz w:val="24"/>
-          <w:szCs w:val="24"/>
-        </w:rPr>
-        <w:t>dirbuster</w:t>
-      </w:r>
-      <w:proofErr w:type="spellEnd"/>
-      <w:r>
-        <w:rPr>
-          <w:rFonts w:ascii="Times New Roman" w:hAnsi="Times New Roman" w:cs="Times New Roman"/>
-          <w:sz w:val="24"/>
-          <w:szCs w:val="24"/>
-        </w:rPr>
-        <w:t xml:space="preserve"> using their default wordlist.</w:t>
-      </w:r>
-    </w:p>
-    <w:tbl>
-      <w:tblPr>
-        <w:tblStyle w:val="TableGrid"/>
-        <w:tblW w:w="8647" w:type="dxa"/>
-        <w:tblInd w:w="704" w:type="dxa"/>
-        <w:tblLook w:val="04A0" w:firstRow="1" w:lastRow="0" w:firstColumn="1" w:lastColumn="0" w:noHBand="0" w:noVBand="1"/>
-      </w:tblPr>
-      <w:tblGrid>
-        <w:gridCol w:w="8647"/>
-      </w:tblGrid>
-      <w:tr>
-        <w:tc>
-          <w:tcPr>
-            <w:tcW w:w="8647" w:type="dxa"/>
-          </w:tcPr>
-          <w:p>
-            <w:pPr>
-              <w:spacing w:line="360" w:lineRule="auto"/>
-              <w:rPr>
-                <w:rFonts w:ascii="Times New Roman" w:hAnsi="Times New Roman" w:cs="Times New Roman"/>
-              </w:rPr>
-            </w:pPr>
-            <w:r>
-              <w:rPr>
-                <w:rFonts w:ascii="Times New Roman" w:hAnsi="Times New Roman" w:cs="Times New Roman"/>
-              </w:rPr>
-              <w:fldChar w:fldCharType="begin"/>
-            </w:r>
-            <w:r>
-              <w:rPr>
-                <w:rFonts w:ascii="Times New Roman" w:hAnsi="Times New Roman" w:cs="Times New Roman"/>
-              </w:rPr>
-              <w:instrText xml:space="preserve"> MERGEFIELD  gobuster_subdomain_docx  \* MERGEFORMAT </w:instrText>
-            </w:r>
-            <w:r>
-              <w:rPr>
-                <w:rFonts w:ascii="Times New Roman" w:hAnsi="Times New Roman" w:cs="Times New Roman"/>
-              </w:rPr>
-              <w:fldChar w:fldCharType="separate"/>
-            </w:r>
-            <w:r>
-              <w:rPr>
-                <w:rFonts w:ascii="Times New Roman" w:hAnsi="Times New Roman" w:cs="Times New Roman"/>
-                <w:noProof/>
-              </w:rPr>
-              <w:t>«gobuster_subdomain_docx»</w:t>
-            </w:r>
-            <w:r>
-              <w:rPr>
-                <w:rFonts w:ascii="Times New Roman" w:hAnsi="Times New Roman" w:cs="Times New Roman"/>
-              </w:rPr>
-              <w:fldChar w:fldCharType="end"/>
-            </w:r>
-          </w:p>
-        </w:tc>
-      </w:tr>
-    </w:tbl>
-    <w:p/>
-    <w:p>
-      <w:pPr>
-        <w:pStyle w:val="Heading3"/>
-        <w:numPr>
-          <w:ilvl w:val="0"/>
-          <w:numId w:val="2"/>
-        </w:numPr>
-        <w:spacing w:line="360" w:lineRule="auto"/>
-        <w:jc w:val="both"/>
-        <w:rPr>
-          <w:rFonts w:ascii="Times New Roman" w:hAnsi="Times New Roman" w:cs="Times New Roman"/>
-          <w:color w:val="auto"/>
-        </w:rPr>
-      </w:pPr>
-      <w:r>
-        <w:rPr>
-          <w:rFonts w:ascii="Times New Roman" w:hAnsi="Times New Roman" w:cs="Times New Roman"/>
-          <w:color w:val="auto"/>
-        </w:rPr>
-        <w:t>Web Server Vulnerability Scan</w:t>
-      </w:r>
-    </w:p>
-    <w:tbl>
-      <w:tblPr>
-        <w:tblStyle w:val="TableGrid"/>
-        <w:tblW w:w="8647" w:type="dxa"/>
-        <w:tblInd w:w="704" w:type="dxa"/>
-        <w:tblLook w:val="04A0" w:firstRow="1" w:lastRow="0" w:firstColumn="1" w:lastColumn="0" w:noHBand="0" w:noVBand="1"/>
-      </w:tblPr>
-      <w:tblGrid>
-        <w:gridCol w:w="8647"/>
-      </w:tblGrid>
-      <w:tr>
-        <w:tc>
-          <w:tcPr>
-            <w:tcW w:w="8647" w:type="dxa"/>
-          </w:tcPr>
-          <w:p>
-            <w:pPr>
-              <w:spacing w:line="360" w:lineRule="auto"/>
-              <w:rPr>
-                <w:rFonts w:ascii="Times New Roman" w:hAnsi="Times New Roman" w:cs="Times New Roman"/>
-              </w:rPr>
-            </w:pPr>
-            <w:proofErr w:type="spellStart"/>
-            <w:r>
-              <w:rPr>
-                <w:rFonts w:ascii="Times New Roman" w:hAnsi="Times New Roman" w:cs="Times New Roman"/>
-              </w:rPr>
-              <w:t>Nikto</w:t>
-            </w:r>
-            <w:proofErr w:type="spellEnd"/>
-          </w:p>
-        </w:tc>
-      </w:tr>
-      <w:tr>
-        <w:tc>
-          <w:tcPr>
-            <w:tcW w:w="8647" w:type="dxa"/>
-          </w:tcPr>
-          <w:p>
-            <w:pPr>
-              <w:spacing w:line="360" w:lineRule="auto"/>
-              <w:rPr>
-                <w:rFonts w:ascii="Times New Roman" w:hAnsi="Times New Roman" w:cs="Times New Roman"/>
-              </w:rPr>
-            </w:pPr>
-            <w:r>
-              <w:rPr>
-                <w:rFonts w:ascii="Times New Roman" w:hAnsi="Times New Roman" w:cs="Times New Roman"/>
-              </w:rPr>
-              <w:fldChar w:fldCharType="begin"/>
-            </w:r>
-            <w:r>
-              <w:rPr>
-                <w:rFonts w:ascii="Times New Roman" w:hAnsi="Times New Roman" w:cs="Times New Roman"/>
-              </w:rPr>
-              <w:instrText xml:space="preserve"> MERGEFIELD  nikto_docx  \* MERGEFORMAT </w:instrText>
-            </w:r>
-            <w:r>
-              <w:rPr>
-                <w:rFonts w:ascii="Times New Roman" w:hAnsi="Times New Roman" w:cs="Times New Roman"/>
-              </w:rPr>
-              <w:fldChar w:fldCharType="separate"/>
-            </w:r>
-            <w:r>
-              <w:rPr>
-                <w:rFonts w:ascii="Times New Roman" w:hAnsi="Times New Roman" w:cs="Times New Roman"/>
-                <w:noProof/>
-              </w:rPr>
-              <w:t>«nikto_docx»</w:t>
-            </w:r>
-            <w:r>
-              <w:rPr>
-                <w:rFonts w:ascii="Times New Roman" w:hAnsi="Times New Roman" w:cs="Times New Roman"/>
-              </w:rPr>
-              <w:fldChar w:fldCharType="end"/>
-            </w:r>
-          </w:p>
-        </w:tc>
-      </w:tr>
-    </w:tbl>
-    <w:p/>
+    </w:p>
     <w:p>
       <w:pPr>
         <w:pStyle w:val="ListParagraph"/>
-        <w:numPr>
-          <w:ilvl w:val="0"/>
-          <w:numId w:val="2"/>
-        </w:numPr>
         <w:spacing w:after="0" w:line="360" w:lineRule="auto"/>
         <w:jc w:val="both"/>
         <w:rPr>
@@ -3761,23 +2750,13 @@
           <w:szCs w:val="24"/>
         </w:rPr>
       </w:pPr>
-      <w:proofErr w:type="spellStart"/>
-      <w:r>
-        <w:rPr>
-          <w:rFonts w:ascii="Times New Roman" w:hAnsi="Times New Roman" w:cs="Times New Roman"/>
-          <w:sz w:val="24"/>
-          <w:szCs w:val="24"/>
-        </w:rPr>
-        <w:t>Wordpress</w:t>
-      </w:r>
-      <w:proofErr w:type="spellEnd"/>
-      <w:r>
-        <w:rPr>
-          <w:rFonts w:ascii="Times New Roman" w:hAnsi="Times New Roman" w:cs="Times New Roman"/>
-          <w:sz w:val="24"/>
-          <w:szCs w:val="24"/>
-        </w:rPr>
-        <w:t xml:space="preserve"> Vulnerability Scan</w:t>
+      <w:r>
+        <w:rPr>
+          <w:rFonts w:ascii="Times New Roman" w:hAnsi="Times New Roman" w:cs="Times New Roman"/>
+          <w:sz w:val="24"/>
+          <w:szCs w:val="24"/>
+        </w:rPr>
+        <w:t>Allows to search through exploits and shellcodes using one or more terms from Exploit-DB.</w:t>
       </w:r>
     </w:p>
     <w:tbl>
@@ -3807,6 +2786,1490 @@
                 <w:szCs w:val="24"/>
               </w:rPr>
             </w:pPr>
+            <w:r>
+              <w:rPr>
+                <w:rFonts w:ascii="Times New Roman" w:hAnsi="Times New Roman" w:cs="Times New Roman"/>
+                <w:sz w:val="24"/>
+                <w:szCs w:val="24"/>
+              </w:rPr>
+              <w:fldChar w:fldCharType="begin"/>
+            </w:r>
+            <w:r>
+              <w:rPr>
+                <w:rFonts w:ascii="Times New Roman" w:hAnsi="Times New Roman" w:cs="Times New Roman"/>
+                <w:sz w:val="24"/>
+                <w:szCs w:val="24"/>
+              </w:rPr>
+              <w:instrText xml:space="preserve"> MERGEFIELD  searchsploit_docx  \* MERGEFORMAT </w:instrText>
+            </w:r>
+            <w:r>
+              <w:rPr>
+                <w:rFonts w:ascii="Times New Roman" w:hAnsi="Times New Roman" w:cs="Times New Roman"/>
+                <w:sz w:val="24"/>
+                <w:szCs w:val="24"/>
+              </w:rPr>
+              <w:fldChar w:fldCharType="separate"/>
+            </w:r>
+            <w:r>
+              <w:rPr>
+                <w:rFonts w:ascii="Times New Roman" w:hAnsi="Times New Roman" w:cs="Times New Roman"/>
+                <w:noProof/>
+                <w:sz w:val="24"/>
+                <w:szCs w:val="24"/>
+              </w:rPr>
+              <w:t>«searchsploit_docx»</w:t>
+            </w:r>
+            <w:r>
+              <w:rPr>
+                <w:rFonts w:ascii="Times New Roman" w:hAnsi="Times New Roman" w:cs="Times New Roman"/>
+                <w:sz w:val="24"/>
+                <w:szCs w:val="24"/>
+              </w:rPr>
+              <w:fldChar w:fldCharType="end"/>
+            </w:r>
+          </w:p>
+        </w:tc>
+      </w:tr>
+    </w:tbl>
+    <w:p>
+      <w:pPr>
+        <w:pStyle w:val="ListParagraph"/>
+        <w:spacing w:after="0" w:line="360" w:lineRule="auto"/>
+        <w:jc w:val="both"/>
+        <w:rPr>
+          <w:rFonts w:ascii="Times New Roman" w:hAnsi="Times New Roman" w:cs="Times New Roman"/>
+          <w:sz w:val="24"/>
+          <w:szCs w:val="24"/>
+        </w:rPr>
+      </w:pPr>
+    </w:p>
+    <w:p>
+      <w:pPr>
+        <w:pStyle w:val="Heading3"/>
+        <w:numPr>
+          <w:ilvl w:val="0"/>
+          <w:numId w:val="1"/>
+        </w:numPr>
+        <w:spacing w:line="360" w:lineRule="auto"/>
+        <w:jc w:val="both"/>
+        <w:rPr>
+          <w:rFonts w:ascii="Times New Roman" w:hAnsi="Times New Roman" w:cs="Times New Roman"/>
+          <w:color w:val="auto"/>
+        </w:rPr>
+      </w:pPr>
+      <w:r>
+        <w:rPr>
+          <w:rFonts w:ascii="Times New Roman" w:hAnsi="Times New Roman" w:cs="Times New Roman"/>
+          <w:color w:val="auto"/>
+        </w:rPr>
+        <w:t>Domain Lookup</w:t>
+      </w:r>
+    </w:p>
+    <w:p>
+      <w:pPr>
+        <w:pStyle w:val="ListParagraph"/>
+        <w:spacing w:after="0" w:line="360" w:lineRule="auto"/>
+        <w:jc w:val="both"/>
+        <w:rPr>
+          <w:rFonts w:ascii="Times New Roman" w:hAnsi="Times New Roman" w:cs="Times New Roman"/>
+          <w:sz w:val="24"/>
+          <w:szCs w:val="24"/>
+        </w:rPr>
+      </w:pPr>
+      <w:r>
+        <w:rPr>
+          <w:rFonts w:ascii="Times New Roman" w:hAnsi="Times New Roman" w:cs="Times New Roman"/>
+          <w:sz w:val="24"/>
+          <w:szCs w:val="24"/>
+        </w:rPr>
+        <w:t xml:space="preserve">To perform domain lookup, the program will use </w:t>
+      </w:r>
+      <w:proofErr w:type="spellStart"/>
+      <w:r>
+        <w:rPr>
+          <w:rFonts w:ascii="Times New Roman" w:hAnsi="Times New Roman" w:cs="Times New Roman"/>
+          <w:sz w:val="24"/>
+          <w:szCs w:val="24"/>
+        </w:rPr>
+        <w:t>whois</w:t>
+      </w:r>
+      <w:proofErr w:type="spellEnd"/>
+      <w:r>
+        <w:rPr>
+          <w:rFonts w:ascii="Times New Roman" w:hAnsi="Times New Roman" w:cs="Times New Roman"/>
+          <w:sz w:val="24"/>
+          <w:szCs w:val="24"/>
+        </w:rPr>
+        <w:t xml:space="preserve">. </w:t>
+      </w:r>
+      <w:r>
+        <w:rPr>
+          <w:rFonts w:ascii="Times New Roman" w:hAnsi="Times New Roman" w:cs="Times New Roman"/>
+          <w:sz w:val="24"/>
+          <w:szCs w:val="24"/>
+        </w:rPr>
+        <w:t xml:space="preserve">The </w:t>
+      </w:r>
+      <w:proofErr w:type="spellStart"/>
+      <w:r>
+        <w:rPr>
+          <w:rFonts w:ascii="Times New Roman" w:hAnsi="Times New Roman" w:cs="Times New Roman"/>
+          <w:sz w:val="24"/>
+          <w:szCs w:val="24"/>
+        </w:rPr>
+        <w:t>whois</w:t>
+      </w:r>
+      <w:proofErr w:type="spellEnd"/>
+      <w:r>
+        <w:rPr>
+          <w:rFonts w:ascii="Times New Roman" w:hAnsi="Times New Roman" w:cs="Times New Roman"/>
+          <w:sz w:val="24"/>
+          <w:szCs w:val="24"/>
+        </w:rPr>
+        <w:t xml:space="preserve"> database contains listings of all registered domain names on the internet.</w:t>
+      </w:r>
+    </w:p>
+    <w:tbl>
+      <w:tblPr>
+        <w:tblStyle w:val="TableGrid"/>
+        <w:tblW w:w="0" w:type="auto"/>
+        <w:tblInd w:w="720" w:type="dxa"/>
+        <w:tblLook w:val="04A0" w:firstRow="1" w:lastRow="0" w:firstColumn="1" w:lastColumn="0" w:noHBand="0" w:noVBand="1"/>
+      </w:tblPr>
+      <w:tblGrid>
+        <w:gridCol w:w="8630"/>
+      </w:tblGrid>
+      <w:tr>
+        <w:tc>
+          <w:tcPr>
+            <w:tcW w:w="9350" w:type="dxa"/>
+          </w:tcPr>
+          <w:p>
+            <w:pPr>
+              <w:pStyle w:val="ListParagraph"/>
+              <w:spacing w:line="360" w:lineRule="auto"/>
+              <w:ind w:left="0"/>
+              <w:jc w:val="both"/>
+              <w:rPr>
+                <w:rFonts w:ascii="Times New Roman" w:hAnsi="Times New Roman" w:cs="Times New Roman"/>
+                <w:sz w:val="24"/>
+                <w:szCs w:val="24"/>
+              </w:rPr>
+            </w:pPr>
+            <w:r>
+              <w:rPr>
+                <w:rFonts w:ascii="Times New Roman" w:hAnsi="Times New Roman" w:cs="Times New Roman"/>
+                <w:sz w:val="24"/>
+                <w:szCs w:val="24"/>
+              </w:rPr>
+              <w:fldChar w:fldCharType="begin"/>
+            </w:r>
+            <w:r>
+              <w:rPr>
+                <w:rFonts w:ascii="Times New Roman" w:hAnsi="Times New Roman" w:cs="Times New Roman"/>
+                <w:sz w:val="24"/>
+                <w:szCs w:val="24"/>
+              </w:rPr>
+              <w:instrText xml:space="preserve"> MERGEFIELD  whois_docx  \* MERGEFORMAT </w:instrText>
+            </w:r>
+            <w:r>
+              <w:rPr>
+                <w:rFonts w:ascii="Times New Roman" w:hAnsi="Times New Roman" w:cs="Times New Roman"/>
+                <w:sz w:val="24"/>
+                <w:szCs w:val="24"/>
+              </w:rPr>
+              <w:fldChar w:fldCharType="separate"/>
+            </w:r>
+            <w:r>
+              <w:rPr>
+                <w:rFonts w:ascii="Times New Roman" w:hAnsi="Times New Roman" w:cs="Times New Roman"/>
+                <w:noProof/>
+                <w:sz w:val="24"/>
+                <w:szCs w:val="24"/>
+              </w:rPr>
+              <w:t>«whois_docx»</w:t>
+            </w:r>
+            <w:r>
+              <w:rPr>
+                <w:rFonts w:ascii="Times New Roman" w:hAnsi="Times New Roman" w:cs="Times New Roman"/>
+                <w:sz w:val="24"/>
+                <w:szCs w:val="24"/>
+              </w:rPr>
+              <w:fldChar w:fldCharType="end"/>
+            </w:r>
+          </w:p>
+        </w:tc>
+      </w:tr>
+    </w:tbl>
+    <w:p>
+      <w:pPr>
+        <w:pStyle w:val="ListParagraph"/>
+        <w:spacing w:after="0" w:line="360" w:lineRule="auto"/>
+        <w:jc w:val="both"/>
+        <w:rPr>
+          <w:rFonts w:ascii="Times New Roman" w:hAnsi="Times New Roman" w:cs="Times New Roman"/>
+          <w:sz w:val="24"/>
+          <w:szCs w:val="24"/>
+        </w:rPr>
+      </w:pPr>
+    </w:p>
+    <w:p>
+      <w:pPr>
+        <w:pStyle w:val="ListParagraph"/>
+        <w:spacing w:after="0" w:line="360" w:lineRule="auto"/>
+        <w:jc w:val="both"/>
+        <w:rPr>
+          <w:rFonts w:ascii="Times New Roman" w:hAnsi="Times New Roman" w:cs="Times New Roman"/>
+          <w:sz w:val="24"/>
+          <w:szCs w:val="24"/>
+        </w:rPr>
+      </w:pPr>
+    </w:p>
+    <w:p>
+      <w:pPr>
+        <w:spacing w:after="0" w:line="360" w:lineRule="auto"/>
+        <w:jc w:val="both"/>
+        <w:rPr>
+          <w:rFonts w:ascii="Times New Roman" w:hAnsi="Times New Roman" w:cs="Times New Roman"/>
+          <w:sz w:val="24"/>
+          <w:szCs w:val="24"/>
+        </w:rPr>
+      </w:pPr>
+    </w:p>
+    <w:p>
+      <w:pPr>
+        <w:pStyle w:val="Heading2"/>
+        <w:spacing w:line="360" w:lineRule="auto"/>
+        <w:rPr>
+          <w:rFonts w:ascii="Times New Roman" w:hAnsi="Times New Roman" w:cs="Times New Roman"/>
+          <w:b/>
+          <w:bCs/>
+          <w:color w:val="auto"/>
+          <w:sz w:val="28"/>
+          <w:szCs w:val="28"/>
+        </w:rPr>
+      </w:pPr>
+      <w:r>
+        <w:rPr>
+          <w:rFonts w:ascii="Times New Roman" w:hAnsi="Times New Roman" w:cs="Times New Roman"/>
+          <w:b/>
+          <w:bCs/>
+          <w:color w:val="auto"/>
+          <w:sz w:val="28"/>
+          <w:szCs w:val="28"/>
+        </w:rPr>
+        <w:t>FTP</w:t>
+      </w:r>
+    </w:p>
+    <w:p>
+      <w:pPr>
+        <w:spacing w:after="0" w:line="360" w:lineRule="auto"/>
+        <w:jc w:val="both"/>
+        <w:rPr>
+          <w:rFonts w:ascii="Times New Roman" w:hAnsi="Times New Roman" w:cs="Times New Roman"/>
+          <w:sz w:val="24"/>
+          <w:szCs w:val="24"/>
+        </w:rPr>
+      </w:pPr>
+      <w:r>
+        <w:rPr>
+          <w:rFonts w:ascii="Times New Roman" w:hAnsi="Times New Roman" w:cs="Times New Roman"/>
+          <w:sz w:val="24"/>
+          <w:szCs w:val="24"/>
+        </w:rPr>
+        <w:t xml:space="preserve">The </w:t>
+      </w:r>
+      <w:r>
+        <w:rPr>
+          <w:rFonts w:ascii="Times New Roman" w:hAnsi="Times New Roman" w:cs="Times New Roman"/>
+          <w:b/>
+          <w:bCs/>
+          <w:sz w:val="24"/>
+          <w:szCs w:val="24"/>
+        </w:rPr>
+        <w:t>File Transfer Protocol (FTP</w:t>
+      </w:r>
+      <w:r>
+        <w:rPr>
+          <w:rFonts w:ascii="Times New Roman" w:hAnsi="Times New Roman" w:cs="Times New Roman"/>
+          <w:sz w:val="24"/>
+          <w:szCs w:val="24"/>
+        </w:rPr>
+        <w:t>) is a standard network protocol used for the transfer of computer files between a client and server on a computer network.</w:t>
+      </w:r>
+      <w:r>
+        <w:rPr>
+          <w:rFonts w:ascii="Times New Roman" w:hAnsi="Times New Roman" w:cs="Times New Roman"/>
+          <w:sz w:val="24"/>
+          <w:szCs w:val="24"/>
+        </w:rPr>
+        <w:t xml:space="preserve"> In this part, the program </w:t>
+      </w:r>
+      <w:r>
+        <w:rPr>
+          <w:rFonts w:ascii="Times New Roman" w:hAnsi="Times New Roman" w:cs="Times New Roman"/>
+          <w:sz w:val="24"/>
+          <w:szCs w:val="24"/>
+        </w:rPr>
+        <w:t>tries</w:t>
+      </w:r>
+      <w:r>
+        <w:rPr>
+          <w:rFonts w:ascii="Times New Roman" w:hAnsi="Times New Roman" w:cs="Times New Roman"/>
+          <w:sz w:val="24"/>
+          <w:szCs w:val="24"/>
+        </w:rPr>
+        <w:t xml:space="preserve"> to brute-force the FTP login credentials</w:t>
+      </w:r>
+      <w:r>
+        <w:rPr>
+          <w:rFonts w:ascii="Times New Roman" w:hAnsi="Times New Roman" w:cs="Times New Roman"/>
+          <w:sz w:val="24"/>
+          <w:szCs w:val="24"/>
+        </w:rPr>
+        <w:t xml:space="preserve"> using </w:t>
+      </w:r>
+      <w:proofErr w:type="spellStart"/>
+      <w:r>
+        <w:rPr>
+          <w:rFonts w:ascii="Times New Roman" w:hAnsi="Times New Roman" w:cs="Times New Roman"/>
+          <w:sz w:val="24"/>
+          <w:szCs w:val="24"/>
+        </w:rPr>
+        <w:t>wget</w:t>
+      </w:r>
+      <w:proofErr w:type="spellEnd"/>
+      <w:r>
+        <w:rPr>
+          <w:rFonts w:ascii="Times New Roman" w:hAnsi="Times New Roman" w:cs="Times New Roman"/>
+          <w:sz w:val="24"/>
+          <w:szCs w:val="24"/>
+        </w:rPr>
+        <w:t xml:space="preserve"> with “</w:t>
+      </w:r>
+      <w:r>
+        <w:rPr>
+          <w:rFonts w:ascii="Times New Roman" w:hAnsi="Times New Roman" w:cs="Times New Roman"/>
+          <w:sz w:val="24"/>
+          <w:szCs w:val="24"/>
+        </w:rPr>
+        <w:t>ftp-betterdefaultpasslist.txt</w:t>
+      </w:r>
+      <w:r>
+        <w:rPr>
+          <w:rFonts w:ascii="Times New Roman" w:hAnsi="Times New Roman" w:cs="Times New Roman"/>
+          <w:sz w:val="24"/>
+          <w:szCs w:val="24"/>
+        </w:rPr>
+        <w:t>” as the default wordlist</w:t>
+      </w:r>
+      <w:r>
+        <w:rPr>
+          <w:rFonts w:ascii="Times New Roman" w:hAnsi="Times New Roman" w:cs="Times New Roman"/>
+          <w:sz w:val="24"/>
+          <w:szCs w:val="24"/>
+        </w:rPr>
+        <w:t>.</w:t>
+      </w:r>
+    </w:p>
+    <w:tbl>
+      <w:tblPr>
+        <w:tblStyle w:val="TableGrid"/>
+        <w:tblW w:w="0" w:type="auto"/>
+        <w:tblLook w:val="04A0" w:firstRow="1" w:lastRow="0" w:firstColumn="1" w:lastColumn="0" w:noHBand="0" w:noVBand="1"/>
+      </w:tblPr>
+      <w:tblGrid>
+        <w:gridCol w:w="9350"/>
+      </w:tblGrid>
+      <w:tr>
+        <w:tc>
+          <w:tcPr>
+            <w:tcW w:w="9350" w:type="dxa"/>
+          </w:tcPr>
+          <w:p>
+            <w:pPr>
+              <w:spacing w:line="360" w:lineRule="auto"/>
+              <w:rPr>
+                <w:rFonts w:ascii="Times New Roman" w:hAnsi="Times New Roman" w:cs="Times New Roman"/>
+              </w:rPr>
+            </w:pPr>
+            <w:r>
+              <w:rPr>
+                <w:rFonts w:ascii="Times New Roman" w:hAnsi="Times New Roman" w:cs="Times New Roman"/>
+              </w:rPr>
+              <w:fldChar w:fldCharType="begin"/>
+            </w:r>
+            <w:r>
+              <w:rPr>
+                <w:rFonts w:ascii="Times New Roman" w:hAnsi="Times New Roman" w:cs="Times New Roman"/>
+              </w:rPr>
+              <w:instrText xml:space="preserve"> MERGEFIELD  ftp_docx  \* MERGEFORMAT </w:instrText>
+            </w:r>
+            <w:r>
+              <w:rPr>
+                <w:rFonts w:ascii="Times New Roman" w:hAnsi="Times New Roman" w:cs="Times New Roman"/>
+              </w:rPr>
+              <w:fldChar w:fldCharType="separate"/>
+            </w:r>
+            <w:r>
+              <w:rPr>
+                <w:rFonts w:ascii="Times New Roman" w:hAnsi="Times New Roman" w:cs="Times New Roman"/>
+                <w:noProof/>
+              </w:rPr>
+              <w:t>«ftp_docx»</w:t>
+            </w:r>
+            <w:r>
+              <w:rPr>
+                <w:rFonts w:ascii="Times New Roman" w:hAnsi="Times New Roman" w:cs="Times New Roman"/>
+              </w:rPr>
+              <w:fldChar w:fldCharType="end"/>
+            </w:r>
+          </w:p>
+        </w:tc>
+      </w:tr>
+    </w:tbl>
+    <w:p>
+      <w:pPr>
+        <w:spacing w:after="0" w:line="360" w:lineRule="auto"/>
+        <w:jc w:val="both"/>
+        <w:rPr>
+          <w:rFonts w:ascii="Times New Roman" w:hAnsi="Times New Roman" w:cs="Times New Roman"/>
+          <w:sz w:val="24"/>
+          <w:szCs w:val="24"/>
+        </w:rPr>
+      </w:pPr>
+    </w:p>
+    <w:p>
+      <w:pPr>
+        <w:pStyle w:val="Heading2"/>
+        <w:spacing w:line="360" w:lineRule="auto"/>
+        <w:rPr>
+          <w:rFonts w:ascii="Times New Roman" w:hAnsi="Times New Roman" w:cs="Times New Roman"/>
+          <w:b/>
+          <w:bCs/>
+          <w:color w:val="auto"/>
+          <w:sz w:val="28"/>
+          <w:szCs w:val="28"/>
+        </w:rPr>
+      </w:pPr>
+      <w:r>
+        <w:rPr>
+          <w:rFonts w:ascii="Times New Roman" w:hAnsi="Times New Roman" w:cs="Times New Roman"/>
+          <w:b/>
+          <w:bCs/>
+          <w:color w:val="auto"/>
+          <w:sz w:val="28"/>
+          <w:szCs w:val="28"/>
+        </w:rPr>
+        <w:lastRenderedPageBreak/>
+        <w:t>SSH</w:t>
+      </w:r>
+    </w:p>
+    <w:p>
+      <w:pPr>
+        <w:spacing w:line="360" w:lineRule="auto"/>
+        <w:jc w:val="both"/>
+        <w:rPr>
+          <w:rFonts w:ascii="Times New Roman" w:hAnsi="Times New Roman" w:cs="Times New Roman"/>
+          <w:sz w:val="24"/>
+          <w:szCs w:val="24"/>
+        </w:rPr>
+      </w:pPr>
+      <w:r>
+        <w:rPr>
+          <w:rFonts w:ascii="Times New Roman" w:hAnsi="Times New Roman" w:cs="Times New Roman"/>
+          <w:b/>
+          <w:bCs/>
+          <w:sz w:val="24"/>
+          <w:szCs w:val="24"/>
+        </w:rPr>
+        <w:t>Secure Shell</w:t>
+      </w:r>
+      <w:r>
+        <w:rPr>
+          <w:rFonts w:ascii="Times New Roman" w:hAnsi="Times New Roman" w:cs="Times New Roman"/>
+          <w:sz w:val="24"/>
+          <w:szCs w:val="24"/>
+        </w:rPr>
+        <w:t xml:space="preserve"> or </w:t>
+      </w:r>
+      <w:r>
+        <w:rPr>
+          <w:rFonts w:ascii="Times New Roman" w:hAnsi="Times New Roman" w:cs="Times New Roman"/>
+          <w:b/>
+          <w:bCs/>
+          <w:sz w:val="24"/>
+          <w:szCs w:val="24"/>
+        </w:rPr>
+        <w:t>Secure Socket Shell</w:t>
+      </w:r>
+      <w:r>
+        <w:rPr>
+          <w:rFonts w:ascii="Times New Roman" w:hAnsi="Times New Roman" w:cs="Times New Roman"/>
+          <w:sz w:val="24"/>
+          <w:szCs w:val="24"/>
+        </w:rPr>
+        <w:t xml:space="preserve"> is a network protocol that gives users a secure way to access a computer over an unsecured network.</w:t>
+      </w:r>
+      <w:r>
+        <w:rPr>
+          <w:rFonts w:ascii="Times New Roman" w:hAnsi="Times New Roman" w:cs="Times New Roman"/>
+          <w:sz w:val="24"/>
+          <w:szCs w:val="24"/>
+        </w:rPr>
+        <w:t xml:space="preserve"> The program scans the </w:t>
+      </w:r>
+      <w:r>
+        <w:rPr>
+          <w:rFonts w:ascii="Times New Roman" w:hAnsi="Times New Roman" w:cs="Times New Roman"/>
+          <w:sz w:val="24"/>
+          <w:szCs w:val="24"/>
+        </w:rPr>
+        <w:t xml:space="preserve">service using </w:t>
+      </w:r>
+      <w:proofErr w:type="spellStart"/>
+      <w:r>
+        <w:rPr>
+          <w:rFonts w:ascii="Times New Roman" w:hAnsi="Times New Roman" w:cs="Times New Roman"/>
+          <w:sz w:val="24"/>
+          <w:szCs w:val="24"/>
+        </w:rPr>
+        <w:t>n</w:t>
+      </w:r>
+      <w:r>
+        <w:rPr>
+          <w:rFonts w:ascii="Times New Roman" w:hAnsi="Times New Roman" w:cs="Times New Roman"/>
+          <w:sz w:val="24"/>
+          <w:szCs w:val="24"/>
+        </w:rPr>
+        <w:t>map</w:t>
+      </w:r>
+      <w:proofErr w:type="spellEnd"/>
+      <w:r>
+        <w:rPr>
+          <w:rFonts w:ascii="Times New Roman" w:hAnsi="Times New Roman" w:cs="Times New Roman"/>
+          <w:sz w:val="24"/>
+          <w:szCs w:val="24"/>
+        </w:rPr>
+        <w:t xml:space="preserve"> with </w:t>
+      </w:r>
+      <w:r>
+        <w:rPr>
+          <w:rFonts w:ascii="Times New Roman" w:hAnsi="Times New Roman" w:cs="Times New Roman"/>
+          <w:sz w:val="24"/>
+          <w:szCs w:val="24"/>
+        </w:rPr>
+        <w:t>ssh2-enum-algos,</w:t>
+      </w:r>
+      <w:r>
+        <w:rPr>
+          <w:rFonts w:ascii="Times New Roman" w:hAnsi="Times New Roman" w:cs="Times New Roman"/>
+          <w:sz w:val="24"/>
+          <w:szCs w:val="24"/>
+        </w:rPr>
+        <w:t xml:space="preserve"> </w:t>
+      </w:r>
+      <w:proofErr w:type="spellStart"/>
+      <w:r>
+        <w:rPr>
+          <w:rFonts w:ascii="Times New Roman" w:hAnsi="Times New Roman" w:cs="Times New Roman"/>
+          <w:sz w:val="24"/>
+          <w:szCs w:val="24"/>
+        </w:rPr>
+        <w:t>ssh-hostkey</w:t>
+      </w:r>
+      <w:proofErr w:type="spellEnd"/>
+      <w:r>
+        <w:rPr>
+          <w:rFonts w:ascii="Times New Roman" w:hAnsi="Times New Roman" w:cs="Times New Roman"/>
+          <w:sz w:val="24"/>
+          <w:szCs w:val="24"/>
+        </w:rPr>
+        <w:t>,</w:t>
+      </w:r>
+      <w:r>
+        <w:rPr>
+          <w:rFonts w:ascii="Times New Roman" w:hAnsi="Times New Roman" w:cs="Times New Roman"/>
+          <w:sz w:val="24"/>
+          <w:szCs w:val="24"/>
+        </w:rPr>
+        <w:t xml:space="preserve"> and </w:t>
+      </w:r>
+      <w:proofErr w:type="spellStart"/>
+      <w:r>
+        <w:rPr>
+          <w:rFonts w:ascii="Times New Roman" w:hAnsi="Times New Roman" w:cs="Times New Roman"/>
+          <w:sz w:val="24"/>
+          <w:szCs w:val="24"/>
+        </w:rPr>
+        <w:t>ssh</w:t>
+      </w:r>
+      <w:proofErr w:type="spellEnd"/>
+      <w:r>
+        <w:rPr>
+          <w:rFonts w:ascii="Times New Roman" w:hAnsi="Times New Roman" w:cs="Times New Roman"/>
+          <w:sz w:val="24"/>
+          <w:szCs w:val="24"/>
+        </w:rPr>
+        <w:t>-auth-methods</w:t>
+      </w:r>
+      <w:r>
+        <w:rPr>
+          <w:rFonts w:ascii="Times New Roman" w:hAnsi="Times New Roman" w:cs="Times New Roman"/>
+          <w:sz w:val="24"/>
+          <w:szCs w:val="24"/>
+        </w:rPr>
+        <w:t xml:space="preserve"> as wordlists.</w:t>
+      </w:r>
+    </w:p>
+    <w:tbl>
+      <w:tblPr>
+        <w:tblStyle w:val="TableGrid"/>
+        <w:tblW w:w="0" w:type="auto"/>
+        <w:tblLook w:val="04A0" w:firstRow="1" w:lastRow="0" w:firstColumn="1" w:lastColumn="0" w:noHBand="0" w:noVBand="1"/>
+      </w:tblPr>
+      <w:tblGrid>
+        <w:gridCol w:w="9350"/>
+      </w:tblGrid>
+      <w:tr>
+        <w:tc>
+          <w:tcPr>
+            <w:tcW w:w="9350" w:type="dxa"/>
+          </w:tcPr>
+          <w:p>
+            <w:pPr>
+              <w:spacing w:line="360" w:lineRule="auto"/>
+              <w:rPr>
+                <w:rFonts w:ascii="Times New Roman" w:hAnsi="Times New Roman" w:cs="Times New Roman"/>
+              </w:rPr>
+            </w:pPr>
+            <w:r>
+              <w:rPr>
+                <w:rFonts w:ascii="Times New Roman" w:hAnsi="Times New Roman" w:cs="Times New Roman"/>
+              </w:rPr>
+              <w:fldChar w:fldCharType="begin"/>
+            </w:r>
+            <w:r>
+              <w:rPr>
+                <w:rFonts w:ascii="Times New Roman" w:hAnsi="Times New Roman" w:cs="Times New Roman"/>
+              </w:rPr>
+              <w:instrText xml:space="preserve"> MERGEFIELD  ssh_docx  \* MERGEFORMAT </w:instrText>
+            </w:r>
+            <w:r>
+              <w:rPr>
+                <w:rFonts w:ascii="Times New Roman" w:hAnsi="Times New Roman" w:cs="Times New Roman"/>
+              </w:rPr>
+              <w:fldChar w:fldCharType="separate"/>
+            </w:r>
+            <w:r>
+              <w:rPr>
+                <w:rFonts w:ascii="Times New Roman" w:hAnsi="Times New Roman" w:cs="Times New Roman"/>
+                <w:noProof/>
+              </w:rPr>
+              <w:t>«ssh_docx»</w:t>
+            </w:r>
+            <w:r>
+              <w:rPr>
+                <w:rFonts w:ascii="Times New Roman" w:hAnsi="Times New Roman" w:cs="Times New Roman"/>
+              </w:rPr>
+              <w:fldChar w:fldCharType="end"/>
+            </w:r>
+          </w:p>
+        </w:tc>
+      </w:tr>
+    </w:tbl>
+    <w:p>
+      <w:pPr>
+        <w:spacing w:after="0" w:line="360" w:lineRule="auto"/>
+        <w:jc w:val="both"/>
+        <w:rPr>
+          <w:rFonts w:ascii="Times New Roman" w:hAnsi="Times New Roman" w:cs="Times New Roman"/>
+          <w:sz w:val="24"/>
+          <w:szCs w:val="24"/>
+        </w:rPr>
+      </w:pPr>
+    </w:p>
+    <w:p>
+      <w:pPr>
+        <w:pStyle w:val="Heading2"/>
+        <w:spacing w:line="360" w:lineRule="auto"/>
+        <w:rPr>
+          <w:rFonts w:ascii="Times New Roman" w:hAnsi="Times New Roman" w:cs="Times New Roman"/>
+          <w:b/>
+          <w:bCs/>
+          <w:color w:val="auto"/>
+          <w:sz w:val="28"/>
+          <w:szCs w:val="28"/>
+        </w:rPr>
+      </w:pPr>
+      <w:r>
+        <w:rPr>
+          <w:rFonts w:ascii="Times New Roman" w:hAnsi="Times New Roman" w:cs="Times New Roman"/>
+          <w:b/>
+          <w:bCs/>
+          <w:color w:val="auto"/>
+          <w:sz w:val="28"/>
+          <w:szCs w:val="28"/>
+        </w:rPr>
+        <w:t>HTTP or HTTPS</w:t>
+      </w:r>
+    </w:p>
+    <w:p>
+      <w:pPr>
+        <w:pStyle w:val="Heading3"/>
+        <w:numPr>
+          <w:ilvl w:val="0"/>
+          <w:numId w:val="2"/>
+        </w:numPr>
+        <w:spacing w:line="360" w:lineRule="auto"/>
+        <w:jc w:val="both"/>
+        <w:rPr>
+          <w:rFonts w:ascii="Times New Roman" w:hAnsi="Times New Roman" w:cs="Times New Roman"/>
+        </w:rPr>
+      </w:pPr>
+      <w:r>
+        <w:rPr>
+          <w:rFonts w:ascii="Times New Roman" w:hAnsi="Times New Roman" w:cs="Times New Roman"/>
+          <w:color w:val="auto"/>
+        </w:rPr>
+        <w:t>Directory Fuzzing</w:t>
+      </w:r>
+    </w:p>
+    <w:p>
+      <w:pPr>
+        <w:spacing w:after="0" w:line="360" w:lineRule="auto"/>
+        <w:ind w:left="709"/>
+        <w:jc w:val="both"/>
+        <w:rPr>
+          <w:rFonts w:ascii="Times New Roman" w:hAnsi="Times New Roman" w:cs="Times New Roman"/>
+          <w:sz w:val="24"/>
+          <w:szCs w:val="24"/>
+        </w:rPr>
+      </w:pPr>
+      <w:r>
+        <w:rPr>
+          <w:rFonts w:ascii="Times New Roman" w:hAnsi="Times New Roman" w:cs="Times New Roman"/>
+          <w:sz w:val="24"/>
+          <w:szCs w:val="24"/>
+        </w:rPr>
+        <w:t xml:space="preserve">Performed by using </w:t>
+      </w:r>
+      <w:proofErr w:type="spellStart"/>
+      <w:r>
+        <w:rPr>
+          <w:rFonts w:ascii="Times New Roman" w:hAnsi="Times New Roman" w:cs="Times New Roman"/>
+          <w:sz w:val="24"/>
+          <w:szCs w:val="24"/>
+        </w:rPr>
+        <w:t>gobuster</w:t>
+      </w:r>
+      <w:proofErr w:type="spellEnd"/>
+      <w:r>
+        <w:rPr>
+          <w:rFonts w:ascii="Times New Roman" w:hAnsi="Times New Roman" w:cs="Times New Roman"/>
+          <w:sz w:val="24"/>
+          <w:szCs w:val="24"/>
+        </w:rPr>
+        <w:t xml:space="preserve"> and </w:t>
+      </w:r>
+      <w:proofErr w:type="spellStart"/>
+      <w:r>
+        <w:rPr>
+          <w:rFonts w:ascii="Times New Roman" w:hAnsi="Times New Roman" w:cs="Times New Roman"/>
+          <w:sz w:val="24"/>
+          <w:szCs w:val="24"/>
+        </w:rPr>
+        <w:t>dirsearch</w:t>
+      </w:r>
+      <w:proofErr w:type="spellEnd"/>
+      <w:r>
+        <w:rPr>
+          <w:rFonts w:ascii="Times New Roman" w:hAnsi="Times New Roman" w:cs="Times New Roman"/>
+          <w:sz w:val="24"/>
+          <w:szCs w:val="24"/>
+        </w:rPr>
+        <w:t xml:space="preserve"> to find some of the “hidden paths” the target has. </w:t>
+      </w:r>
+      <w:proofErr w:type="spellStart"/>
+      <w:r>
+        <w:rPr>
+          <w:rFonts w:ascii="Times New Roman" w:hAnsi="Times New Roman" w:cs="Times New Roman"/>
+          <w:sz w:val="24"/>
+          <w:szCs w:val="24"/>
+        </w:rPr>
+        <w:t>Gobuster</w:t>
+      </w:r>
+      <w:proofErr w:type="spellEnd"/>
+      <w:r>
+        <w:rPr>
+          <w:rFonts w:ascii="Times New Roman" w:hAnsi="Times New Roman" w:cs="Times New Roman"/>
+          <w:sz w:val="24"/>
+          <w:szCs w:val="24"/>
+        </w:rPr>
+        <w:t xml:space="preserve"> using “</w:t>
+      </w:r>
+      <w:r>
+        <w:rPr>
+          <w:rFonts w:ascii="Times New Roman" w:hAnsi="Times New Roman" w:cs="Times New Roman"/>
+          <w:sz w:val="24"/>
+          <w:szCs w:val="24"/>
+        </w:rPr>
+        <w:t>directory-list-2.3-medium.txt</w:t>
+      </w:r>
+      <w:r>
+        <w:rPr>
+          <w:rFonts w:ascii="Times New Roman" w:hAnsi="Times New Roman" w:cs="Times New Roman"/>
+          <w:sz w:val="24"/>
+          <w:szCs w:val="24"/>
+        </w:rPr>
+        <w:t xml:space="preserve">” as a default wordlist and </w:t>
+      </w:r>
+      <w:proofErr w:type="spellStart"/>
+      <w:r>
+        <w:rPr>
+          <w:rFonts w:ascii="Times New Roman" w:hAnsi="Times New Roman" w:cs="Times New Roman"/>
+          <w:sz w:val="24"/>
+          <w:szCs w:val="24"/>
+        </w:rPr>
+        <w:t>dirbuster</w:t>
+      </w:r>
+      <w:proofErr w:type="spellEnd"/>
+      <w:r>
+        <w:rPr>
+          <w:rFonts w:ascii="Times New Roman" w:hAnsi="Times New Roman" w:cs="Times New Roman"/>
+          <w:sz w:val="24"/>
+          <w:szCs w:val="24"/>
+        </w:rPr>
+        <w:t xml:space="preserve"> using their default wordlist.</w:t>
+      </w:r>
+    </w:p>
+    <w:tbl>
+      <w:tblPr>
+        <w:tblStyle w:val="TableGrid"/>
+        <w:tblW w:w="8647" w:type="dxa"/>
+        <w:tblInd w:w="704" w:type="dxa"/>
+        <w:tblLook w:val="04A0" w:firstRow="1" w:lastRow="0" w:firstColumn="1" w:lastColumn="0" w:noHBand="0" w:noVBand="1"/>
+      </w:tblPr>
+      <w:tblGrid>
+        <w:gridCol w:w="8647"/>
+      </w:tblGrid>
+      <w:tr>
+        <w:tc>
+          <w:tcPr>
+            <w:tcW w:w="8647" w:type="dxa"/>
+          </w:tcPr>
+          <w:p>
+            <w:pPr>
+              <w:spacing w:line="360" w:lineRule="auto"/>
+              <w:rPr>
+                <w:rFonts w:ascii="Times New Roman" w:hAnsi="Times New Roman" w:cs="Times New Roman"/>
+              </w:rPr>
+            </w:pPr>
+            <w:proofErr w:type="spellStart"/>
+            <w:r>
+              <w:rPr>
+                <w:rFonts w:ascii="Times New Roman" w:hAnsi="Times New Roman" w:cs="Times New Roman"/>
+              </w:rPr>
+              <w:t>Gobuster</w:t>
+            </w:r>
+            <w:proofErr w:type="spellEnd"/>
+          </w:p>
+        </w:tc>
+      </w:tr>
+      <w:tr>
+        <w:tc>
+          <w:tcPr>
+            <w:tcW w:w="8647" w:type="dxa"/>
+          </w:tcPr>
+          <w:p>
+            <w:pPr>
+              <w:spacing w:line="360" w:lineRule="auto"/>
+              <w:rPr>
+                <w:rFonts w:ascii="Times New Roman" w:hAnsi="Times New Roman" w:cs="Times New Roman"/>
+              </w:rPr>
+            </w:pPr>
+            <w:r>
+              <w:rPr>
+                <w:rFonts w:ascii="Times New Roman" w:hAnsi="Times New Roman" w:cs="Times New Roman"/>
+              </w:rPr>
+              <w:fldChar w:fldCharType="begin"/>
+            </w:r>
+            <w:r>
+              <w:rPr>
+                <w:rFonts w:ascii="Times New Roman" w:hAnsi="Times New Roman" w:cs="Times New Roman"/>
+              </w:rPr>
+              <w:instrText xml:space="preserve"> MERGEFIELD  gobuster_dir_docx  \* MERGEFORMAT </w:instrText>
+            </w:r>
+            <w:r>
+              <w:rPr>
+                <w:rFonts w:ascii="Times New Roman" w:hAnsi="Times New Roman" w:cs="Times New Roman"/>
+              </w:rPr>
+              <w:fldChar w:fldCharType="separate"/>
+            </w:r>
+            <w:r>
+              <w:rPr>
+                <w:rFonts w:ascii="Times New Roman" w:hAnsi="Times New Roman" w:cs="Times New Roman"/>
+                <w:noProof/>
+              </w:rPr>
+              <w:t>«gobuster_dir_docx»</w:t>
+            </w:r>
+            <w:r>
+              <w:rPr>
+                <w:rFonts w:ascii="Times New Roman" w:hAnsi="Times New Roman" w:cs="Times New Roman"/>
+              </w:rPr>
+              <w:fldChar w:fldCharType="end"/>
+            </w:r>
+          </w:p>
+        </w:tc>
+      </w:tr>
+      <w:tr>
+        <w:tc>
+          <w:tcPr>
+            <w:tcW w:w="8647" w:type="dxa"/>
+          </w:tcPr>
+          <w:p>
+            <w:pPr>
+              <w:spacing w:line="360" w:lineRule="auto"/>
+              <w:rPr>
+                <w:rFonts w:ascii="Times New Roman" w:hAnsi="Times New Roman" w:cs="Times New Roman"/>
+              </w:rPr>
+            </w:pPr>
+            <w:proofErr w:type="spellStart"/>
+            <w:r>
+              <w:rPr>
+                <w:rFonts w:ascii="Times New Roman" w:hAnsi="Times New Roman" w:cs="Times New Roman"/>
+              </w:rPr>
+              <w:t>Dirsearch</w:t>
+            </w:r>
+            <w:proofErr w:type="spellEnd"/>
+          </w:p>
+        </w:tc>
+      </w:tr>
+      <w:tr>
+        <w:tc>
+          <w:tcPr>
+            <w:tcW w:w="8647" w:type="dxa"/>
+          </w:tcPr>
+          <w:p>
+            <w:pPr>
+              <w:spacing w:line="360" w:lineRule="auto"/>
+              <w:jc w:val="both"/>
+              <w:rPr>
+                <w:rFonts w:ascii="Times New Roman" w:hAnsi="Times New Roman" w:cs="Times New Roman"/>
+                <w:sz w:val="24"/>
+                <w:szCs w:val="24"/>
+              </w:rPr>
+            </w:pPr>
+            <w:r>
+              <w:rPr>
+                <w:rFonts w:ascii="Times New Roman" w:hAnsi="Times New Roman" w:cs="Times New Roman"/>
+              </w:rPr>
+              <w:fldChar w:fldCharType="begin"/>
+            </w:r>
+            <w:r>
+              <w:rPr>
+                <w:rFonts w:ascii="Times New Roman" w:hAnsi="Times New Roman" w:cs="Times New Roman"/>
+              </w:rPr>
+              <w:instrText xml:space="preserve"> MERGEFIELD  dirsearch_docx  \* MERGEFORMAT </w:instrText>
+            </w:r>
+            <w:r>
+              <w:rPr>
+                <w:rFonts w:ascii="Times New Roman" w:hAnsi="Times New Roman" w:cs="Times New Roman"/>
+              </w:rPr>
+              <w:fldChar w:fldCharType="separate"/>
+            </w:r>
+            <w:r>
+              <w:rPr>
+                <w:rFonts w:ascii="Times New Roman" w:hAnsi="Times New Roman" w:cs="Times New Roman"/>
+                <w:noProof/>
+              </w:rPr>
+              <w:t>«dirsearch_docx»</w:t>
+            </w:r>
+            <w:r>
+              <w:rPr>
+                <w:rFonts w:ascii="Times New Roman" w:hAnsi="Times New Roman" w:cs="Times New Roman"/>
+              </w:rPr>
+              <w:fldChar w:fldCharType="end"/>
+            </w:r>
+          </w:p>
+        </w:tc>
+      </w:tr>
+    </w:tbl>
+    <w:p/>
+    <w:p>
+      <w:pPr>
+        <w:pStyle w:val="Heading3"/>
+        <w:numPr>
+          <w:ilvl w:val="0"/>
+          <w:numId w:val="2"/>
+        </w:numPr>
+        <w:spacing w:line="360" w:lineRule="auto"/>
+        <w:jc w:val="both"/>
+        <w:rPr>
+          <w:rFonts w:ascii="Times New Roman" w:hAnsi="Times New Roman" w:cs="Times New Roman"/>
+          <w:color w:val="auto"/>
+        </w:rPr>
+      </w:pPr>
+      <w:r>
+        <w:rPr>
+          <w:rFonts w:ascii="Times New Roman" w:hAnsi="Times New Roman" w:cs="Times New Roman"/>
+          <w:color w:val="auto"/>
+        </w:rPr>
+        <w:t>Subdomain Fuzzing</w:t>
+      </w:r>
+    </w:p>
+    <w:p>
+      <w:pPr>
+        <w:spacing w:after="0" w:line="360" w:lineRule="auto"/>
+        <w:ind w:left="709"/>
+        <w:jc w:val="both"/>
+        <w:rPr>
+          <w:rFonts w:ascii="Times New Roman" w:hAnsi="Times New Roman" w:cs="Times New Roman"/>
+          <w:sz w:val="24"/>
+          <w:szCs w:val="24"/>
+        </w:rPr>
+      </w:pPr>
+      <w:r>
+        <w:rPr>
+          <w:rFonts w:ascii="Times New Roman" w:hAnsi="Times New Roman" w:cs="Times New Roman"/>
+          <w:sz w:val="24"/>
+          <w:szCs w:val="24"/>
+        </w:rPr>
+        <w:t xml:space="preserve">Performed by using </w:t>
+      </w:r>
+      <w:proofErr w:type="spellStart"/>
+      <w:r>
+        <w:rPr>
+          <w:rFonts w:ascii="Times New Roman" w:hAnsi="Times New Roman" w:cs="Times New Roman"/>
+          <w:sz w:val="24"/>
+          <w:szCs w:val="24"/>
+        </w:rPr>
+        <w:t>gobuster</w:t>
+      </w:r>
+      <w:proofErr w:type="spellEnd"/>
+      <w:r>
+        <w:rPr>
+          <w:rFonts w:ascii="Times New Roman" w:hAnsi="Times New Roman" w:cs="Times New Roman"/>
+          <w:sz w:val="24"/>
+          <w:szCs w:val="24"/>
+        </w:rPr>
+        <w:t xml:space="preserve"> to find subdomain the target has. </w:t>
+      </w:r>
+      <w:proofErr w:type="spellStart"/>
+      <w:r>
+        <w:rPr>
+          <w:rFonts w:ascii="Times New Roman" w:hAnsi="Times New Roman" w:cs="Times New Roman"/>
+          <w:sz w:val="24"/>
+          <w:szCs w:val="24"/>
+        </w:rPr>
+        <w:t>Gobuster</w:t>
+      </w:r>
+      <w:proofErr w:type="spellEnd"/>
+      <w:r>
+        <w:rPr>
+          <w:rFonts w:ascii="Times New Roman" w:hAnsi="Times New Roman" w:cs="Times New Roman"/>
+          <w:sz w:val="24"/>
+          <w:szCs w:val="24"/>
+        </w:rPr>
+        <w:t xml:space="preserve"> using “</w:t>
+      </w:r>
+      <w:r>
+        <w:rPr>
+          <w:rFonts w:ascii="Times New Roman" w:hAnsi="Times New Roman" w:cs="Times New Roman"/>
+          <w:sz w:val="24"/>
+          <w:szCs w:val="24"/>
+        </w:rPr>
+        <w:t>subdomain-wordlist.txt</w:t>
+      </w:r>
+      <w:r>
+        <w:rPr>
+          <w:rFonts w:ascii="Times New Roman" w:hAnsi="Times New Roman" w:cs="Times New Roman"/>
+          <w:sz w:val="24"/>
+          <w:szCs w:val="24"/>
+        </w:rPr>
+        <w:t xml:space="preserve">” as a default wordlist and </w:t>
+      </w:r>
+      <w:proofErr w:type="spellStart"/>
+      <w:r>
+        <w:rPr>
+          <w:rFonts w:ascii="Times New Roman" w:hAnsi="Times New Roman" w:cs="Times New Roman"/>
+          <w:sz w:val="24"/>
+          <w:szCs w:val="24"/>
+        </w:rPr>
+        <w:t>dirbuster</w:t>
+      </w:r>
+      <w:proofErr w:type="spellEnd"/>
+      <w:r>
+        <w:rPr>
+          <w:rFonts w:ascii="Times New Roman" w:hAnsi="Times New Roman" w:cs="Times New Roman"/>
+          <w:sz w:val="24"/>
+          <w:szCs w:val="24"/>
+        </w:rPr>
+        <w:t xml:space="preserve"> using their default wordlist.</w:t>
+      </w:r>
+    </w:p>
+    <w:tbl>
+      <w:tblPr>
+        <w:tblStyle w:val="TableGrid"/>
+        <w:tblW w:w="8647" w:type="dxa"/>
+        <w:tblInd w:w="704" w:type="dxa"/>
+        <w:tblLook w:val="04A0" w:firstRow="1" w:lastRow="0" w:firstColumn="1" w:lastColumn="0" w:noHBand="0" w:noVBand="1"/>
+      </w:tblPr>
+      <w:tblGrid>
+        <w:gridCol w:w="8647"/>
+      </w:tblGrid>
+      <w:tr>
+        <w:tc>
+          <w:tcPr>
+            <w:tcW w:w="8647" w:type="dxa"/>
+          </w:tcPr>
+          <w:p>
+            <w:pPr>
+              <w:spacing w:line="360" w:lineRule="auto"/>
+              <w:rPr>
+                <w:rFonts w:ascii="Times New Roman" w:hAnsi="Times New Roman" w:cs="Times New Roman"/>
+              </w:rPr>
+            </w:pPr>
+            <w:r>
+              <w:rPr>
+                <w:rFonts w:ascii="Times New Roman" w:hAnsi="Times New Roman" w:cs="Times New Roman"/>
+              </w:rPr>
+              <w:fldChar w:fldCharType="begin"/>
+            </w:r>
+            <w:r>
+              <w:rPr>
+                <w:rFonts w:ascii="Times New Roman" w:hAnsi="Times New Roman" w:cs="Times New Roman"/>
+              </w:rPr>
+              <w:instrText xml:space="preserve"> MERGEFIELD  gobuster_subdomain_docx  \* MERGEFORMAT </w:instrText>
+            </w:r>
+            <w:r>
+              <w:rPr>
+                <w:rFonts w:ascii="Times New Roman" w:hAnsi="Times New Roman" w:cs="Times New Roman"/>
+              </w:rPr>
+              <w:fldChar w:fldCharType="separate"/>
+            </w:r>
+            <w:r>
+              <w:rPr>
+                <w:rFonts w:ascii="Times New Roman" w:hAnsi="Times New Roman" w:cs="Times New Roman"/>
+                <w:noProof/>
+              </w:rPr>
+              <w:t>«gobuster_subdomain_docx»</w:t>
+            </w:r>
+            <w:r>
+              <w:rPr>
+                <w:rFonts w:ascii="Times New Roman" w:hAnsi="Times New Roman" w:cs="Times New Roman"/>
+              </w:rPr>
+              <w:fldChar w:fldCharType="end"/>
+            </w:r>
+          </w:p>
+        </w:tc>
+      </w:tr>
+    </w:tbl>
+    <w:p/>
+    <w:p>
+      <w:pPr>
+        <w:pStyle w:val="Heading3"/>
+        <w:numPr>
+          <w:ilvl w:val="0"/>
+          <w:numId w:val="2"/>
+        </w:numPr>
+        <w:spacing w:line="360" w:lineRule="auto"/>
+        <w:jc w:val="both"/>
+        <w:rPr>
+          <w:rFonts w:ascii="Times New Roman" w:hAnsi="Times New Roman" w:cs="Times New Roman"/>
+          <w:color w:val="auto"/>
+        </w:rPr>
+      </w:pPr>
+      <w:r>
+        <w:rPr>
+          <w:rFonts w:ascii="Times New Roman" w:hAnsi="Times New Roman" w:cs="Times New Roman"/>
+          <w:color w:val="auto"/>
+        </w:rPr>
+        <w:t>Web Server Vulnerability Scan</w:t>
+      </w:r>
+    </w:p>
+    <w:p>
+      <w:pPr>
+        <w:ind w:left="709"/>
+        <w:jc w:val="both"/>
+        <w:rPr>
+          <w:rFonts w:ascii="Times New Roman" w:hAnsi="Times New Roman" w:cs="Times New Roman"/>
+          <w:sz w:val="24"/>
+          <w:szCs w:val="24"/>
+        </w:rPr>
+      </w:pPr>
+      <w:r>
+        <w:rPr>
+          <w:rFonts w:ascii="Times New Roman" w:hAnsi="Times New Roman" w:cs="Times New Roman"/>
+          <w:sz w:val="24"/>
+          <w:szCs w:val="24"/>
+        </w:rPr>
+        <w:t xml:space="preserve">To scan vulnerability for web server, the program will use </w:t>
+      </w:r>
+      <w:proofErr w:type="spellStart"/>
+      <w:r>
+        <w:rPr>
+          <w:rFonts w:ascii="Times New Roman" w:hAnsi="Times New Roman" w:cs="Times New Roman"/>
+          <w:sz w:val="24"/>
+          <w:szCs w:val="24"/>
+        </w:rPr>
+        <w:t>nikto</w:t>
+      </w:r>
+      <w:proofErr w:type="spellEnd"/>
+      <w:r>
+        <w:rPr>
+          <w:rFonts w:ascii="Times New Roman" w:hAnsi="Times New Roman" w:cs="Times New Roman"/>
+          <w:sz w:val="24"/>
+          <w:szCs w:val="24"/>
+        </w:rPr>
+        <w:t xml:space="preserve">. </w:t>
+      </w:r>
+      <w:proofErr w:type="spellStart"/>
+      <w:r>
+        <w:rPr>
+          <w:rFonts w:ascii="Times New Roman" w:hAnsi="Times New Roman" w:cs="Times New Roman"/>
+          <w:sz w:val="24"/>
+          <w:szCs w:val="24"/>
+        </w:rPr>
+        <w:t>Nikto</w:t>
+      </w:r>
+      <w:proofErr w:type="spellEnd"/>
+      <w:r>
+        <w:rPr>
+          <w:rFonts w:ascii="Times New Roman" w:hAnsi="Times New Roman" w:cs="Times New Roman"/>
+          <w:sz w:val="24"/>
+          <w:szCs w:val="24"/>
+        </w:rPr>
+        <w:t xml:space="preserve"> is a </w:t>
+      </w:r>
+      <w:r>
+        <w:rPr>
+          <w:rFonts w:ascii="Times New Roman" w:hAnsi="Times New Roman" w:cs="Times New Roman"/>
+          <w:sz w:val="24"/>
+          <w:szCs w:val="24"/>
+        </w:rPr>
+        <w:t>vulnerability scanner that scans webservers for dangerous files/CGIs, outdated server software and other problems</w:t>
+      </w:r>
+      <w:r>
+        <w:rPr>
+          <w:rFonts w:ascii="Times New Roman" w:hAnsi="Times New Roman" w:cs="Times New Roman"/>
+          <w:sz w:val="24"/>
+          <w:szCs w:val="24"/>
+        </w:rPr>
+        <w:t>.</w:t>
+      </w:r>
+    </w:p>
+    <w:tbl>
+      <w:tblPr>
+        <w:tblStyle w:val="TableGrid"/>
+        <w:tblW w:w="8647" w:type="dxa"/>
+        <w:tblInd w:w="704" w:type="dxa"/>
+        <w:tblLook w:val="04A0" w:firstRow="1" w:lastRow="0" w:firstColumn="1" w:lastColumn="0" w:noHBand="0" w:noVBand="1"/>
+      </w:tblPr>
+      <w:tblGrid>
+        <w:gridCol w:w="8647"/>
+      </w:tblGrid>
+      <w:tr>
+        <w:tc>
+          <w:tcPr>
+            <w:tcW w:w="8647" w:type="dxa"/>
+          </w:tcPr>
+          <w:p>
+            <w:pPr>
+              <w:spacing w:line="360" w:lineRule="auto"/>
+              <w:rPr>
+                <w:rFonts w:ascii="Times New Roman" w:hAnsi="Times New Roman" w:cs="Times New Roman"/>
+              </w:rPr>
+            </w:pPr>
+            <w:proofErr w:type="spellStart"/>
+            <w:r>
+              <w:rPr>
+                <w:rFonts w:ascii="Times New Roman" w:hAnsi="Times New Roman" w:cs="Times New Roman"/>
+              </w:rPr>
+              <w:t>Nikto</w:t>
+            </w:r>
+            <w:proofErr w:type="spellEnd"/>
+          </w:p>
+        </w:tc>
+      </w:tr>
+      <w:tr>
+        <w:tc>
+          <w:tcPr>
+            <w:tcW w:w="8647" w:type="dxa"/>
+          </w:tcPr>
+          <w:p>
+            <w:pPr>
+              <w:spacing w:line="360" w:lineRule="auto"/>
+              <w:rPr>
+                <w:rFonts w:ascii="Times New Roman" w:hAnsi="Times New Roman" w:cs="Times New Roman"/>
+              </w:rPr>
+            </w:pPr>
+            <w:r>
+              <w:rPr>
+                <w:rFonts w:ascii="Times New Roman" w:hAnsi="Times New Roman" w:cs="Times New Roman"/>
+              </w:rPr>
+              <w:fldChar w:fldCharType="begin"/>
+            </w:r>
+            <w:r>
+              <w:rPr>
+                <w:rFonts w:ascii="Times New Roman" w:hAnsi="Times New Roman" w:cs="Times New Roman"/>
+              </w:rPr>
+              <w:instrText xml:space="preserve"> MERGEFIELD  nikto_docx  \* MERGEFORMAT </w:instrText>
+            </w:r>
+            <w:r>
+              <w:rPr>
+                <w:rFonts w:ascii="Times New Roman" w:hAnsi="Times New Roman" w:cs="Times New Roman"/>
+              </w:rPr>
+              <w:fldChar w:fldCharType="separate"/>
+            </w:r>
+            <w:r>
+              <w:rPr>
+                <w:rFonts w:ascii="Times New Roman" w:hAnsi="Times New Roman" w:cs="Times New Roman"/>
+                <w:noProof/>
+              </w:rPr>
+              <w:t>«nikto_docx»</w:t>
+            </w:r>
+            <w:r>
+              <w:rPr>
+                <w:rFonts w:ascii="Times New Roman" w:hAnsi="Times New Roman" w:cs="Times New Roman"/>
+              </w:rPr>
+              <w:fldChar w:fldCharType="end"/>
+            </w:r>
+          </w:p>
+        </w:tc>
+      </w:tr>
+    </w:tbl>
+    <w:p/>
+    <w:p>
+      <w:pPr>
+        <w:pStyle w:val="Heading3"/>
+        <w:numPr>
+          <w:ilvl w:val="0"/>
+          <w:numId w:val="2"/>
+        </w:numPr>
+        <w:spacing w:line="360" w:lineRule="auto"/>
+        <w:jc w:val="both"/>
+        <w:rPr>
+          <w:rFonts w:ascii="Times New Roman" w:hAnsi="Times New Roman" w:cs="Times New Roman"/>
+          <w:color w:val="auto"/>
+        </w:rPr>
+      </w:pPr>
+      <w:proofErr w:type="spellStart"/>
+      <w:r>
+        <w:rPr>
+          <w:rFonts w:ascii="Times New Roman" w:hAnsi="Times New Roman" w:cs="Times New Roman"/>
+          <w:color w:val="auto"/>
+        </w:rPr>
+        <w:lastRenderedPageBreak/>
+        <w:t>Wordpress</w:t>
+      </w:r>
+      <w:proofErr w:type="spellEnd"/>
+      <w:r>
+        <w:rPr>
+          <w:rFonts w:ascii="Times New Roman" w:hAnsi="Times New Roman" w:cs="Times New Roman"/>
+          <w:color w:val="auto"/>
+        </w:rPr>
+        <w:t xml:space="preserve"> Vulnerability Scan</w:t>
+      </w:r>
+    </w:p>
+    <w:p>
+      <w:pPr>
+        <w:ind w:left="709"/>
+        <w:jc w:val="both"/>
+        <w:rPr>
+          <w:rFonts w:ascii="Times New Roman" w:hAnsi="Times New Roman" w:cs="Times New Roman"/>
+          <w:sz w:val="24"/>
+          <w:szCs w:val="24"/>
+        </w:rPr>
+      </w:pPr>
+      <w:r>
+        <w:rPr>
+          <w:rFonts w:ascii="Times New Roman" w:hAnsi="Times New Roman" w:cs="Times New Roman"/>
+          <w:sz w:val="24"/>
+          <w:szCs w:val="24"/>
+        </w:rPr>
+        <w:t xml:space="preserve">The program will use </w:t>
+      </w:r>
+      <w:proofErr w:type="spellStart"/>
+      <w:r>
+        <w:rPr>
+          <w:rFonts w:ascii="Times New Roman" w:hAnsi="Times New Roman" w:cs="Times New Roman"/>
+          <w:sz w:val="24"/>
+          <w:szCs w:val="24"/>
+        </w:rPr>
+        <w:t>wpscan</w:t>
+      </w:r>
+      <w:proofErr w:type="spellEnd"/>
+      <w:r>
+        <w:rPr>
+          <w:rFonts w:ascii="Times New Roman" w:hAnsi="Times New Roman" w:cs="Times New Roman"/>
+          <w:sz w:val="24"/>
+          <w:szCs w:val="24"/>
+        </w:rPr>
+        <w:t xml:space="preserve"> to scan the target if the target were using </w:t>
+      </w:r>
+      <w:r>
+        <w:rPr>
+          <w:rFonts w:ascii="Times New Roman" w:hAnsi="Times New Roman" w:cs="Times New Roman"/>
+          <w:sz w:val="24"/>
+          <w:szCs w:val="24"/>
+        </w:rPr>
+        <w:t xml:space="preserve">WordPress. </w:t>
+      </w:r>
+      <w:proofErr w:type="spellStart"/>
+      <w:r>
+        <w:rPr>
+          <w:rFonts w:ascii="Times New Roman" w:hAnsi="Times New Roman" w:cs="Times New Roman"/>
+          <w:sz w:val="24"/>
+          <w:szCs w:val="24"/>
+        </w:rPr>
+        <w:t>Wpscan</w:t>
+      </w:r>
+      <w:proofErr w:type="spellEnd"/>
+      <w:r>
+        <w:rPr>
+          <w:rFonts w:ascii="Times New Roman" w:hAnsi="Times New Roman" w:cs="Times New Roman"/>
+          <w:sz w:val="24"/>
+          <w:szCs w:val="24"/>
+        </w:rPr>
+        <w:t xml:space="preserve"> will </w:t>
+      </w:r>
+      <w:r>
+        <w:rPr>
+          <w:rFonts w:ascii="Times New Roman" w:hAnsi="Times New Roman" w:cs="Times New Roman"/>
+          <w:sz w:val="24"/>
+          <w:szCs w:val="24"/>
+        </w:rPr>
+        <w:t>scan WordPress websites for known vulnerabilities both in WordPress and commonly used WordPress plugins and themes.</w:t>
+      </w:r>
+    </w:p>
+    <w:tbl>
+      <w:tblPr>
+        <w:tblStyle w:val="TableGrid"/>
+        <w:tblW w:w="0" w:type="auto"/>
+        <w:tblInd w:w="720" w:type="dxa"/>
+        <w:tblLook w:val="04A0" w:firstRow="1" w:lastRow="0" w:firstColumn="1" w:lastColumn="0" w:noHBand="0" w:noVBand="1"/>
+      </w:tblPr>
+      <w:tblGrid>
+        <w:gridCol w:w="8630"/>
+      </w:tblGrid>
+      <w:tr>
+        <w:tc>
+          <w:tcPr>
+            <w:tcW w:w="9350" w:type="dxa"/>
+          </w:tcPr>
+          <w:p>
+            <w:pPr>
+              <w:pStyle w:val="ListParagraph"/>
+              <w:spacing w:line="360" w:lineRule="auto"/>
+              <w:ind w:left="0"/>
+              <w:jc w:val="both"/>
+              <w:rPr>
+                <w:rFonts w:ascii="Times New Roman" w:hAnsi="Times New Roman" w:cs="Times New Roman"/>
+                <w:sz w:val="24"/>
+                <w:szCs w:val="24"/>
+              </w:rPr>
+            </w:pPr>
             <w:proofErr w:type="spellStart"/>
             <w:r>
               <w:rPr>
@@ -3869,6 +4332,188 @@
                 <w:szCs w:val="24"/>
               </w:rPr>
               <w:t>«wpscan_docx»</w:t>
+            </w:r>
+            <w:r>
+              <w:rPr>
+                <w:rFonts w:ascii="Times New Roman" w:hAnsi="Times New Roman" w:cs="Times New Roman"/>
+                <w:sz w:val="24"/>
+                <w:szCs w:val="24"/>
+              </w:rPr>
+              <w:fldChar w:fldCharType="end"/>
+            </w:r>
+          </w:p>
+        </w:tc>
+      </w:tr>
+    </w:tbl>
+    <w:p>
+      <w:pPr>
+        <w:pStyle w:val="ListParagraph"/>
+        <w:spacing w:after="0" w:line="360" w:lineRule="auto"/>
+        <w:jc w:val="both"/>
+        <w:rPr>
+          <w:rFonts w:ascii="Times New Roman" w:hAnsi="Times New Roman" w:cs="Times New Roman"/>
+          <w:sz w:val="24"/>
+          <w:szCs w:val="24"/>
+        </w:rPr>
+      </w:pPr>
+    </w:p>
+    <w:p>
+      <w:pPr>
+        <w:pStyle w:val="Heading3"/>
+        <w:numPr>
+          <w:ilvl w:val="0"/>
+          <w:numId w:val="2"/>
+        </w:numPr>
+        <w:spacing w:line="360" w:lineRule="auto"/>
+        <w:jc w:val="both"/>
+        <w:rPr>
+          <w:rFonts w:ascii="Times New Roman" w:hAnsi="Times New Roman" w:cs="Times New Roman"/>
+          <w:color w:val="auto"/>
+        </w:rPr>
+      </w:pPr>
+      <w:r>
+        <w:rPr>
+          <w:rFonts w:ascii="Times New Roman" w:hAnsi="Times New Roman" w:cs="Times New Roman"/>
+          <w:color w:val="auto"/>
+        </w:rPr>
+        <w:t>Firewall</w:t>
+      </w:r>
+    </w:p>
+    <w:p>
+      <w:pPr>
+        <w:ind w:left="709"/>
+        <w:jc w:val="both"/>
+      </w:pPr>
+      <w:r>
+        <w:rPr>
+          <w:rFonts w:ascii="Times New Roman" w:hAnsi="Times New Roman" w:cs="Times New Roman"/>
+          <w:sz w:val="24"/>
+          <w:szCs w:val="24"/>
+        </w:rPr>
+        <w:t xml:space="preserve">Wafw00f </w:t>
+      </w:r>
+      <w:r>
+        <w:rPr>
+          <w:rFonts w:ascii="Times New Roman" w:hAnsi="Times New Roman" w:cs="Times New Roman"/>
+          <w:sz w:val="24"/>
+          <w:szCs w:val="24"/>
+        </w:rPr>
+        <w:t xml:space="preserve">identifies and fingerprints </w:t>
+      </w:r>
+      <w:r>
+        <w:rPr>
+          <w:rFonts w:ascii="Times New Roman" w:hAnsi="Times New Roman" w:cs="Times New Roman"/>
+          <w:b/>
+          <w:bCs/>
+          <w:sz w:val="24"/>
+          <w:szCs w:val="24"/>
+        </w:rPr>
+        <w:t>Web Application Firewall (WAF)</w:t>
+      </w:r>
+      <w:r>
+        <w:rPr>
+          <w:rFonts w:ascii="Times New Roman" w:hAnsi="Times New Roman" w:cs="Times New Roman"/>
+          <w:sz w:val="24"/>
+          <w:szCs w:val="24"/>
+        </w:rPr>
+        <w:t xml:space="preserve"> products</w:t>
+      </w:r>
+      <w:r>
+        <w:rPr>
+          <w:rFonts w:ascii="Times New Roman" w:hAnsi="Times New Roman" w:cs="Times New Roman"/>
+          <w:sz w:val="24"/>
+          <w:szCs w:val="24"/>
+        </w:rPr>
+        <w:t>.</w:t>
+      </w:r>
+    </w:p>
+    <w:tbl>
+      <w:tblPr>
+        <w:tblStyle w:val="TableGrid"/>
+        <w:tblW w:w="0" w:type="auto"/>
+        <w:tblInd w:w="720" w:type="dxa"/>
+        <w:tblLook w:val="04A0" w:firstRow="1" w:lastRow="0" w:firstColumn="1" w:lastColumn="0" w:noHBand="0" w:noVBand="1"/>
+      </w:tblPr>
+      <w:tblGrid>
+        <w:gridCol w:w="8630"/>
+      </w:tblGrid>
+      <w:tr>
+        <w:tc>
+          <w:tcPr>
+            <w:tcW w:w="9350" w:type="dxa"/>
+          </w:tcPr>
+          <w:p>
+            <w:pPr>
+              <w:pStyle w:val="ListParagraph"/>
+              <w:spacing w:line="360" w:lineRule="auto"/>
+              <w:ind w:left="0"/>
+              <w:jc w:val="both"/>
+              <w:rPr>
+                <w:rFonts w:ascii="Times New Roman" w:hAnsi="Times New Roman" w:cs="Times New Roman"/>
+                <w:sz w:val="24"/>
+                <w:szCs w:val="24"/>
+              </w:rPr>
+            </w:pPr>
+            <w:r>
+              <w:rPr>
+                <w:rFonts w:ascii="Times New Roman" w:hAnsi="Times New Roman" w:cs="Times New Roman"/>
+                <w:sz w:val="24"/>
+                <w:szCs w:val="24"/>
+              </w:rPr>
+              <w:t>Wafw00f</w:t>
+            </w:r>
+          </w:p>
+        </w:tc>
+      </w:tr>
+      <w:tr>
+        <w:tc>
+          <w:tcPr>
+            <w:tcW w:w="9350" w:type="dxa"/>
+          </w:tcPr>
+          <w:p>
+            <w:pPr>
+              <w:pStyle w:val="ListParagraph"/>
+              <w:spacing w:line="360" w:lineRule="auto"/>
+              <w:ind w:left="0"/>
+              <w:jc w:val="both"/>
+              <w:rPr>
+                <w:rFonts w:ascii="Times New Roman" w:hAnsi="Times New Roman" w:cs="Times New Roman"/>
+                <w:sz w:val="24"/>
+                <w:szCs w:val="24"/>
+              </w:rPr>
+            </w:pPr>
+            <w:r>
+              <w:rPr>
+                <w:rFonts w:ascii="Times New Roman" w:hAnsi="Times New Roman" w:cs="Times New Roman"/>
+                <w:sz w:val="24"/>
+                <w:szCs w:val="24"/>
+              </w:rPr>
+              <w:fldChar w:fldCharType="begin"/>
+            </w:r>
+            <w:r>
+              <w:rPr>
+                <w:rFonts w:ascii="Times New Roman" w:hAnsi="Times New Roman" w:cs="Times New Roman"/>
+                <w:sz w:val="24"/>
+                <w:szCs w:val="24"/>
+              </w:rPr>
+              <w:instrText xml:space="preserve"> MERGEFIELD  wafw00f_docx  \* MERGEFORMAT </w:instrText>
+            </w:r>
+            <w:r>
+              <w:rPr>
+                <w:rFonts w:ascii="Times New Roman" w:hAnsi="Times New Roman" w:cs="Times New Roman"/>
+                <w:sz w:val="24"/>
+                <w:szCs w:val="24"/>
+              </w:rPr>
+              <w:fldChar w:fldCharType="separate"/>
+            </w:r>
+            <w:r>
+              <w:rPr>
+                <w:rFonts w:ascii="Times New Roman" w:hAnsi="Times New Roman" w:cs="Times New Roman"/>
+                <w:noProof/>
+                <w:sz w:val="24"/>
+                <w:szCs w:val="24"/>
+              </w:rPr>
+              <w:t>«wafw00f_docx»</w:t>
             </w:r>
             <w:r>
               <w:rPr>
@@ -4206,7 +4851,6 @@
                 <w:sz w:val="24"/>
                 <w:szCs w:val="24"/>
               </w:rPr>
-              <w:lastRenderedPageBreak/>
               <w:fldChar w:fldCharType="begin"/>
             </w:r>
             <w:r>
@@ -4405,7 +5049,16 @@
           <w:sz w:val="24"/>
           <w:szCs w:val="24"/>
         </w:rPr>
-        <w:t xml:space="preserve"> protocol suite that allows legacy computer applications relying on the NetBIOS Application Programming Interface (API) to be used on TCP/IP networks.</w:t>
+        <w:t xml:space="preserve"> protocol suite that allows legacy computer applications relying on the NetBIOS Application </w:t>
+      </w:r>
+      <w:r>
+        <w:rPr>
+          <w:rFonts w:ascii="Times New Roman" w:hAnsi="Times New Roman" w:cs="Times New Roman"/>
+          <w:sz w:val="24"/>
+          <w:szCs w:val="24"/>
+        </w:rPr>
+        <w:lastRenderedPageBreak/>
+        <w:t>Programming Interface (API) to be used on TCP/IP networks.</w:t>
       </w:r>
       <w:r>
         <w:rPr>
@@ -5721,7 +6374,7 @@
   <w:abstractNum w:abstractNumId="1" w15:restartNumberingAfterBreak="0">
     <w:nsid w:val="5EE952D0"/>
     <w:multiLevelType w:val="hybridMultilevel"/>
-    <w:tmpl w:val="7C22A390"/>
+    <w:tmpl w:val="DBBC4A72"/>
     <w:lvl w:ilvl="0" w:tplc="FFFFFFFF">
       <w:start w:val="1"/>
       <w:numFmt w:val="decimal"/>
@@ -5809,6 +6462,96 @@
     </w:lvl>
   </w:abstractNum>
   <w:abstractNum w:abstractNumId="2" w15:restartNumberingAfterBreak="0">
+    <w:nsid w:val="684906AE"/>
+    <w:multiLevelType w:val="hybridMultilevel"/>
+    <w:tmpl w:val="7C22A390"/>
+    <w:lvl w:ilvl="0" w:tplc="FFFFFFFF">
+      <w:start w:val="1"/>
+      <w:numFmt w:val="decimal"/>
+      <w:lvlText w:val="%1."/>
+      <w:lvlJc w:val="left"/>
+      <w:pPr>
+        <w:ind w:left="720" w:hanging="360"/>
+      </w:pPr>
+      <w:rPr>
+        <w:rFonts w:hint="default"/>
+        <w:color w:val="auto"/>
+      </w:rPr>
+    </w:lvl>
+    <w:lvl w:ilvl="1" w:tplc="FFFFFFFF" w:tentative="1">
+      <w:start w:val="1"/>
+      <w:numFmt w:val="lowerLetter"/>
+      <w:lvlText w:val="%2."/>
+      <w:lvlJc w:val="left"/>
+      <w:pPr>
+        <w:ind w:left="1440" w:hanging="360"/>
+      </w:pPr>
+    </w:lvl>
+    <w:lvl w:ilvl="2" w:tplc="FFFFFFFF" w:tentative="1">
+      <w:start w:val="1"/>
+      <w:numFmt w:val="lowerRoman"/>
+      <w:lvlText w:val="%3."/>
+      <w:lvlJc w:val="right"/>
+      <w:pPr>
+        <w:ind w:left="2160" w:hanging="180"/>
+      </w:pPr>
+    </w:lvl>
+    <w:lvl w:ilvl="3" w:tplc="FFFFFFFF" w:tentative="1">
+      <w:start w:val="1"/>
+      <w:numFmt w:val="decimal"/>
+      <w:lvlText w:val="%4."/>
+      <w:lvlJc w:val="left"/>
+      <w:pPr>
+        <w:ind w:left="2880" w:hanging="360"/>
+      </w:pPr>
+    </w:lvl>
+    <w:lvl w:ilvl="4" w:tplc="FFFFFFFF" w:tentative="1">
+      <w:start w:val="1"/>
+      <w:numFmt w:val="lowerLetter"/>
+      <w:lvlText w:val="%5."/>
+      <w:lvlJc w:val="left"/>
+      <w:pPr>
+        <w:ind w:left="3600" w:hanging="360"/>
+      </w:pPr>
+    </w:lvl>
+    <w:lvl w:ilvl="5" w:tplc="FFFFFFFF" w:tentative="1">
+      <w:start w:val="1"/>
+      <w:numFmt w:val="lowerRoman"/>
+      <w:lvlText w:val="%6."/>
+      <w:lvlJc w:val="right"/>
+      <w:pPr>
+        <w:ind w:left="4320" w:hanging="180"/>
+      </w:pPr>
+    </w:lvl>
+    <w:lvl w:ilvl="6" w:tplc="FFFFFFFF" w:tentative="1">
+      <w:start w:val="1"/>
+      <w:numFmt w:val="decimal"/>
+      <w:lvlText w:val="%7."/>
+      <w:lvlJc w:val="left"/>
+      <w:pPr>
+        <w:ind w:left="5040" w:hanging="360"/>
+      </w:pPr>
+    </w:lvl>
+    <w:lvl w:ilvl="7" w:tplc="FFFFFFFF" w:tentative="1">
+      <w:start w:val="1"/>
+      <w:numFmt w:val="lowerLetter"/>
+      <w:lvlText w:val="%8."/>
+      <w:lvlJc w:val="left"/>
+      <w:pPr>
+        <w:ind w:left="5760" w:hanging="360"/>
+      </w:pPr>
+    </w:lvl>
+    <w:lvl w:ilvl="8" w:tplc="FFFFFFFF" w:tentative="1">
+      <w:start w:val="1"/>
+      <w:numFmt w:val="lowerRoman"/>
+      <w:lvlText w:val="%9."/>
+      <w:lvlJc w:val="right"/>
+      <w:pPr>
+        <w:ind w:left="6480" w:hanging="180"/>
+      </w:pPr>
+    </w:lvl>
+  </w:abstractNum>
+  <w:abstractNum w:abstractNumId="3" w15:restartNumberingAfterBreak="0">
     <w:nsid w:val="753E24AA"/>
     <w:multiLevelType w:val="hybridMultilevel"/>
     <w:tmpl w:val="7C22A390"/>
@@ -5899,13 +6642,16 @@
     </w:lvl>
   </w:abstractNum>
   <w:num w:numId="1" w16cid:durableId="1281641668">
-    <w:abstractNumId w:val="2"/>
+    <w:abstractNumId w:val="3"/>
   </w:num>
   <w:num w:numId="2" w16cid:durableId="905604435">
     <w:abstractNumId w:val="1"/>
   </w:num>
   <w:num w:numId="3" w16cid:durableId="799802339">
     <w:abstractNumId w:val="0"/>
+  </w:num>
+  <w:num w:numId="4" w16cid:durableId="2066179909">
+    <w:abstractNumId w:val="2"/>
   </w:num>
 </w:numbering>
 </file>
@@ -6308,7 +7054,7 @@
   <w:style w:type="paragraph" w:default="1" w:styleId="Normal">
     <w:name w:val="Normal"/>
     <w:qFormat/>
-    <w:rsid w:val="000E01B0"/>
+    <w:rsid w:val="0063729E"/>
   </w:style>
   <w:style w:type="paragraph" w:styleId="Heading1">
     <w:name w:val="heading 1"/>

</xml_diff>

<commit_message>
Fix issue report miss configuration
</commit_message>
<xml_diff>
--- a/template_report.docx
+++ b/template_report.docx
@@ -1542,23 +1542,13 @@
         </w:rPr>
         <w:t xml:space="preserve"> vulnerability assessment using </w:t>
       </w:r>
-      <w:proofErr w:type="spellStart"/>
-      <w:r>
-        <w:rPr>
-          <w:rFonts w:ascii="Times New Roman" w:hAnsi="Times New Roman" w:cs="Times New Roman"/>
-          <w:sz w:val="24"/>
-          <w:szCs w:val="24"/>
-        </w:rPr>
-        <w:t>vulners</w:t>
-      </w:r>
-      <w:proofErr w:type="spellEnd"/>
-      <w:r>
-        <w:rPr>
-          <w:rFonts w:ascii="Times New Roman" w:hAnsi="Times New Roman" w:cs="Times New Roman"/>
-          <w:sz w:val="24"/>
-          <w:szCs w:val="24"/>
-        </w:rPr>
-        <w:t xml:space="preserve"> as wordlist</w:t>
+      <w:r>
+        <w:rPr>
+          <w:rFonts w:ascii="Times New Roman" w:hAnsi="Times New Roman" w:cs="Times New Roman"/>
+          <w:sz w:val="24"/>
+          <w:szCs w:val="24"/>
+        </w:rPr>
+        <w:t>vulners as wordlist</w:t>
       </w:r>
       <w:r>
         <w:rPr>
@@ -1925,7 +1915,6 @@
         </w:rPr>
         <w:t xml:space="preserve"> </w:t>
       </w:r>
-      <w:proofErr w:type="spellStart"/>
       <w:r>
         <w:rPr>
           <w:rFonts w:ascii="Times New Roman" w:hAnsi="Times New Roman" w:cs="Times New Roman"/>
@@ -1936,50 +1925,13 @@
         </w:rPr>
         <w:t>dnsenum</w:t>
       </w:r>
-      <w:proofErr w:type="spellEnd"/>
-      <w:r>
-        <w:rPr>
-          <w:rFonts w:ascii="Times New Roman" w:hAnsi="Times New Roman" w:cs="Times New Roman"/>
-          <w:sz w:val="24"/>
-          <w:szCs w:val="24"/>
-        </w:rPr>
-        <w:t xml:space="preserve"> to gather </w:t>
-      </w:r>
-      <w:proofErr w:type="spellStart"/>
-      <w:r>
-        <w:rPr>
-          <w:rFonts w:ascii="Times New Roman" w:hAnsi="Times New Roman" w:cs="Times New Roman"/>
-          <w:sz w:val="24"/>
-          <w:szCs w:val="24"/>
-        </w:rPr>
-        <w:t>dns</w:t>
-      </w:r>
-      <w:proofErr w:type="spellEnd"/>
-      <w:r>
-        <w:rPr>
-          <w:rFonts w:ascii="Times New Roman" w:hAnsi="Times New Roman" w:cs="Times New Roman"/>
-          <w:sz w:val="24"/>
-          <w:szCs w:val="24"/>
-        </w:rPr>
-        <w:t xml:space="preserve"> </w:t>
-      </w:r>
-      <w:proofErr w:type="spellStart"/>
-      <w:r>
-        <w:rPr>
-          <w:rFonts w:ascii="Times New Roman" w:hAnsi="Times New Roman" w:cs="Times New Roman"/>
-          <w:sz w:val="24"/>
-          <w:szCs w:val="24"/>
-        </w:rPr>
-        <w:t>datas</w:t>
-      </w:r>
-      <w:proofErr w:type="spellEnd"/>
-      <w:r>
-        <w:rPr>
-          <w:rFonts w:ascii="Times New Roman" w:hAnsi="Times New Roman" w:cs="Times New Roman"/>
-          <w:sz w:val="24"/>
-          <w:szCs w:val="24"/>
-        </w:rPr>
-        <w:t xml:space="preserve">, for instance </w:t>
+      <w:r>
+        <w:rPr>
+          <w:rFonts w:ascii="Times New Roman" w:hAnsi="Times New Roman" w:cs="Times New Roman"/>
+          <w:sz w:val="24"/>
+          <w:szCs w:val="24"/>
+        </w:rPr>
+        <w:t xml:space="preserve"> to gather dns datas, for instance </w:t>
       </w:r>
       <w:r>
         <w:rPr>
@@ -2093,14 +2045,12 @@
                 <w:rFonts w:ascii="Times New Roman" w:hAnsi="Times New Roman" w:cs="Times New Roman"/>
               </w:rPr>
             </w:pPr>
-            <w:proofErr w:type="spellStart"/>
             <w:r>
               <w:rPr>
                 <w:rFonts w:ascii="Times New Roman" w:hAnsi="Times New Roman" w:cs="Times New Roman"/>
               </w:rPr>
               <w:t>dnsenum</w:t>
             </w:r>
-            <w:proofErr w:type="spellEnd"/>
           </w:p>
         </w:tc>
       </w:tr>
@@ -2284,7 +2234,6 @@
           <w:color w:val="auto"/>
         </w:rPr>
       </w:pPr>
-      <w:proofErr w:type="spellStart"/>
       <w:r>
         <w:rPr>
           <w:rFonts w:ascii="Times New Roman" w:hAnsi="Times New Roman" w:cs="Times New Roman"/>
@@ -2293,7 +2242,6 @@
         <w:lastRenderedPageBreak/>
         <w:t>VirusTotal</w:t>
       </w:r>
-      <w:proofErr w:type="spellEnd"/>
     </w:p>
     <w:p>
       <w:pPr>
@@ -2312,25 +2260,7 @@
           <w:sz w:val="24"/>
           <w:szCs w:val="24"/>
         </w:rPr>
-        <w:t xml:space="preserve">Using the </w:t>
-      </w:r>
-      <w:proofErr w:type="spellStart"/>
-      <w:r>
-        <w:rPr>
-          <w:rFonts w:ascii="Times New Roman" w:hAnsi="Times New Roman" w:cs="Times New Roman"/>
-          <w:sz w:val="24"/>
-          <w:szCs w:val="24"/>
-        </w:rPr>
-        <w:t>VirusTotal</w:t>
-      </w:r>
-      <w:proofErr w:type="spellEnd"/>
-      <w:r>
-        <w:rPr>
-          <w:rFonts w:ascii="Times New Roman" w:hAnsi="Times New Roman" w:cs="Times New Roman"/>
-          <w:sz w:val="24"/>
-          <w:szCs w:val="24"/>
-        </w:rPr>
-        <w:t xml:space="preserve"> API, the program will check </w:t>
+        <w:t xml:space="preserve">Using the VirusTotal API, the program will check </w:t>
       </w:r>
       <w:r>
         <w:rPr>
@@ -2363,17 +2293,7 @@
           <w:sz w:val="24"/>
           <w:szCs w:val="24"/>
         </w:rPr>
-        <w:t>«</w:t>
-      </w:r>
-      <w:proofErr w:type="spellStart"/>
-      <w:r>
-        <w:rPr>
-          <w:rFonts w:ascii="Times New Roman" w:hAnsi="Times New Roman" w:cs="Times New Roman"/>
-          <w:noProof/>
-          <w:sz w:val="24"/>
-          <w:szCs w:val="24"/>
-        </w:rPr>
-        <w:t>host_docx»</w:t>
+        <w:t>«host_docx»</w:t>
       </w:r>
       <w:r>
         <w:rPr>
@@ -2389,34 +2309,7 @@
           <w:sz w:val="24"/>
           <w:szCs w:val="24"/>
         </w:rPr>
-        <w:t>’s</w:t>
-      </w:r>
-      <w:proofErr w:type="spellEnd"/>
-      <w:r>
-        <w:rPr>
-          <w:rFonts w:ascii="Times New Roman" w:hAnsi="Times New Roman" w:cs="Times New Roman"/>
-          <w:sz w:val="24"/>
-          <w:szCs w:val="24"/>
-        </w:rPr>
-        <w:t xml:space="preserve"> reputation based on the report from security vendor such as Avira, </w:t>
-      </w:r>
-      <w:proofErr w:type="spellStart"/>
-      <w:r>
-        <w:rPr>
-          <w:rFonts w:ascii="Times New Roman" w:hAnsi="Times New Roman" w:cs="Times New Roman"/>
-          <w:sz w:val="24"/>
-          <w:szCs w:val="24"/>
-        </w:rPr>
-        <w:t>BitDefender</w:t>
-      </w:r>
-      <w:proofErr w:type="spellEnd"/>
-      <w:r>
-        <w:rPr>
-          <w:rFonts w:ascii="Times New Roman" w:hAnsi="Times New Roman" w:cs="Times New Roman"/>
-          <w:sz w:val="24"/>
-          <w:szCs w:val="24"/>
-        </w:rPr>
-        <w:t>, Fortinet, Kaspersky, and many more.</w:t>
+        <w:t>’s reputation based on the report from security vendor such as Avira, BitDefender, Fortinet, Kaspersky, and many more.</w:t>
       </w:r>
     </w:p>
     <w:tbl>
@@ -2729,7 +2622,6 @@
           <w:color w:val="auto"/>
         </w:rPr>
       </w:pPr>
-      <w:proofErr w:type="spellStart"/>
       <w:r>
         <w:rPr>
           <w:rFonts w:ascii="Times New Roman" w:hAnsi="Times New Roman" w:cs="Times New Roman"/>
@@ -2737,7 +2629,6 @@
         </w:rPr>
         <w:t>Searchsploit</w:t>
       </w:r>
-      <w:proofErr w:type="spellEnd"/>
     </w:p>
     <w:p>
       <w:pPr>
@@ -2882,9 +2773,16 @@
           <w:sz w:val="24"/>
           <w:szCs w:val="24"/>
         </w:rPr>
-        <w:t xml:space="preserve">To perform domain lookup, the program will use </w:t>
-      </w:r>
-      <w:proofErr w:type="spellStart"/>
+        <w:t xml:space="preserve">To perform domain lookup, the program will use whois. </w:t>
+      </w:r>
+      <w:r>
+        <w:rPr>
+          <w:rFonts w:ascii="Times New Roman" w:hAnsi="Times New Roman" w:cs="Times New Roman"/>
+          <w:sz w:val="24"/>
+          <w:szCs w:val="24"/>
+        </w:rPr>
+        <w:t xml:space="preserve">The </w:t>
+      </w:r>
       <w:r>
         <w:rPr>
           <w:rFonts w:ascii="Times New Roman" w:hAnsi="Times New Roman" w:cs="Times New Roman"/>
@@ -2893,33 +2791,6 @@
         </w:rPr>
         <w:t>whois</w:t>
       </w:r>
-      <w:proofErr w:type="spellEnd"/>
-      <w:r>
-        <w:rPr>
-          <w:rFonts w:ascii="Times New Roman" w:hAnsi="Times New Roman" w:cs="Times New Roman"/>
-          <w:sz w:val="24"/>
-          <w:szCs w:val="24"/>
-        </w:rPr>
-        <w:t xml:space="preserve">. </w:t>
-      </w:r>
-      <w:r>
-        <w:rPr>
-          <w:rFonts w:ascii="Times New Roman" w:hAnsi="Times New Roman" w:cs="Times New Roman"/>
-          <w:sz w:val="24"/>
-          <w:szCs w:val="24"/>
-        </w:rPr>
-        <w:t xml:space="preserve">The </w:t>
-      </w:r>
-      <w:proofErr w:type="spellStart"/>
-      <w:r>
-        <w:rPr>
-          <w:rFonts w:ascii="Times New Roman" w:hAnsi="Times New Roman" w:cs="Times New Roman"/>
-          <w:sz w:val="24"/>
-          <w:szCs w:val="24"/>
-        </w:rPr>
-        <w:t>whois</w:t>
-      </w:r>
-      <w:proofErr w:type="spellEnd"/>
       <w:r>
         <w:rPr>
           <w:rFonts w:ascii="Times New Roman" w:hAnsi="Times New Roman" w:cs="Times New Roman"/>
@@ -3127,25 +2998,7 @@
           <w:sz w:val="24"/>
           <w:szCs w:val="24"/>
         </w:rPr>
-        <w:t xml:space="preserve"> using </w:t>
-      </w:r>
-      <w:proofErr w:type="spellStart"/>
-      <w:r>
-        <w:rPr>
-          <w:rFonts w:ascii="Times New Roman" w:hAnsi="Times New Roman" w:cs="Times New Roman"/>
-          <w:sz w:val="24"/>
-          <w:szCs w:val="24"/>
-        </w:rPr>
-        <w:t>wget</w:t>
-      </w:r>
-      <w:proofErr w:type="spellEnd"/>
-      <w:r>
-        <w:rPr>
-          <w:rFonts w:ascii="Times New Roman" w:hAnsi="Times New Roman" w:cs="Times New Roman"/>
-          <w:sz w:val="24"/>
-          <w:szCs w:val="24"/>
-        </w:rPr>
-        <w:t xml:space="preserve"> with “</w:t>
+        <w:t xml:space="preserve"> using wget with “</w:t>
       </w:r>
       <w:r>
         <w:rPr>
@@ -3327,7 +3180,6 @@
         </w:rPr>
         <w:t xml:space="preserve">service using </w:t>
       </w:r>
-      <w:proofErr w:type="spellStart"/>
       <w:r>
         <w:rPr>
           <w:rFonts w:ascii="Times New Roman" w:hAnsi="Times New Roman" w:cs="Times New Roman"/>
@@ -3342,16 +3194,7 @@
           <w:sz w:val="24"/>
           <w:szCs w:val="24"/>
         </w:rPr>
-        <w:t>map</w:t>
-      </w:r>
-      <w:proofErr w:type="spellEnd"/>
-      <w:r>
-        <w:rPr>
-          <w:rFonts w:ascii="Times New Roman" w:hAnsi="Times New Roman" w:cs="Times New Roman"/>
-          <w:sz w:val="24"/>
-          <w:szCs w:val="24"/>
-        </w:rPr>
-        <w:t xml:space="preserve"> with </w:t>
+        <w:t xml:space="preserve">map with </w:t>
       </w:r>
       <w:r>
         <w:rPr>
@@ -3369,23 +3212,13 @@
         </w:rPr>
         <w:t xml:space="preserve"> </w:t>
       </w:r>
-      <w:proofErr w:type="spellStart"/>
-      <w:r>
-        <w:rPr>
-          <w:rFonts w:ascii="Times New Roman" w:hAnsi="Times New Roman" w:cs="Times New Roman"/>
-          <w:sz w:val="24"/>
-          <w:szCs w:val="24"/>
-        </w:rPr>
-        <w:t>ssh-hostkey</w:t>
-      </w:r>
-      <w:proofErr w:type="spellEnd"/>
-      <w:r>
-        <w:rPr>
-          <w:rFonts w:ascii="Times New Roman" w:hAnsi="Times New Roman" w:cs="Times New Roman"/>
-          <w:sz w:val="24"/>
-          <w:szCs w:val="24"/>
-        </w:rPr>
-        <w:t>,</w:t>
+      <w:r>
+        <w:rPr>
+          <w:rFonts w:ascii="Times New Roman" w:hAnsi="Times New Roman" w:cs="Times New Roman"/>
+          <w:sz w:val="24"/>
+          <w:szCs w:val="24"/>
+        </w:rPr>
+        <w:t>ssh-hostkey,</w:t>
       </w:r>
       <w:r>
         <w:rPr>
@@ -3395,23 +3228,13 @@
         </w:rPr>
         <w:t xml:space="preserve"> and </w:t>
       </w:r>
-      <w:proofErr w:type="spellStart"/>
-      <w:r>
-        <w:rPr>
-          <w:rFonts w:ascii="Times New Roman" w:hAnsi="Times New Roman" w:cs="Times New Roman"/>
-          <w:sz w:val="24"/>
-          <w:szCs w:val="24"/>
-        </w:rPr>
-        <w:t>ssh</w:t>
-      </w:r>
-      <w:proofErr w:type="spellEnd"/>
-      <w:r>
-        <w:rPr>
-          <w:rFonts w:ascii="Times New Roman" w:hAnsi="Times New Roman" w:cs="Times New Roman"/>
-          <w:sz w:val="24"/>
-          <w:szCs w:val="24"/>
-        </w:rPr>
-        <w:t>-auth-methods</w:t>
+      <w:r>
+        <w:rPr>
+          <w:rFonts w:ascii="Times New Roman" w:hAnsi="Times New Roman" w:cs="Times New Roman"/>
+          <w:sz w:val="24"/>
+          <w:szCs w:val="24"/>
+        </w:rPr>
+        <w:t>ssh-auth-methods</w:t>
       </w:r>
       <w:r>
         <w:rPr>
@@ -3552,61 +3375,7 @@
           <w:sz w:val="24"/>
           <w:szCs w:val="24"/>
         </w:rPr>
-        <w:t xml:space="preserve">Performed by using </w:t>
-      </w:r>
-      <w:proofErr w:type="spellStart"/>
-      <w:r>
-        <w:rPr>
-          <w:rFonts w:ascii="Times New Roman" w:hAnsi="Times New Roman" w:cs="Times New Roman"/>
-          <w:sz w:val="24"/>
-          <w:szCs w:val="24"/>
-        </w:rPr>
-        <w:t>gobuster</w:t>
-      </w:r>
-      <w:proofErr w:type="spellEnd"/>
-      <w:r>
-        <w:rPr>
-          <w:rFonts w:ascii="Times New Roman" w:hAnsi="Times New Roman" w:cs="Times New Roman"/>
-          <w:sz w:val="24"/>
-          <w:szCs w:val="24"/>
-        </w:rPr>
-        <w:t xml:space="preserve"> and </w:t>
-      </w:r>
-      <w:proofErr w:type="spellStart"/>
-      <w:r>
-        <w:rPr>
-          <w:rFonts w:ascii="Times New Roman" w:hAnsi="Times New Roman" w:cs="Times New Roman"/>
-          <w:sz w:val="24"/>
-          <w:szCs w:val="24"/>
-        </w:rPr>
-        <w:t>dirsearch</w:t>
-      </w:r>
-      <w:proofErr w:type="spellEnd"/>
-      <w:r>
-        <w:rPr>
-          <w:rFonts w:ascii="Times New Roman" w:hAnsi="Times New Roman" w:cs="Times New Roman"/>
-          <w:sz w:val="24"/>
-          <w:szCs w:val="24"/>
-        </w:rPr>
-        <w:t xml:space="preserve"> to find some of the “hidden paths” the target has. </w:t>
-      </w:r>
-      <w:proofErr w:type="spellStart"/>
-      <w:r>
-        <w:rPr>
-          <w:rFonts w:ascii="Times New Roman" w:hAnsi="Times New Roman" w:cs="Times New Roman"/>
-          <w:sz w:val="24"/>
-          <w:szCs w:val="24"/>
-        </w:rPr>
-        <w:t>Gobuster</w:t>
-      </w:r>
-      <w:proofErr w:type="spellEnd"/>
-      <w:r>
-        <w:rPr>
-          <w:rFonts w:ascii="Times New Roman" w:hAnsi="Times New Roman" w:cs="Times New Roman"/>
-          <w:sz w:val="24"/>
-          <w:szCs w:val="24"/>
-        </w:rPr>
-        <w:t xml:space="preserve"> using “</w:t>
+        <w:t>Performed by using gobuster and dirsearch to find some of the “hidden paths” the target has. Gobuster using “</w:t>
       </w:r>
       <w:r>
         <w:rPr>
@@ -3622,25 +3391,7 @@
           <w:sz w:val="24"/>
           <w:szCs w:val="24"/>
         </w:rPr>
-        <w:t xml:space="preserve">” as a default wordlist and </w:t>
-      </w:r>
-      <w:proofErr w:type="spellStart"/>
-      <w:r>
-        <w:rPr>
-          <w:rFonts w:ascii="Times New Roman" w:hAnsi="Times New Roman" w:cs="Times New Roman"/>
-          <w:sz w:val="24"/>
-          <w:szCs w:val="24"/>
-        </w:rPr>
-        <w:t>dirbuster</w:t>
-      </w:r>
-      <w:proofErr w:type="spellEnd"/>
-      <w:r>
-        <w:rPr>
-          <w:rFonts w:ascii="Times New Roman" w:hAnsi="Times New Roman" w:cs="Times New Roman"/>
-          <w:sz w:val="24"/>
-          <w:szCs w:val="24"/>
-        </w:rPr>
-        <w:t xml:space="preserve"> using their default wordlist.</w:t>
+        <w:t>” as a default wordlist and dirbuster using their default wordlist.</w:t>
       </w:r>
     </w:p>
     <w:tbl>
@@ -3665,14 +3416,12 @@
                 <w:rFonts w:ascii="Times New Roman" w:hAnsi="Times New Roman" w:cs="Times New Roman"/>
               </w:rPr>
             </w:pPr>
-            <w:proofErr w:type="spellStart"/>
             <w:r>
               <w:rPr>
                 <w:rFonts w:ascii="Times New Roman" w:hAnsi="Times New Roman" w:cs="Times New Roman"/>
               </w:rPr>
               <w:t>Gobuster</w:t>
             </w:r>
-            <w:proofErr w:type="spellEnd"/>
           </w:p>
         </w:tc>
       </w:tr>
@@ -3734,14 +3483,12 @@
                 <w:rFonts w:ascii="Times New Roman" w:hAnsi="Times New Roman" w:cs="Times New Roman"/>
               </w:rPr>
             </w:pPr>
-            <w:proofErr w:type="spellStart"/>
             <w:r>
               <w:rPr>
                 <w:rFonts w:ascii="Times New Roman" w:hAnsi="Times New Roman" w:cs="Times New Roman"/>
               </w:rPr>
               <w:t>Dirsearch</w:t>
             </w:r>
-            <w:proofErr w:type="spellEnd"/>
           </w:p>
         </w:tc>
       </w:tr>
@@ -3835,43 +3582,7 @@
           <w:sz w:val="24"/>
           <w:szCs w:val="24"/>
         </w:rPr>
-        <w:t xml:space="preserve">Performed by using </w:t>
-      </w:r>
-      <w:proofErr w:type="spellStart"/>
-      <w:r>
-        <w:rPr>
-          <w:rFonts w:ascii="Times New Roman" w:hAnsi="Times New Roman" w:cs="Times New Roman"/>
-          <w:sz w:val="24"/>
-          <w:szCs w:val="24"/>
-        </w:rPr>
-        <w:t>gobuster</w:t>
-      </w:r>
-      <w:proofErr w:type="spellEnd"/>
-      <w:r>
-        <w:rPr>
-          <w:rFonts w:ascii="Times New Roman" w:hAnsi="Times New Roman" w:cs="Times New Roman"/>
-          <w:sz w:val="24"/>
-          <w:szCs w:val="24"/>
-        </w:rPr>
-        <w:t xml:space="preserve"> to find subdomain the target has. </w:t>
-      </w:r>
-      <w:proofErr w:type="spellStart"/>
-      <w:r>
-        <w:rPr>
-          <w:rFonts w:ascii="Times New Roman" w:hAnsi="Times New Roman" w:cs="Times New Roman"/>
-          <w:sz w:val="24"/>
-          <w:szCs w:val="24"/>
-        </w:rPr>
-        <w:t>Gobuster</w:t>
-      </w:r>
-      <w:proofErr w:type="spellEnd"/>
-      <w:r>
-        <w:rPr>
-          <w:rFonts w:ascii="Times New Roman" w:hAnsi="Times New Roman" w:cs="Times New Roman"/>
-          <w:sz w:val="24"/>
-          <w:szCs w:val="24"/>
-        </w:rPr>
-        <w:t xml:space="preserve"> using “</w:t>
+        <w:t>Performed by using gobuster to find subdomain the target has. Gobuster using “</w:t>
       </w:r>
       <w:r>
         <w:rPr>
@@ -3887,25 +3598,7 @@
           <w:sz w:val="24"/>
           <w:szCs w:val="24"/>
         </w:rPr>
-        <w:t xml:space="preserve">” as a default wordlist and </w:t>
-      </w:r>
-      <w:proofErr w:type="spellStart"/>
-      <w:r>
-        <w:rPr>
-          <w:rFonts w:ascii="Times New Roman" w:hAnsi="Times New Roman" w:cs="Times New Roman"/>
-          <w:sz w:val="24"/>
-          <w:szCs w:val="24"/>
-        </w:rPr>
-        <w:t>dirbuster</w:t>
-      </w:r>
-      <w:proofErr w:type="spellEnd"/>
-      <w:r>
-        <w:rPr>
-          <w:rFonts w:ascii="Times New Roman" w:hAnsi="Times New Roman" w:cs="Times New Roman"/>
-          <w:sz w:val="24"/>
-          <w:szCs w:val="24"/>
-        </w:rPr>
-        <w:t xml:space="preserve"> using their default wordlist.</w:t>
+        <w:t>” as a default wordlist and dirbuster using their default wordlist.</w:t>
       </w:r>
     </w:p>
     <w:tbl>
@@ -4004,43 +3697,7 @@
           <w:sz w:val="24"/>
           <w:szCs w:val="24"/>
         </w:rPr>
-        <w:t xml:space="preserve">To scan vulnerability for web server, the program will use </w:t>
-      </w:r>
-      <w:proofErr w:type="spellStart"/>
-      <w:r>
-        <w:rPr>
-          <w:rFonts w:ascii="Times New Roman" w:hAnsi="Times New Roman" w:cs="Times New Roman"/>
-          <w:sz w:val="24"/>
-          <w:szCs w:val="24"/>
-        </w:rPr>
-        <w:t>nikto</w:t>
-      </w:r>
-      <w:proofErr w:type="spellEnd"/>
-      <w:r>
-        <w:rPr>
-          <w:rFonts w:ascii="Times New Roman" w:hAnsi="Times New Roman" w:cs="Times New Roman"/>
-          <w:sz w:val="24"/>
-          <w:szCs w:val="24"/>
-        </w:rPr>
-        <w:t xml:space="preserve">. </w:t>
-      </w:r>
-      <w:proofErr w:type="spellStart"/>
-      <w:r>
-        <w:rPr>
-          <w:rFonts w:ascii="Times New Roman" w:hAnsi="Times New Roman" w:cs="Times New Roman"/>
-          <w:sz w:val="24"/>
-          <w:szCs w:val="24"/>
-        </w:rPr>
-        <w:t>Nikto</w:t>
-      </w:r>
-      <w:proofErr w:type="spellEnd"/>
-      <w:r>
-        <w:rPr>
-          <w:rFonts w:ascii="Times New Roman" w:hAnsi="Times New Roman" w:cs="Times New Roman"/>
-          <w:sz w:val="24"/>
-          <w:szCs w:val="24"/>
-        </w:rPr>
-        <w:t xml:space="preserve"> is a </w:t>
+        <w:t xml:space="preserve">To scan vulnerability for web server, the program will use nikto. Nikto is a </w:t>
       </w:r>
       <w:r>
         <w:rPr>
@@ -4081,14 +3738,12 @@
                 <w:rFonts w:ascii="Times New Roman" w:hAnsi="Times New Roman" w:cs="Times New Roman"/>
               </w:rPr>
             </w:pPr>
-            <w:proofErr w:type="spellStart"/>
             <w:r>
               <w:rPr>
                 <w:rFonts w:ascii="Times New Roman" w:hAnsi="Times New Roman" w:cs="Times New Roman"/>
               </w:rPr>
               <w:t>Nikto</w:t>
             </w:r>
-            <w:proofErr w:type="spellEnd"/>
           </w:p>
         </w:tc>
       </w:tr>
@@ -4154,22 +3809,13 @@
           <w:color w:val="auto"/>
         </w:rPr>
       </w:pPr>
-      <w:proofErr w:type="spellStart"/>
       <w:r>
         <w:rPr>
           <w:rFonts w:ascii="Times New Roman" w:hAnsi="Times New Roman" w:cs="Times New Roman"/>
           <w:color w:val="auto"/>
         </w:rPr>
         <w:lastRenderedPageBreak/>
-        <w:t>Wordpress</w:t>
-      </w:r>
-      <w:proofErr w:type="spellEnd"/>
-      <w:r>
-        <w:rPr>
-          <w:rFonts w:ascii="Times New Roman" w:hAnsi="Times New Roman" w:cs="Times New Roman"/>
-          <w:color w:val="auto"/>
-        </w:rPr>
-        <w:t xml:space="preserve"> Vulnerability Scan</w:t>
+        <w:t>Wordpress Vulnerability Scan</w:t>
       </w:r>
     </w:p>
     <w:p>
@@ -4188,51 +3834,15 @@
           <w:sz w:val="24"/>
           <w:szCs w:val="24"/>
         </w:rPr>
-        <w:t xml:space="preserve">The program will use </w:t>
-      </w:r>
-      <w:proofErr w:type="spellStart"/>
-      <w:r>
-        <w:rPr>
-          <w:rFonts w:ascii="Times New Roman" w:hAnsi="Times New Roman" w:cs="Times New Roman"/>
-          <w:sz w:val="24"/>
-          <w:szCs w:val="24"/>
-        </w:rPr>
-        <w:t>wpscan</w:t>
-      </w:r>
-      <w:proofErr w:type="spellEnd"/>
-      <w:r>
-        <w:rPr>
-          <w:rFonts w:ascii="Times New Roman" w:hAnsi="Times New Roman" w:cs="Times New Roman"/>
-          <w:sz w:val="24"/>
-          <w:szCs w:val="24"/>
-        </w:rPr>
-        <w:t xml:space="preserve"> to scan the target if the target were using </w:t>
-      </w:r>
-      <w:r>
-        <w:rPr>
-          <w:rFonts w:ascii="Times New Roman" w:hAnsi="Times New Roman" w:cs="Times New Roman"/>
-          <w:sz w:val="24"/>
-          <w:szCs w:val="24"/>
-        </w:rPr>
-        <w:t xml:space="preserve">WordPress. </w:t>
-      </w:r>
-      <w:proofErr w:type="spellStart"/>
-      <w:r>
-        <w:rPr>
-          <w:rFonts w:ascii="Times New Roman" w:hAnsi="Times New Roman" w:cs="Times New Roman"/>
-          <w:sz w:val="24"/>
-          <w:szCs w:val="24"/>
-        </w:rPr>
-        <w:t>Wpscan</w:t>
-      </w:r>
-      <w:proofErr w:type="spellEnd"/>
-      <w:r>
-        <w:rPr>
-          <w:rFonts w:ascii="Times New Roman" w:hAnsi="Times New Roman" w:cs="Times New Roman"/>
-          <w:sz w:val="24"/>
-          <w:szCs w:val="24"/>
-        </w:rPr>
-        <w:t xml:space="preserve"> will </w:t>
+        <w:t xml:space="preserve">The program will use wpscan to scan the target if the target were using </w:t>
+      </w:r>
+      <w:r>
+        <w:rPr>
+          <w:rFonts w:ascii="Times New Roman" w:hAnsi="Times New Roman" w:cs="Times New Roman"/>
+          <w:sz w:val="24"/>
+          <w:szCs w:val="24"/>
+        </w:rPr>
+        <w:t xml:space="preserve">WordPress. Wpscan will </w:t>
       </w:r>
       <w:r>
         <w:rPr>
@@ -4270,7 +3880,6 @@
                 <w:szCs w:val="24"/>
               </w:rPr>
             </w:pPr>
-            <w:proofErr w:type="spellStart"/>
             <w:r>
               <w:rPr>
                 <w:rFonts w:ascii="Times New Roman" w:hAnsi="Times New Roman" w:cs="Times New Roman"/>
@@ -4279,7 +3888,6 @@
               </w:rPr>
               <w:t>Wpscan</w:t>
             </w:r>
-            <w:proofErr w:type="spellEnd"/>
           </w:p>
         </w:tc>
       </w:tr>
@@ -4784,41 +4392,13 @@
         </w:rPr>
         <w:t xml:space="preserve">In this part, enum4linux will be used to do </w:t>
       </w:r>
-      <w:proofErr w:type="spellStart"/>
-      <w:r>
-        <w:rPr>
-          <w:rFonts w:ascii="Times New Roman" w:hAnsi="Times New Roman" w:cs="Times New Roman"/>
-          <w:sz w:val="24"/>
-          <w:szCs w:val="24"/>
-        </w:rPr>
-        <w:t>nmblookup</w:t>
-      </w:r>
-      <w:proofErr w:type="spellEnd"/>
-      <w:r>
-        <w:rPr>
-          <w:rFonts w:ascii="Times New Roman" w:hAnsi="Times New Roman" w:cs="Times New Roman"/>
-          <w:sz w:val="24"/>
-          <w:szCs w:val="24"/>
-        </w:rPr>
-        <w:t xml:space="preserve">, get password policy information, brute force share names, and get </w:t>
-      </w:r>
-      <w:proofErr w:type="spellStart"/>
-      <w:r>
-        <w:rPr>
-          <w:rFonts w:ascii="Times New Roman" w:hAnsi="Times New Roman" w:cs="Times New Roman"/>
-          <w:sz w:val="24"/>
-          <w:szCs w:val="24"/>
-        </w:rPr>
-        <w:t>userlist</w:t>
-      </w:r>
-      <w:proofErr w:type="spellEnd"/>
-      <w:r>
-        <w:rPr>
-          <w:rFonts w:ascii="Times New Roman" w:hAnsi="Times New Roman" w:cs="Times New Roman"/>
-          <w:sz w:val="24"/>
-          <w:szCs w:val="24"/>
-        </w:rPr>
-        <w:t>(s).</w:t>
+      <w:r>
+        <w:rPr>
+          <w:rFonts w:ascii="Times New Roman" w:hAnsi="Times New Roman" w:cs="Times New Roman"/>
+          <w:sz w:val="24"/>
+          <w:szCs w:val="24"/>
+        </w:rPr>
+        <w:t>nmblookup, get password policy information, brute force share names, and get userlist(s).</w:t>
       </w:r>
     </w:p>
     <w:tbl>
@@ -4914,7 +4494,6 @@
           <w:szCs w:val="28"/>
         </w:rPr>
       </w:pPr>
-      <w:proofErr w:type="spellStart"/>
       <w:r>
         <w:rPr>
           <w:rFonts w:ascii="Times New Roman" w:hAnsi="Times New Roman" w:cs="Times New Roman"/>
@@ -4946,31 +4525,37 @@
           <w:sz w:val="28"/>
           <w:szCs w:val="28"/>
         </w:rPr>
-        <w:t>ios</w:t>
-      </w:r>
-      <w:proofErr w:type="spellEnd"/>
+        <w:t>ios Name Service</w:t>
+      </w:r>
+    </w:p>
+    <w:p>
+      <w:pPr>
+        <w:spacing w:after="0" w:line="360" w:lineRule="auto"/>
+        <w:jc w:val="both"/>
+        <w:rPr>
+          <w:rFonts w:ascii="Times New Roman" w:hAnsi="Times New Roman" w:cs="Times New Roman"/>
+          <w:sz w:val="24"/>
+          <w:szCs w:val="24"/>
+        </w:rPr>
+      </w:pPr>
       <w:r>
         <w:rPr>
           <w:rFonts w:ascii="Times New Roman" w:hAnsi="Times New Roman" w:cs="Times New Roman"/>
           <w:b/>
           <w:bCs/>
-          <w:color w:val="auto"/>
-          <w:sz w:val="28"/>
-          <w:szCs w:val="28"/>
-        </w:rPr>
-        <w:t xml:space="preserve"> Name Service</w:t>
-      </w:r>
-    </w:p>
-    <w:p>
-      <w:pPr>
-        <w:spacing w:after="0" w:line="360" w:lineRule="auto"/>
-        <w:jc w:val="both"/>
-        <w:rPr>
-          <w:rFonts w:ascii="Times New Roman" w:hAnsi="Times New Roman" w:cs="Times New Roman"/>
-          <w:sz w:val="24"/>
-          <w:szCs w:val="24"/>
-        </w:rPr>
-      </w:pPr>
+          <w:sz w:val="24"/>
+          <w:szCs w:val="24"/>
+        </w:rPr>
+        <w:t>The NetBIOS Name Service (NBNS)</w:t>
+      </w:r>
+      <w:r>
+        <w:rPr>
+          <w:rFonts w:ascii="Times New Roman" w:hAnsi="Times New Roman" w:cs="Times New Roman"/>
+          <w:sz w:val="24"/>
+          <w:szCs w:val="24"/>
+        </w:rPr>
+        <w:t xml:space="preserve"> is part of the </w:t>
+      </w:r>
       <w:r>
         <w:rPr>
           <w:rFonts w:ascii="Times New Roman" w:hAnsi="Times New Roman" w:cs="Times New Roman"/>
@@ -4979,69 +4564,7 @@
           <w:sz w:val="24"/>
           <w:szCs w:val="24"/>
         </w:rPr>
-        <w:t>The NetBIOS Name Service (NBNS)</w:t>
-      </w:r>
-      <w:r>
-        <w:rPr>
-          <w:rFonts w:ascii="Times New Roman" w:hAnsi="Times New Roman" w:cs="Times New Roman"/>
-          <w:sz w:val="24"/>
-          <w:szCs w:val="24"/>
-        </w:rPr>
-        <w:t xml:space="preserve"> is part of the </w:t>
-      </w:r>
-      <w:r>
-        <w:rPr>
-          <w:rFonts w:ascii="Times New Roman" w:hAnsi="Times New Roman" w:cs="Times New Roman"/>
-          <w:b/>
-          <w:bCs/>
-          <w:sz w:val="24"/>
-          <w:szCs w:val="24"/>
-        </w:rPr>
-        <w:t>NetBIOS-over-TCP/IP (</w:t>
-      </w:r>
-      <w:proofErr w:type="spellStart"/>
-      <w:r>
-        <w:rPr>
-          <w:rFonts w:ascii="Times New Roman" w:hAnsi="Times New Roman" w:cs="Times New Roman"/>
-          <w:b/>
-          <w:bCs/>
-          <w:sz w:val="24"/>
-          <w:szCs w:val="24"/>
-        </w:rPr>
-        <w:t>NBT</w:t>
-      </w:r>
-      <w:proofErr w:type="spellEnd"/>
-      <w:r>
-        <w:rPr>
-          <w:rFonts w:ascii="Times New Roman" w:hAnsi="Times New Roman" w:cs="Times New Roman"/>
-          <w:b/>
-          <w:bCs/>
-          <w:sz w:val="24"/>
-          <w:szCs w:val="24"/>
-        </w:rPr>
-        <w:t>/</w:t>
-      </w:r>
-      <w:proofErr w:type="spellStart"/>
-      <w:r>
-        <w:rPr>
-          <w:rFonts w:ascii="Times New Roman" w:hAnsi="Times New Roman" w:cs="Times New Roman"/>
-          <w:b/>
-          <w:bCs/>
-          <w:sz w:val="24"/>
-          <w:szCs w:val="24"/>
-        </w:rPr>
-        <w:t>NetBT</w:t>
-      </w:r>
-      <w:proofErr w:type="spellEnd"/>
-      <w:r>
-        <w:rPr>
-          <w:rFonts w:ascii="Times New Roman" w:hAnsi="Times New Roman" w:cs="Times New Roman"/>
-          <w:b/>
-          <w:bCs/>
-          <w:sz w:val="24"/>
-          <w:szCs w:val="24"/>
-        </w:rPr>
-        <w:t>)</w:t>
+        <w:t>NetBIOS-over-TCP/IP (NBT/NetBT)</w:t>
       </w:r>
       <w:r>
         <w:rPr>
@@ -5066,61 +4589,7 @@
           <w:sz w:val="24"/>
           <w:szCs w:val="24"/>
         </w:rPr>
-        <w:t xml:space="preserve"> For reconnaissance, the program will use </w:t>
-      </w:r>
-      <w:proofErr w:type="spellStart"/>
-      <w:r>
-        <w:rPr>
-          <w:rFonts w:ascii="Times New Roman" w:hAnsi="Times New Roman" w:cs="Times New Roman"/>
-          <w:sz w:val="24"/>
-          <w:szCs w:val="24"/>
-        </w:rPr>
-        <w:t>nmblookup</w:t>
-      </w:r>
-      <w:proofErr w:type="spellEnd"/>
-      <w:r>
-        <w:rPr>
-          <w:rFonts w:ascii="Times New Roman" w:hAnsi="Times New Roman" w:cs="Times New Roman"/>
-          <w:sz w:val="24"/>
-          <w:szCs w:val="24"/>
-        </w:rPr>
-        <w:t xml:space="preserve"> to check node status on the target and </w:t>
-      </w:r>
-      <w:proofErr w:type="spellStart"/>
-      <w:r>
-        <w:rPr>
-          <w:rFonts w:ascii="Times New Roman" w:hAnsi="Times New Roman" w:cs="Times New Roman"/>
-          <w:sz w:val="24"/>
-          <w:szCs w:val="24"/>
-        </w:rPr>
-        <w:t>nmap</w:t>
-      </w:r>
-      <w:proofErr w:type="spellEnd"/>
-      <w:r>
-        <w:rPr>
-          <w:rFonts w:ascii="Times New Roman" w:hAnsi="Times New Roman" w:cs="Times New Roman"/>
-          <w:sz w:val="24"/>
-          <w:szCs w:val="24"/>
-        </w:rPr>
-        <w:t xml:space="preserve"> with </w:t>
-      </w:r>
-      <w:proofErr w:type="spellStart"/>
-      <w:r>
-        <w:rPr>
-          <w:rFonts w:ascii="Times New Roman" w:hAnsi="Times New Roman" w:cs="Times New Roman"/>
-          <w:sz w:val="24"/>
-          <w:szCs w:val="24"/>
-        </w:rPr>
-        <w:t>nbtstat</w:t>
-      </w:r>
-      <w:proofErr w:type="spellEnd"/>
-      <w:r>
-        <w:rPr>
-          <w:rFonts w:ascii="Times New Roman" w:hAnsi="Times New Roman" w:cs="Times New Roman"/>
-          <w:sz w:val="24"/>
-          <w:szCs w:val="24"/>
-        </w:rPr>
-        <w:t xml:space="preserve"> as wordlist.</w:t>
+        <w:t xml:space="preserve"> For reconnaissance, the program will use nmblookup to check node status on the target and nmap with nbtstat as wordlist.</w:t>
       </w:r>
     </w:p>
     <w:tbl>
@@ -5264,7 +4733,6 @@
         </w:rPr>
         <w:t xml:space="preserve"> Nmap will be used to scan the target, using </w:t>
       </w:r>
-      <w:proofErr w:type="spellStart"/>
       <w:r>
         <w:rPr>
           <w:rFonts w:ascii="Times New Roman" w:hAnsi="Times New Roman" w:cs="Times New Roman"/>
@@ -5273,7 +4741,6 @@
         </w:rPr>
         <w:t>ldap-rootdse</w:t>
       </w:r>
-      <w:proofErr w:type="spellEnd"/>
       <w:r>
         <w:rPr>
           <w:rFonts w:ascii="Times New Roman" w:hAnsi="Times New Roman" w:cs="Times New Roman"/>
@@ -5416,29 +4883,7 @@
           <w:sz w:val="24"/>
           <w:szCs w:val="24"/>
         </w:rPr>
-        <w:t xml:space="preserve"> (</w:t>
-      </w:r>
-      <w:proofErr w:type="spellStart"/>
-      <w:r>
-        <w:rPr>
-          <w:rFonts w:ascii="Times New Roman" w:hAnsi="Times New Roman" w:cs="Times New Roman"/>
-          <w:b/>
-          <w:bCs/>
-          <w:sz w:val="24"/>
-          <w:szCs w:val="24"/>
-        </w:rPr>
-        <w:t>MSSQL</w:t>
-      </w:r>
-      <w:proofErr w:type="spellEnd"/>
-      <w:r>
-        <w:rPr>
-          <w:rFonts w:ascii="Times New Roman" w:hAnsi="Times New Roman" w:cs="Times New Roman"/>
-          <w:b/>
-          <w:bCs/>
-          <w:sz w:val="24"/>
-          <w:szCs w:val="24"/>
-        </w:rPr>
-        <w:t>)</w:t>
+        <w:t xml:space="preserve"> (MSSQL)</w:t>
       </w:r>
       <w:r>
         <w:rPr>
@@ -5456,41 +4901,13 @@
         </w:rPr>
         <w:t xml:space="preserve">. Nmap will be used to scan the target using </w:t>
       </w:r>
-      <w:proofErr w:type="spellStart"/>
-      <w:r>
-        <w:rPr>
-          <w:rFonts w:ascii="Times New Roman" w:hAnsi="Times New Roman" w:cs="Times New Roman"/>
-          <w:sz w:val="24"/>
-          <w:szCs w:val="24"/>
-        </w:rPr>
-        <w:t>ms</w:t>
-      </w:r>
-      <w:proofErr w:type="spellEnd"/>
-      <w:r>
-        <w:rPr>
-          <w:rFonts w:ascii="Times New Roman" w:hAnsi="Times New Roman" w:cs="Times New Roman"/>
-          <w:sz w:val="24"/>
-          <w:szCs w:val="24"/>
-        </w:rPr>
-        <w:t>-</w:t>
-      </w:r>
-      <w:proofErr w:type="spellStart"/>
-      <w:r>
-        <w:rPr>
-          <w:rFonts w:ascii="Times New Roman" w:hAnsi="Times New Roman" w:cs="Times New Roman"/>
-          <w:sz w:val="24"/>
-          <w:szCs w:val="24"/>
-        </w:rPr>
-        <w:t>sql</w:t>
-      </w:r>
-      <w:proofErr w:type="spellEnd"/>
-      <w:r>
-        <w:rPr>
-          <w:rFonts w:ascii="Times New Roman" w:hAnsi="Times New Roman" w:cs="Times New Roman"/>
-          <w:sz w:val="24"/>
-          <w:szCs w:val="24"/>
-        </w:rPr>
-        <w:t>-info,</w:t>
+      <w:r>
+        <w:rPr>
+          <w:rFonts w:ascii="Times New Roman" w:hAnsi="Times New Roman" w:cs="Times New Roman"/>
+          <w:sz w:val="24"/>
+          <w:szCs w:val="24"/>
+        </w:rPr>
+        <w:t>ms-sql-info,</w:t>
       </w:r>
       <w:r>
         <w:rPr>
@@ -5500,41 +4917,13 @@
         </w:rPr>
         <w:t xml:space="preserve"> </w:t>
       </w:r>
-      <w:proofErr w:type="spellStart"/>
-      <w:r>
-        <w:rPr>
-          <w:rFonts w:ascii="Times New Roman" w:hAnsi="Times New Roman" w:cs="Times New Roman"/>
-          <w:sz w:val="24"/>
-          <w:szCs w:val="24"/>
-        </w:rPr>
-        <w:t>ms</w:t>
-      </w:r>
-      <w:proofErr w:type="spellEnd"/>
-      <w:r>
-        <w:rPr>
-          <w:rFonts w:ascii="Times New Roman" w:hAnsi="Times New Roman" w:cs="Times New Roman"/>
-          <w:sz w:val="24"/>
-          <w:szCs w:val="24"/>
-        </w:rPr>
-        <w:t>-</w:t>
-      </w:r>
-      <w:proofErr w:type="spellStart"/>
-      <w:r>
-        <w:rPr>
-          <w:rFonts w:ascii="Times New Roman" w:hAnsi="Times New Roman" w:cs="Times New Roman"/>
-          <w:sz w:val="24"/>
-          <w:szCs w:val="24"/>
-        </w:rPr>
-        <w:t>sql</w:t>
-      </w:r>
-      <w:proofErr w:type="spellEnd"/>
-      <w:r>
-        <w:rPr>
-          <w:rFonts w:ascii="Times New Roman" w:hAnsi="Times New Roman" w:cs="Times New Roman"/>
-          <w:sz w:val="24"/>
-          <w:szCs w:val="24"/>
-        </w:rPr>
-        <w:t>-empty-password,</w:t>
+      <w:r>
+        <w:rPr>
+          <w:rFonts w:ascii="Times New Roman" w:hAnsi="Times New Roman" w:cs="Times New Roman"/>
+          <w:sz w:val="24"/>
+          <w:szCs w:val="24"/>
+        </w:rPr>
+        <w:t>ms-sql-empty-password,</w:t>
       </w:r>
       <w:r>
         <w:rPr>
@@ -5544,23 +4933,13 @@
         </w:rPr>
         <w:t xml:space="preserve"> </w:t>
       </w:r>
-      <w:proofErr w:type="spellStart"/>
-      <w:r>
-        <w:rPr>
-          <w:rFonts w:ascii="Times New Roman" w:hAnsi="Times New Roman" w:cs="Times New Roman"/>
-          <w:sz w:val="24"/>
-          <w:szCs w:val="24"/>
-        </w:rPr>
-        <w:t>ms-sql-xp-cmdshell</w:t>
-      </w:r>
-      <w:proofErr w:type="spellEnd"/>
-      <w:r>
-        <w:rPr>
-          <w:rFonts w:ascii="Times New Roman" w:hAnsi="Times New Roman" w:cs="Times New Roman"/>
-          <w:sz w:val="24"/>
-          <w:szCs w:val="24"/>
-        </w:rPr>
-        <w:t>,</w:t>
+      <w:r>
+        <w:rPr>
+          <w:rFonts w:ascii="Times New Roman" w:hAnsi="Times New Roman" w:cs="Times New Roman"/>
+          <w:sz w:val="24"/>
+          <w:szCs w:val="24"/>
+        </w:rPr>
+        <w:t>ms-sql-xp-cmdshell,</w:t>
       </w:r>
       <w:r>
         <w:rPr>
@@ -5570,41 +4949,13 @@
         </w:rPr>
         <w:t xml:space="preserve"> </w:t>
       </w:r>
-      <w:proofErr w:type="spellStart"/>
-      <w:r>
-        <w:rPr>
-          <w:rFonts w:ascii="Times New Roman" w:hAnsi="Times New Roman" w:cs="Times New Roman"/>
-          <w:sz w:val="24"/>
-          <w:szCs w:val="24"/>
-        </w:rPr>
-        <w:t>ms</w:t>
-      </w:r>
-      <w:proofErr w:type="spellEnd"/>
-      <w:r>
-        <w:rPr>
-          <w:rFonts w:ascii="Times New Roman" w:hAnsi="Times New Roman" w:cs="Times New Roman"/>
-          <w:sz w:val="24"/>
-          <w:szCs w:val="24"/>
-        </w:rPr>
-        <w:t>-</w:t>
-      </w:r>
-      <w:proofErr w:type="spellStart"/>
-      <w:r>
-        <w:rPr>
-          <w:rFonts w:ascii="Times New Roman" w:hAnsi="Times New Roman" w:cs="Times New Roman"/>
-          <w:sz w:val="24"/>
-          <w:szCs w:val="24"/>
-        </w:rPr>
-        <w:t>sql</w:t>
-      </w:r>
-      <w:proofErr w:type="spellEnd"/>
-      <w:r>
-        <w:rPr>
-          <w:rFonts w:ascii="Times New Roman" w:hAnsi="Times New Roman" w:cs="Times New Roman"/>
-          <w:sz w:val="24"/>
-          <w:szCs w:val="24"/>
-        </w:rPr>
-        <w:t>-config,</w:t>
+      <w:r>
+        <w:rPr>
+          <w:rFonts w:ascii="Times New Roman" w:hAnsi="Times New Roman" w:cs="Times New Roman"/>
+          <w:sz w:val="24"/>
+          <w:szCs w:val="24"/>
+        </w:rPr>
+        <w:t>ms-sql-config,</w:t>
       </w:r>
       <w:r>
         <w:rPr>
@@ -5614,59 +4965,13 @@
         </w:rPr>
         <w:t xml:space="preserve"> </w:t>
       </w:r>
-      <w:proofErr w:type="spellStart"/>
-      <w:r>
-        <w:rPr>
-          <w:rFonts w:ascii="Times New Roman" w:hAnsi="Times New Roman" w:cs="Times New Roman"/>
-          <w:sz w:val="24"/>
-          <w:szCs w:val="24"/>
-        </w:rPr>
-        <w:t>ms</w:t>
-      </w:r>
-      <w:proofErr w:type="spellEnd"/>
-      <w:r>
-        <w:rPr>
-          <w:rFonts w:ascii="Times New Roman" w:hAnsi="Times New Roman" w:cs="Times New Roman"/>
-          <w:sz w:val="24"/>
-          <w:szCs w:val="24"/>
-        </w:rPr>
-        <w:t>-</w:t>
-      </w:r>
-      <w:proofErr w:type="spellStart"/>
-      <w:r>
-        <w:rPr>
-          <w:rFonts w:ascii="Times New Roman" w:hAnsi="Times New Roman" w:cs="Times New Roman"/>
-          <w:sz w:val="24"/>
-          <w:szCs w:val="24"/>
-        </w:rPr>
-        <w:t>sql</w:t>
-      </w:r>
-      <w:proofErr w:type="spellEnd"/>
-      <w:r>
-        <w:rPr>
-          <w:rFonts w:ascii="Times New Roman" w:hAnsi="Times New Roman" w:cs="Times New Roman"/>
-          <w:sz w:val="24"/>
-          <w:szCs w:val="24"/>
-        </w:rPr>
-        <w:t>-</w:t>
-      </w:r>
-      <w:proofErr w:type="spellStart"/>
-      <w:r>
-        <w:rPr>
-          <w:rFonts w:ascii="Times New Roman" w:hAnsi="Times New Roman" w:cs="Times New Roman"/>
-          <w:sz w:val="24"/>
-          <w:szCs w:val="24"/>
-        </w:rPr>
-        <w:t>ntlm</w:t>
-      </w:r>
-      <w:proofErr w:type="spellEnd"/>
-      <w:r>
-        <w:rPr>
-          <w:rFonts w:ascii="Times New Roman" w:hAnsi="Times New Roman" w:cs="Times New Roman"/>
-          <w:sz w:val="24"/>
-          <w:szCs w:val="24"/>
-        </w:rPr>
-        <w:t>-info,</w:t>
+      <w:r>
+        <w:rPr>
+          <w:rFonts w:ascii="Times New Roman" w:hAnsi="Times New Roman" w:cs="Times New Roman"/>
+          <w:sz w:val="24"/>
+          <w:szCs w:val="24"/>
+        </w:rPr>
+        <w:t>ms-sql-ntlm-info,</w:t>
       </w:r>
       <w:r>
         <w:rPr>
@@ -5676,41 +4981,13 @@
         </w:rPr>
         <w:t xml:space="preserve"> </w:t>
       </w:r>
-      <w:proofErr w:type="spellStart"/>
-      <w:r>
-        <w:rPr>
-          <w:rFonts w:ascii="Times New Roman" w:hAnsi="Times New Roman" w:cs="Times New Roman"/>
-          <w:sz w:val="24"/>
-          <w:szCs w:val="24"/>
-        </w:rPr>
-        <w:t>ms</w:t>
-      </w:r>
-      <w:proofErr w:type="spellEnd"/>
-      <w:r>
-        <w:rPr>
-          <w:rFonts w:ascii="Times New Roman" w:hAnsi="Times New Roman" w:cs="Times New Roman"/>
-          <w:sz w:val="24"/>
-          <w:szCs w:val="24"/>
-        </w:rPr>
-        <w:t>-</w:t>
-      </w:r>
-      <w:proofErr w:type="spellStart"/>
-      <w:r>
-        <w:rPr>
-          <w:rFonts w:ascii="Times New Roman" w:hAnsi="Times New Roman" w:cs="Times New Roman"/>
-          <w:sz w:val="24"/>
-          <w:szCs w:val="24"/>
-        </w:rPr>
-        <w:t>sql</w:t>
-      </w:r>
-      <w:proofErr w:type="spellEnd"/>
-      <w:r>
-        <w:rPr>
-          <w:rFonts w:ascii="Times New Roman" w:hAnsi="Times New Roman" w:cs="Times New Roman"/>
-          <w:sz w:val="24"/>
-          <w:szCs w:val="24"/>
-        </w:rPr>
-        <w:t>-tables,</w:t>
+      <w:r>
+        <w:rPr>
+          <w:rFonts w:ascii="Times New Roman" w:hAnsi="Times New Roman" w:cs="Times New Roman"/>
+          <w:sz w:val="24"/>
+          <w:szCs w:val="24"/>
+        </w:rPr>
+        <w:t>ms-sql-tables,</w:t>
       </w:r>
       <w:r>
         <w:rPr>
@@ -5720,23 +4997,13 @@
         </w:rPr>
         <w:t xml:space="preserve"> </w:t>
       </w:r>
-      <w:proofErr w:type="spellStart"/>
-      <w:r>
-        <w:rPr>
-          <w:rFonts w:ascii="Times New Roman" w:hAnsi="Times New Roman" w:cs="Times New Roman"/>
-          <w:sz w:val="24"/>
-          <w:szCs w:val="24"/>
-        </w:rPr>
-        <w:t>ms-sql-hasdbaccess</w:t>
-      </w:r>
-      <w:proofErr w:type="spellEnd"/>
-      <w:r>
-        <w:rPr>
-          <w:rFonts w:ascii="Times New Roman" w:hAnsi="Times New Roman" w:cs="Times New Roman"/>
-          <w:sz w:val="24"/>
-          <w:szCs w:val="24"/>
-        </w:rPr>
-        <w:t>,</w:t>
+      <w:r>
+        <w:rPr>
+          <w:rFonts w:ascii="Times New Roman" w:hAnsi="Times New Roman" w:cs="Times New Roman"/>
+          <w:sz w:val="24"/>
+          <w:szCs w:val="24"/>
+        </w:rPr>
+        <w:t>ms-sql-hasdbaccess,</w:t>
       </w:r>
       <w:r>
         <w:rPr>
@@ -5746,23 +5013,13 @@
         </w:rPr>
         <w:t xml:space="preserve"> </w:t>
       </w:r>
-      <w:proofErr w:type="spellStart"/>
-      <w:r>
-        <w:rPr>
-          <w:rFonts w:ascii="Times New Roman" w:hAnsi="Times New Roman" w:cs="Times New Roman"/>
-          <w:sz w:val="24"/>
-          <w:szCs w:val="24"/>
-        </w:rPr>
-        <w:t>ms-sql-dac</w:t>
-      </w:r>
-      <w:proofErr w:type="spellEnd"/>
-      <w:r>
-        <w:rPr>
-          <w:rFonts w:ascii="Times New Roman" w:hAnsi="Times New Roman" w:cs="Times New Roman"/>
-          <w:sz w:val="24"/>
-          <w:szCs w:val="24"/>
-        </w:rPr>
-        <w:t>,</w:t>
+      <w:r>
+        <w:rPr>
+          <w:rFonts w:ascii="Times New Roman" w:hAnsi="Times New Roman" w:cs="Times New Roman"/>
+          <w:sz w:val="24"/>
+          <w:szCs w:val="24"/>
+        </w:rPr>
+        <w:t>ms-sql-dac,</w:t>
       </w:r>
       <w:r>
         <w:rPr>
@@ -5772,41 +5029,13 @@
         </w:rPr>
         <w:t xml:space="preserve"> </w:t>
       </w:r>
-      <w:proofErr w:type="spellStart"/>
-      <w:r>
-        <w:rPr>
-          <w:rFonts w:ascii="Times New Roman" w:hAnsi="Times New Roman" w:cs="Times New Roman"/>
-          <w:sz w:val="24"/>
-          <w:szCs w:val="24"/>
-        </w:rPr>
-        <w:t>ms</w:t>
-      </w:r>
-      <w:proofErr w:type="spellEnd"/>
-      <w:r>
-        <w:rPr>
-          <w:rFonts w:ascii="Times New Roman" w:hAnsi="Times New Roman" w:cs="Times New Roman"/>
-          <w:sz w:val="24"/>
-          <w:szCs w:val="24"/>
-        </w:rPr>
-        <w:t>-</w:t>
-      </w:r>
-      <w:proofErr w:type="spellStart"/>
-      <w:r>
-        <w:rPr>
-          <w:rFonts w:ascii="Times New Roman" w:hAnsi="Times New Roman" w:cs="Times New Roman"/>
-          <w:sz w:val="24"/>
-          <w:szCs w:val="24"/>
-        </w:rPr>
-        <w:t>sql</w:t>
-      </w:r>
-      <w:proofErr w:type="spellEnd"/>
-      <w:r>
-        <w:rPr>
-          <w:rFonts w:ascii="Times New Roman" w:hAnsi="Times New Roman" w:cs="Times New Roman"/>
-          <w:sz w:val="24"/>
-          <w:szCs w:val="24"/>
-        </w:rPr>
-        <w:t>-dump-hashes</w:t>
+      <w:r>
+        <w:rPr>
+          <w:rFonts w:ascii="Times New Roman" w:hAnsi="Times New Roman" w:cs="Times New Roman"/>
+          <w:sz w:val="24"/>
+          <w:szCs w:val="24"/>
+        </w:rPr>
+        <w:t>ms-sql-dump-hashes</w:t>
       </w:r>
       <w:r>
         <w:rPr>
@@ -5968,167 +5197,13 @@
         </w:rPr>
         <w:t xml:space="preserve">. Nmap will be used to scan the target using </w:t>
       </w:r>
-      <w:proofErr w:type="spellStart"/>
-      <w:r>
-        <w:rPr>
-          <w:rFonts w:ascii="Times New Roman" w:hAnsi="Times New Roman" w:cs="Times New Roman"/>
-          <w:sz w:val="24"/>
-          <w:szCs w:val="24"/>
-        </w:rPr>
-        <w:t>mysql</w:t>
-      </w:r>
-      <w:proofErr w:type="spellEnd"/>
-      <w:r>
-        <w:rPr>
-          <w:rFonts w:ascii="Times New Roman" w:hAnsi="Times New Roman" w:cs="Times New Roman"/>
-          <w:sz w:val="24"/>
-          <w:szCs w:val="24"/>
-        </w:rPr>
-        <w:t xml:space="preserve">-audit, </w:t>
-      </w:r>
-      <w:proofErr w:type="spellStart"/>
-      <w:r>
-        <w:rPr>
-          <w:rFonts w:ascii="Times New Roman" w:hAnsi="Times New Roman" w:cs="Times New Roman"/>
-          <w:sz w:val="24"/>
-          <w:szCs w:val="24"/>
-        </w:rPr>
-        <w:t>mysql</w:t>
-      </w:r>
-      <w:proofErr w:type="spellEnd"/>
-      <w:r>
-        <w:rPr>
-          <w:rFonts w:ascii="Times New Roman" w:hAnsi="Times New Roman" w:cs="Times New Roman"/>
-          <w:sz w:val="24"/>
-          <w:szCs w:val="24"/>
-        </w:rPr>
-        <w:t xml:space="preserve">-databases, </w:t>
-      </w:r>
-      <w:proofErr w:type="spellStart"/>
-      <w:r>
-        <w:rPr>
-          <w:rFonts w:ascii="Times New Roman" w:hAnsi="Times New Roman" w:cs="Times New Roman"/>
-          <w:sz w:val="24"/>
-          <w:szCs w:val="24"/>
-        </w:rPr>
-        <w:t>mysql</w:t>
-      </w:r>
-      <w:proofErr w:type="spellEnd"/>
-      <w:r>
-        <w:rPr>
-          <w:rFonts w:ascii="Times New Roman" w:hAnsi="Times New Roman" w:cs="Times New Roman"/>
-          <w:sz w:val="24"/>
-          <w:szCs w:val="24"/>
-        </w:rPr>
-        <w:t xml:space="preserve">-dump-hashes, </w:t>
-      </w:r>
-      <w:proofErr w:type="spellStart"/>
-      <w:r>
-        <w:rPr>
-          <w:rFonts w:ascii="Times New Roman" w:hAnsi="Times New Roman" w:cs="Times New Roman"/>
-          <w:sz w:val="24"/>
-          <w:szCs w:val="24"/>
-        </w:rPr>
-        <w:t>mysql</w:t>
-      </w:r>
-      <w:proofErr w:type="spellEnd"/>
-      <w:r>
-        <w:rPr>
-          <w:rFonts w:ascii="Times New Roman" w:hAnsi="Times New Roman" w:cs="Times New Roman"/>
-          <w:sz w:val="24"/>
-          <w:szCs w:val="24"/>
-        </w:rPr>
-        <w:t xml:space="preserve">-empty-password, </w:t>
-      </w:r>
-      <w:proofErr w:type="spellStart"/>
-      <w:r>
-        <w:rPr>
-          <w:rFonts w:ascii="Times New Roman" w:hAnsi="Times New Roman" w:cs="Times New Roman"/>
-          <w:sz w:val="24"/>
-          <w:szCs w:val="24"/>
-        </w:rPr>
-        <w:t>mysql-enum</w:t>
-      </w:r>
-      <w:proofErr w:type="spellEnd"/>
-      <w:r>
-        <w:rPr>
-          <w:rFonts w:ascii="Times New Roman" w:hAnsi="Times New Roman" w:cs="Times New Roman"/>
-          <w:sz w:val="24"/>
-          <w:szCs w:val="24"/>
-        </w:rPr>
-        <w:t xml:space="preserve">, </w:t>
-      </w:r>
-      <w:proofErr w:type="spellStart"/>
-      <w:r>
-        <w:rPr>
-          <w:rFonts w:ascii="Times New Roman" w:hAnsi="Times New Roman" w:cs="Times New Roman"/>
-          <w:sz w:val="24"/>
-          <w:szCs w:val="24"/>
-        </w:rPr>
-        <w:t>mysql</w:t>
-      </w:r>
-      <w:proofErr w:type="spellEnd"/>
-      <w:r>
-        <w:rPr>
-          <w:rFonts w:ascii="Times New Roman" w:hAnsi="Times New Roman" w:cs="Times New Roman"/>
-          <w:sz w:val="24"/>
-          <w:szCs w:val="24"/>
-        </w:rPr>
-        <w:t xml:space="preserve">-info, </w:t>
-      </w:r>
-      <w:proofErr w:type="spellStart"/>
-      <w:r>
-        <w:rPr>
-          <w:rFonts w:ascii="Times New Roman" w:hAnsi="Times New Roman" w:cs="Times New Roman"/>
-          <w:sz w:val="24"/>
-          <w:szCs w:val="24"/>
-        </w:rPr>
-        <w:t>mysql</w:t>
-      </w:r>
-      <w:proofErr w:type="spellEnd"/>
-      <w:r>
-        <w:rPr>
-          <w:rFonts w:ascii="Times New Roman" w:hAnsi="Times New Roman" w:cs="Times New Roman"/>
-          <w:sz w:val="24"/>
-          <w:szCs w:val="24"/>
-        </w:rPr>
-        <w:t xml:space="preserve">-query, </w:t>
-      </w:r>
-      <w:proofErr w:type="spellStart"/>
-      <w:r>
-        <w:rPr>
-          <w:rFonts w:ascii="Times New Roman" w:hAnsi="Times New Roman" w:cs="Times New Roman"/>
-          <w:sz w:val="24"/>
-          <w:szCs w:val="24"/>
-        </w:rPr>
-        <w:t>mysql</w:t>
-      </w:r>
-      <w:proofErr w:type="spellEnd"/>
-      <w:r>
-        <w:rPr>
-          <w:rFonts w:ascii="Times New Roman" w:hAnsi="Times New Roman" w:cs="Times New Roman"/>
-          <w:sz w:val="24"/>
-          <w:szCs w:val="24"/>
-        </w:rPr>
-        <w:t xml:space="preserve">-users, </w:t>
-      </w:r>
-      <w:proofErr w:type="spellStart"/>
-      <w:r>
-        <w:rPr>
-          <w:rFonts w:ascii="Times New Roman" w:hAnsi="Times New Roman" w:cs="Times New Roman"/>
-          <w:sz w:val="24"/>
-          <w:szCs w:val="24"/>
-        </w:rPr>
-        <w:t>mysql</w:t>
-      </w:r>
-      <w:proofErr w:type="spellEnd"/>
-      <w:r>
-        <w:rPr>
-          <w:rFonts w:ascii="Times New Roman" w:hAnsi="Times New Roman" w:cs="Times New Roman"/>
-          <w:sz w:val="24"/>
-          <w:szCs w:val="24"/>
-        </w:rPr>
-        <w:t>-variables, mysql-vuln-cve2012-2122</w:t>
+      <w:r>
+        <w:rPr>
+          <w:rFonts w:ascii="Times New Roman" w:hAnsi="Times New Roman" w:cs="Times New Roman"/>
+          <w:sz w:val="24"/>
+          <w:szCs w:val="24"/>
+        </w:rPr>
+        <w:t>mysql-audit, mysql-databases, mysql-dump-hashes, mysql-empty-password, mysql-enum, mysql-info, mysql-query, mysql-users, mysql-variables, mysql-vuln-cve2012-2122</w:t>
       </w:r>
       <w:r>
         <w:rPr>

</xml_diff>

<commit_message>
Add whatweb to report
</commit_message>
<xml_diff>
--- a/template_report.docx
+++ b/template_report.docx
@@ -828,7 +828,17 @@
           <w:sz w:val="24"/>
           <w:szCs w:val="24"/>
         </w:rPr>
-        <w:t>«host_docx»</w:t>
+        <w:t>«</w:t>
+      </w:r>
+      <w:proofErr w:type="spellStart"/>
+      <w:r>
+        <w:rPr>
+          <w:rFonts w:ascii="Times New Roman" w:hAnsi="Times New Roman" w:cs="Times New Roman"/>
+          <w:noProof/>
+          <w:sz w:val="24"/>
+          <w:szCs w:val="24"/>
+        </w:rPr>
+        <w:t>host_docx»</w:t>
       </w:r>
       <w:r>
         <w:rPr>
@@ -838,7 +848,6 @@
         </w:rPr>
         <w:fldChar w:fldCharType="end"/>
       </w:r>
-      <w:proofErr w:type="spellStart"/>
       <w:r>
         <w:rPr>
           <w:rFonts w:ascii="Times New Roman" w:hAnsi="Times New Roman" w:cs="Times New Roman"/>
@@ -2373,7 +2382,17 @@
           <w:sz w:val="24"/>
           <w:szCs w:val="24"/>
         </w:rPr>
-        <w:t>«host_docx»</w:t>
+        <w:t>«</w:t>
+      </w:r>
+      <w:proofErr w:type="spellStart"/>
+      <w:r>
+        <w:rPr>
+          <w:rFonts w:ascii="Times New Roman" w:hAnsi="Times New Roman" w:cs="Times New Roman"/>
+          <w:noProof/>
+          <w:sz w:val="24"/>
+          <w:szCs w:val="24"/>
+        </w:rPr>
+        <w:t>host_docx»</w:t>
       </w:r>
       <w:r>
         <w:rPr>
@@ -2383,7 +2402,6 @@
         </w:rPr>
         <w:fldChar w:fldCharType="end"/>
       </w:r>
-      <w:proofErr w:type="spellStart"/>
       <w:r>
         <w:rPr>
           <w:rFonts w:ascii="Times New Roman" w:hAnsi="Times New Roman" w:cs="Times New Roman"/>
@@ -2565,7 +2583,17 @@
           <w:sz w:val="24"/>
           <w:szCs w:val="24"/>
         </w:rPr>
-        <w:t>«host_docx»</w:t>
+        <w:t>«</w:t>
+      </w:r>
+      <w:proofErr w:type="spellStart"/>
+      <w:r>
+        <w:rPr>
+          <w:rFonts w:ascii="Times New Roman" w:hAnsi="Times New Roman" w:cs="Times New Roman"/>
+          <w:noProof/>
+          <w:sz w:val="24"/>
+          <w:szCs w:val="24"/>
+        </w:rPr>
+        <w:t>host_docx»</w:t>
       </w:r>
       <w:r>
         <w:rPr>
@@ -2575,7 +2603,6 @@
         </w:rPr>
         <w:fldChar w:fldCharType="end"/>
       </w:r>
-      <w:proofErr w:type="spellStart"/>
       <w:r>
         <w:rPr>
           <w:rFonts w:ascii="Times New Roman" w:hAnsi="Times New Roman" w:cs="Times New Roman"/>
@@ -3512,6 +3539,182 @@
         <w:jc w:val="both"/>
         <w:rPr>
           <w:rFonts w:ascii="Times New Roman" w:hAnsi="Times New Roman" w:cs="Times New Roman"/>
+          <w:color w:val="auto"/>
+        </w:rPr>
+      </w:pPr>
+      <w:r>
+        <w:rPr>
+          <w:rFonts w:ascii="Times New Roman" w:hAnsi="Times New Roman" w:cs="Times New Roman"/>
+          <w:color w:val="auto"/>
+        </w:rPr>
+        <w:t>Web Technologies</w:t>
+      </w:r>
+    </w:p>
+    <w:p>
+      <w:pPr>
+        <w:spacing w:after="0" w:line="360" w:lineRule="auto"/>
+        <w:ind w:left="720"/>
+        <w:jc w:val="both"/>
+        <w:rPr>
+          <w:rFonts w:ascii="Times New Roman" w:hAnsi="Times New Roman" w:cs="Times New Roman"/>
+          <w:sz w:val="24"/>
+          <w:szCs w:val="24"/>
+        </w:rPr>
+      </w:pPr>
+      <w:r>
+        <w:rPr>
+          <w:rFonts w:ascii="Times New Roman" w:hAnsi="Times New Roman" w:cs="Times New Roman"/>
+          <w:sz w:val="24"/>
+          <w:szCs w:val="24"/>
+        </w:rPr>
+        <w:t>Performed using</w:t>
+      </w:r>
+      <w:r>
+        <w:rPr>
+          <w:rFonts w:ascii="Times New Roman" w:hAnsi="Times New Roman" w:cs="Times New Roman"/>
+          <w:sz w:val="24"/>
+          <w:szCs w:val="24"/>
+        </w:rPr>
+        <w:t xml:space="preserve"> </w:t>
+      </w:r>
+      <w:proofErr w:type="spellStart"/>
+      <w:r>
+        <w:rPr>
+          <w:rFonts w:ascii="Times New Roman" w:hAnsi="Times New Roman" w:cs="Times New Roman"/>
+          <w:sz w:val="24"/>
+          <w:szCs w:val="24"/>
+        </w:rPr>
+        <w:t>WhatWeb</w:t>
+      </w:r>
+      <w:proofErr w:type="spellEnd"/>
+      <w:r>
+        <w:rPr>
+          <w:rFonts w:ascii="Times New Roman" w:hAnsi="Times New Roman" w:cs="Times New Roman"/>
+          <w:sz w:val="24"/>
+          <w:szCs w:val="24"/>
+        </w:rPr>
+        <w:t xml:space="preserve"> to </w:t>
+      </w:r>
+      <w:proofErr w:type="spellStart"/>
+      <w:r>
+        <w:rPr>
+          <w:rFonts w:ascii="Times New Roman" w:hAnsi="Times New Roman" w:cs="Times New Roman"/>
+          <w:sz w:val="24"/>
+          <w:szCs w:val="24"/>
+        </w:rPr>
+        <w:t>r</w:t>
+      </w:r>
+      <w:r>
+        <w:rPr>
+          <w:rFonts w:ascii="Times New Roman" w:hAnsi="Times New Roman" w:cs="Times New Roman"/>
+          <w:sz w:val="24"/>
+          <w:szCs w:val="24"/>
+        </w:rPr>
+        <w:t>ecognises</w:t>
+      </w:r>
+      <w:proofErr w:type="spellEnd"/>
+      <w:r>
+        <w:rPr>
+          <w:rFonts w:ascii="Times New Roman" w:hAnsi="Times New Roman" w:cs="Times New Roman"/>
+          <w:sz w:val="24"/>
+          <w:szCs w:val="24"/>
+        </w:rPr>
+        <w:t xml:space="preserve"> web technologies including content management systems (CMS), blogging platforms, statistic/analytics packages, JavaScript libraries, web servers, and embedded devices.</w:t>
+      </w:r>
+    </w:p>
+    <w:tbl>
+      <w:tblPr>
+        <w:tblStyle w:val="TableGrid"/>
+        <w:tblW w:w="0" w:type="auto"/>
+        <w:tblInd w:w="720" w:type="dxa"/>
+        <w:tblLook w:val="04A0" w:firstRow="1" w:lastRow="0" w:firstColumn="1" w:lastColumn="0" w:noHBand="0" w:noVBand="1"/>
+      </w:tblPr>
+      <w:tblGrid>
+        <w:gridCol w:w="8630"/>
+      </w:tblGrid>
+      <w:tr>
+        <w:tc>
+          <w:tcPr>
+            <w:tcW w:w="9350" w:type="dxa"/>
+          </w:tcPr>
+          <w:p>
+            <w:pPr>
+              <w:spacing w:line="360" w:lineRule="auto"/>
+              <w:jc w:val="both"/>
+              <w:rPr>
+                <w:rFonts w:ascii="Times New Roman" w:hAnsi="Times New Roman" w:cs="Times New Roman"/>
+                <w:sz w:val="24"/>
+                <w:szCs w:val="24"/>
+              </w:rPr>
+            </w:pPr>
+            <w:r>
+              <w:rPr>
+                <w:rFonts w:ascii="Times New Roman" w:hAnsi="Times New Roman" w:cs="Times New Roman"/>
+                <w:sz w:val="24"/>
+                <w:szCs w:val="24"/>
+              </w:rPr>
+              <w:fldChar w:fldCharType="begin"/>
+            </w:r>
+            <w:r>
+              <w:rPr>
+                <w:rFonts w:ascii="Times New Roman" w:hAnsi="Times New Roman" w:cs="Times New Roman"/>
+                <w:sz w:val="24"/>
+                <w:szCs w:val="24"/>
+              </w:rPr>
+              <w:instrText xml:space="preserve"> MERGEFIELD  whatweb_docx  \* MERGEFORMAT </w:instrText>
+            </w:r>
+            <w:r>
+              <w:rPr>
+                <w:rFonts w:ascii="Times New Roman" w:hAnsi="Times New Roman" w:cs="Times New Roman"/>
+                <w:sz w:val="24"/>
+                <w:szCs w:val="24"/>
+              </w:rPr>
+              <w:fldChar w:fldCharType="separate"/>
+            </w:r>
+            <w:r>
+              <w:rPr>
+                <w:rFonts w:ascii="Times New Roman" w:hAnsi="Times New Roman" w:cs="Times New Roman"/>
+                <w:noProof/>
+                <w:sz w:val="24"/>
+                <w:szCs w:val="24"/>
+              </w:rPr>
+              <w:t>«whatweb_docx»</w:t>
+            </w:r>
+            <w:r>
+              <w:rPr>
+                <w:rFonts w:ascii="Times New Roman" w:hAnsi="Times New Roman" w:cs="Times New Roman"/>
+                <w:sz w:val="24"/>
+                <w:szCs w:val="24"/>
+              </w:rPr>
+              <w:fldChar w:fldCharType="end"/>
+            </w:r>
+          </w:p>
+        </w:tc>
+      </w:tr>
+    </w:tbl>
+    <w:p>
+      <w:pPr>
+        <w:spacing w:line="360" w:lineRule="auto"/>
+        <w:ind w:left="720"/>
+        <w:jc w:val="both"/>
+        <w:rPr>
+          <w:rFonts w:ascii="Times New Roman" w:hAnsi="Times New Roman" w:cs="Times New Roman"/>
+          <w:sz w:val="24"/>
+          <w:szCs w:val="24"/>
+        </w:rPr>
+      </w:pPr>
+    </w:p>
+    <w:p>
+      <w:pPr>
+        <w:pStyle w:val="Heading3"/>
+        <w:numPr>
+          <w:ilvl w:val="0"/>
+          <w:numId w:val="2"/>
+        </w:numPr>
+        <w:spacing w:line="360" w:lineRule="auto"/>
+        <w:jc w:val="both"/>
+        <w:rPr>
+          <w:rFonts w:ascii="Times New Roman" w:hAnsi="Times New Roman" w:cs="Times New Roman"/>
         </w:rPr>
       </w:pPr>
       <w:r>
@@ -3533,6 +3736,7 @@
           <w:szCs w:val="24"/>
         </w:rPr>
       </w:pPr>
+      <w:bookmarkStart w:id="2" w:name="_Hlk124765551"/>
       <w:r>
         <w:rPr>
           <w:rFonts w:ascii="Times New Roman" w:hAnsi="Times New Roman" w:cs="Times New Roman"/>
@@ -3577,6 +3781,7 @@
         </w:rPr>
         <w:t xml:space="preserve"> to find some of the “hidden paths” the target has. </w:t>
       </w:r>
+      <w:bookmarkEnd w:id="2"/>
       <w:proofErr w:type="spellStart"/>
       <w:r>
         <w:rPr>
@@ -3972,6 +4177,7 @@
           <w:rFonts w:ascii="Times New Roman" w:hAnsi="Times New Roman" w:cs="Times New Roman"/>
           <w:color w:val="auto"/>
         </w:rPr>
+        <w:lastRenderedPageBreak/>
         <w:t>Web Server Vulnerability Scan</w:t>
       </w:r>
     </w:p>
@@ -4147,7 +4353,6 @@
           <w:rFonts w:ascii="Times New Roman" w:hAnsi="Times New Roman" w:cs="Times New Roman"/>
           <w:color w:val="auto"/>
         </w:rPr>
-        <w:lastRenderedPageBreak/>
         <w:t>Wordpress</w:t>
       </w:r>
       <w:proofErr w:type="spellEnd"/>
@@ -4838,6 +5043,7 @@
                 <w:sz w:val="24"/>
                 <w:szCs w:val="24"/>
               </w:rPr>
+              <w:lastRenderedPageBreak/>
               <w:fldChar w:fldCharType="begin"/>
             </w:r>
             <w:r>
@@ -5036,16 +5242,7 @@
           <w:sz w:val="24"/>
           <w:szCs w:val="24"/>
         </w:rPr>
-        <w:t xml:space="preserve"> protocol suite that allows legacy computer applications relying on the NetBIOS Application </w:t>
-      </w:r>
-      <w:r>
-        <w:rPr>
-          <w:rFonts w:ascii="Times New Roman" w:hAnsi="Times New Roman" w:cs="Times New Roman"/>
-          <w:sz w:val="24"/>
-          <w:szCs w:val="24"/>
-        </w:rPr>
-        <w:lastRenderedPageBreak/>
-        <w:t>Programming Interface (API) to be used on TCP/IP networks.</w:t>
+        <w:t xml:space="preserve"> protocol suite that allows legacy computer applications relying on the NetBIOS Application Programming Interface (API) to be used on TCP/IP networks.</w:t>
       </w:r>
       <w:r>
         <w:rPr>

</xml_diff>